<commit_message>
Primera entrega del proyecto implementada, modifico readme.
</commit_message>
<xml_diff>
--- a/docs/2023-2024-IES ALIXAR-DAW2-Carmen Ciscar Arroyo-Planéalo.docx
+++ b/docs/2023-2024-IES ALIXAR-DAW2-Carmen Ciscar Arroyo-Planéalo.docx
@@ -1,27 +1,27 @@
 
 <file path=word/document.xml><?xml version="1.0" encoding="utf-8"?>
-<w:document xmlns:wpc="http://schemas.microsoft.com/office/word/2010/wordprocessingCanvas" xmlns:cx="http://schemas.microsoft.com/office/drawing/2014/chartex" xmlns:cx1="http://schemas.microsoft.com/office/drawing/2015/9/8/chartex" xmlns:cx2="http://schemas.microsoft.com/office/drawing/2015/10/21/chartex" xmlns:cx3="http://schemas.microsoft.com/office/drawing/2016/5/9/chartex" xmlns:cx4="http://schemas.microsoft.com/office/drawing/2016/5/10/chartex" xmlns:cx5="http://schemas.microsoft.com/office/drawing/2016/5/11/chartex" xmlns:cx6="http://schemas.microsoft.com/office/drawing/2016/5/12/chartex" xmlns:cx7="http://schemas.microsoft.com/office/drawing/2016/5/13/chartex" xmlns:cx8="http://schemas.microsoft.com/office/drawing/2016/5/14/chartex" xmlns:mc="http://schemas.openxmlformats.org/markup-compatibility/2006" xmlns:aink="http://schemas.microsoft.com/office/drawing/2016/ink" xmlns:am3d="http://schemas.microsoft.com/office/drawing/2017/model3d" xmlns:o="urn:schemas-microsoft-com:office:office" xmlns:oel="http://schemas.microsoft.com/office/2019/extlst" xmlns:r="http://schemas.openxmlformats.org/officeDocument/2006/relationships" xmlns:m="http://schemas.openxmlformats.org/officeDocument/2006/math" xmlns:v="urn:schemas-microsoft-com:vml" xmlns:wp14="http://schemas.microsoft.com/office/word/2010/wordprocessingDrawing" xmlns:wp="http://schemas.openxmlformats.org/drawingml/2006/wordprocessingDrawing" xmlns:w10="urn:schemas-microsoft-com:office:word" xmlns:w="http://schemas.openxmlformats.org/wordprocessingml/2006/main" xmlns:w14="http://schemas.microsoft.com/office/word/2010/wordml" xmlns:w15="http://schemas.microsoft.com/office/word/2012/wordml" xmlns:w16cex="http://schemas.microsoft.com/office/word/2018/wordml/cex" xmlns:w16cid="http://schemas.microsoft.com/office/word/2016/wordml/cid" xmlns:w16="http://schemas.microsoft.com/office/word/2018/wordml" xmlns:w16sdtdh="http://schemas.microsoft.com/office/word/2020/wordml/sdtdatahash" xmlns:w16se="http://schemas.microsoft.com/office/word/2015/wordml/symex" xmlns:wpg="http://schemas.microsoft.com/office/word/2010/wordprocessingGroup" xmlns:wpi="http://schemas.microsoft.com/office/word/2010/wordprocessingInk" xmlns:wne="http://schemas.microsoft.com/office/word/2006/wordml" xmlns:wps="http://schemas.microsoft.com/office/word/2010/wordprocessingShape" mc:Ignorable="w14 w15 w16se w16cid w16 w16cex w16sdtdh wp14">
+<w:document xmlns:wpc="http://schemas.microsoft.com/office/word/2010/wordprocessingCanvas" xmlns:cx="http://schemas.microsoft.com/office/drawing/2014/chartex" xmlns:cx1="http://schemas.microsoft.com/office/drawing/2015/9/8/chartex" xmlns:cx2="http://schemas.microsoft.com/office/drawing/2015/10/21/chartex" xmlns:cx3="http://schemas.microsoft.com/office/drawing/2016/5/9/chartex" xmlns:cx4="http://schemas.microsoft.com/office/drawing/2016/5/10/chartex" xmlns:cx5="http://schemas.microsoft.com/office/drawing/2016/5/11/chartex" xmlns:cx6="http://schemas.microsoft.com/office/drawing/2016/5/12/chartex" xmlns:cx7="http://schemas.microsoft.com/office/drawing/2016/5/13/chartex" xmlns:cx8="http://schemas.microsoft.com/office/drawing/2016/5/14/chartex" xmlns:mc="http://schemas.openxmlformats.org/markup-compatibility/2006" xmlns:aink="http://schemas.microsoft.com/office/drawing/2016/ink" xmlns:am3d="http://schemas.microsoft.com/office/drawing/2017/model3d" xmlns:o="urn:schemas-microsoft-com:office:office" xmlns:oel="http://schemas.microsoft.com/office/2019/extlst" xmlns:r="http://schemas.openxmlformats.org/officeDocument/2006/relationships" xmlns:m="http://schemas.openxmlformats.org/officeDocument/2006/math" xmlns:v="urn:schemas-microsoft-com:vml" xmlns:wp14="http://schemas.microsoft.com/office/word/2010/wordprocessingDrawing" xmlns:wp="http://schemas.openxmlformats.org/drawingml/2006/wordprocessingDrawing" xmlns:w10="urn:schemas-microsoft-com:office:word" xmlns:w="http://schemas.openxmlformats.org/wordprocessingml/2006/main" xmlns:w14="http://schemas.microsoft.com/office/word/2010/wordml" xmlns:w15="http://schemas.microsoft.com/office/word/2012/wordml" xmlns:w16cex="http://schemas.microsoft.com/office/word/2018/wordml/cex" xmlns:w16cid="http://schemas.microsoft.com/office/word/2016/wordml/cid" xmlns:w16="http://schemas.microsoft.com/office/word/2018/wordml" xmlns:w16du="http://schemas.microsoft.com/office/word/2023/wordml/word16du" xmlns:w16sdtdh="http://schemas.microsoft.com/office/word/2020/wordml/sdtdatahash" xmlns:w16se="http://schemas.microsoft.com/office/word/2015/wordml/symex" xmlns:wpg="http://schemas.microsoft.com/office/word/2010/wordprocessingGroup" xmlns:wpi="http://schemas.microsoft.com/office/word/2010/wordprocessingInk" xmlns:wne="http://schemas.microsoft.com/office/word/2006/wordml" xmlns:wps="http://schemas.microsoft.com/office/word/2010/wordprocessingShape" mc:Ignorable="w14 w15 w16se w16cid w16 w16cex w16sdtdh w16du wp14">
   <w:body>
     <w:tbl>
       <w:tblPr>
         <w:tblStyle w:val="Tablanormal3"/>
         <w:tblpPr w:leftFromText="141" w:rightFromText="141" w:vertAnchor="text" w:horzAnchor="margin" w:tblpY="-23"/>
-        <w:tblW w:w="0" w:type="auto"/>
+        <w:tblW w:w="9369" w:type="dxa"/>
         <w:tblLook w:val="04A0" w:firstRow="1" w:lastRow="0" w:firstColumn="1" w:lastColumn="0" w:noHBand="0" w:noVBand="1"/>
       </w:tblPr>
       <w:tblGrid>
-        <w:gridCol w:w="3814"/>
-        <w:gridCol w:w="5171"/>
+        <w:gridCol w:w="3977"/>
+        <w:gridCol w:w="5392"/>
       </w:tblGrid>
       <w:tr>
         <w:trPr>
           <w:cnfStyle w:val="100000000000" w:firstRow="1" w:lastRow="0" w:firstColumn="0" w:lastColumn="0" w:oddVBand="0" w:evenVBand="0" w:oddHBand="0" w:evenHBand="0" w:firstRowFirstColumn="0" w:firstRowLastColumn="0" w:lastRowFirstColumn="0" w:lastRowLastColumn="0"/>
-          <w:trHeight w:val="1567"/>
+          <w:trHeight w:val="3403"/>
         </w:trPr>
         <w:tc>
           <w:tcPr>
             <w:cnfStyle w:val="001000000100" w:firstRow="0" w:lastRow="0" w:firstColumn="1" w:lastColumn="0" w:oddVBand="0" w:evenVBand="0" w:oddHBand="0" w:evenHBand="0" w:firstRowFirstColumn="1" w:firstRowLastColumn="0" w:lastRowFirstColumn="0" w:lastRowLastColumn="0"/>
-            <w:tcW w:w="3814" w:type="dxa"/>
+            <w:tcW w:w="3977" w:type="dxa"/>
             <w:tcBorders>
               <w:bottom w:val="none" w:sz="0" w:space="0" w:color="auto"/>
               <w:right w:val="none" w:sz="0" w:space="0" w:color="auto"/>
@@ -30,230 +30,99 @@
             <w:vAlign w:val="center"/>
           </w:tcPr>
           <w:p>
-            <w:pPr>
-              <w:jc w:val="center"/>
-            </w:pPr>
             <w:r>
               <w:rPr>
                 <w:noProof/>
               </w:rPr>
-              <mc:AlternateContent>
-                <mc:Choice Requires="wpg">
-                  <w:drawing>
-                    <wp:anchor distT="0" distB="0" distL="114300" distR="114300" simplePos="0" relativeHeight="251664384" behindDoc="0" locked="0" layoutInCell="1" allowOverlap="1" wp14:anchorId="53BBD5F1" wp14:editId="680B73E3">
-                      <wp:simplePos x="0" y="0"/>
-                      <wp:positionH relativeFrom="margin">
-                        <wp:posOffset>462280</wp:posOffset>
-                      </wp:positionH>
-                      <wp:positionV relativeFrom="paragraph">
-                        <wp:posOffset>171450</wp:posOffset>
-                      </wp:positionV>
-                      <wp:extent cx="1655445" cy="1651635"/>
-                      <wp:effectExtent l="0" t="0" r="20955" b="0"/>
-                      <wp:wrapSquare wrapText="bothSides"/>
-                      <wp:docPr id="1554172048" name="Group 248"/>
-                      <wp:cNvGraphicFramePr/>
-                      <a:graphic xmlns:a="http://schemas.openxmlformats.org/drawingml/2006/main">
-                        <a:graphicData uri="http://schemas.microsoft.com/office/word/2010/wordprocessingGroup">
-                          <wpg:wgp>
-                            <wpg:cNvGrpSpPr/>
-                            <wpg:grpSpPr>
-                              <a:xfrm>
-                                <a:off x="0" y="0"/>
-                                <a:ext cx="1655445" cy="1651635"/>
-                                <a:chOff x="0" y="0"/>
-                                <a:chExt cx="1824032" cy="2018671"/>
-                              </a:xfrm>
-                            </wpg:grpSpPr>
-                            <wps:wsp>
-                              <wps:cNvPr id="1770019813" name="Rectangle 8"/>
-                              <wps:cNvSpPr/>
-                              <wps:spPr>
-                                <a:xfrm>
-                                  <a:off x="300216" y="1644420"/>
-                                  <a:ext cx="1319477" cy="497754"/>
-                                </a:xfrm>
-                                <a:prstGeom prst="rect">
-                                  <a:avLst/>
-                                </a:prstGeom>
-                                <a:ln>
-                                  <a:noFill/>
-                                </a:ln>
-                              </wps:spPr>
-                              <wps:txbx>
-                                <w:txbxContent>
-                                  <w:p>
-                                    <w:r>
-                                      <w:rPr>
-                                        <w:w w:val="91"/>
-                                        <w:sz w:val="40"/>
-                                      </w:rPr>
-                                      <w:t>IES</w:t>
-                                    </w:r>
-                                    <w:r>
-                                      <w:rPr>
-                                        <w:spacing w:val="3"/>
-                                        <w:w w:val="91"/>
-                                        <w:sz w:val="40"/>
-                                      </w:rPr>
-                                      <w:t xml:space="preserve"> </w:t>
-                                    </w:r>
-                                    <w:r>
-                                      <w:rPr>
-                                        <w:w w:val="91"/>
-                                        <w:sz w:val="40"/>
-                                      </w:rPr>
-                                      <w:t>ALIXAR</w:t>
-                                    </w:r>
-                                  </w:p>
-                                </w:txbxContent>
-                              </wps:txbx>
-                              <wps:bodyPr horzOverflow="overflow" vert="horz" lIns="0" tIns="0" rIns="0" bIns="0" rtlCol="0">
-                                <a:noAutofit/>
-                              </wps:bodyPr>
-                            </wps:wsp>
-                            <pic:pic xmlns:pic="http://schemas.openxmlformats.org/drawingml/2006/picture">
-                              <pic:nvPicPr>
-                                <pic:cNvPr id="674496460" name="Picture 10"/>
-                                <pic:cNvPicPr/>
-                              </pic:nvPicPr>
-                              <pic:blipFill>
-                                <a:blip r:embed="rId9"/>
-                                <a:stretch>
-                                  <a:fillRect/>
-                                </a:stretch>
-                              </pic:blipFill>
-                              <pic:spPr>
-                                <a:xfrm>
-                                  <a:off x="0" y="4"/>
-                                  <a:ext cx="1638300" cy="1657350"/>
-                                </a:xfrm>
-                                <a:prstGeom prst="rect">
-                                  <a:avLst/>
-                                </a:prstGeom>
-                              </pic:spPr>
-                            </pic:pic>
-                            <wps:wsp>
-                              <wps:cNvPr id="1582907781" name="Shape 28"/>
-                              <wps:cNvSpPr/>
-                              <wps:spPr>
-                                <a:xfrm>
-                                  <a:off x="1824032" y="0"/>
-                                  <a:ext cx="0" cy="1835505"/>
-                                </a:xfrm>
-                                <a:custGeom>
-                                  <a:avLst/>
-                                  <a:gdLst/>
-                                  <a:ahLst/>
-                                  <a:cxnLst/>
-                                  <a:rect l="0" t="0" r="0" b="0"/>
-                                  <a:pathLst>
-                                    <a:path h="1835505">
-                                      <a:moveTo>
-                                        <a:pt x="0" y="1835505"/>
-                                      </a:moveTo>
-                                      <a:lnTo>
-                                        <a:pt x="0" y="0"/>
-                                      </a:lnTo>
-                                    </a:path>
-                                  </a:pathLst>
-                                </a:custGeom>
-                                <a:ln w="0" cap="flat">
-                                  <a:miter lim="100000"/>
-                                </a:ln>
-                              </wps:spPr>
-                              <wps:style>
-                                <a:lnRef idx="1">
-                                  <a:srgbClr val="7ED957"/>
-                                </a:lnRef>
-                                <a:fillRef idx="0">
-                                  <a:srgbClr val="000000">
-                                    <a:alpha val="0"/>
-                                  </a:srgbClr>
-                                </a:fillRef>
-                                <a:effectRef idx="0">
-                                  <a:scrgbClr r="0" g="0" b="0"/>
-                                </a:effectRef>
-                                <a:fontRef idx="none"/>
-                              </wps:style>
-                              <wps:bodyPr/>
-                            </wps:wsp>
-                          </wpg:wgp>
-                        </a:graphicData>
-                      </a:graphic>
-                      <wp14:sizeRelH relativeFrom="margin">
-                        <wp14:pctWidth>0</wp14:pctWidth>
-                      </wp14:sizeRelH>
-                      <wp14:sizeRelV relativeFrom="margin">
-                        <wp14:pctHeight>0</wp14:pctHeight>
-                      </wp14:sizeRelV>
-                    </wp:anchor>
-                  </w:drawing>
-                </mc:Choice>
-                <mc:Fallback>
-                  <w:pict>
-                    <v:group w14:anchorId="53BBD5F1" id="Group 248" o:spid="_x0000_s1026" style="position:absolute;left:0;text-align:left;margin-left:36.4pt;margin-top:13.5pt;width:130.35pt;height:130.05pt;z-index:251664384;mso-position-horizontal-relative:margin;mso-width-relative:margin;mso-height-relative:margin" coordsize="18240,20186" o:gfxdata="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">
-                      <v:rect id="Rectangle 8" o:spid="_x0000_s1027" style="position:absolute;left:3002;top:16444;width:13194;height:4977;visibility:visible;mso-wrap-style:square;v-text-anchor:top" o:gfxdata="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" filled="f" stroked="f">
-                        <v:textbox inset="0,0,0,0">
-                          <w:txbxContent>
-                            <w:p>
-                              <w:r>
-                                <w:rPr>
-                                  <w:w w:val="91"/>
-                                  <w:sz w:val="40"/>
-                                </w:rPr>
-                                <w:t>IES</w:t>
-                              </w:r>
-                              <w:r>
-                                <w:rPr>
-                                  <w:spacing w:val="3"/>
-                                  <w:w w:val="91"/>
-                                  <w:sz w:val="40"/>
-                                </w:rPr>
-                                <w:t xml:space="preserve"> </w:t>
-                              </w:r>
-                              <w:r>
-                                <w:rPr>
-                                  <w:w w:val="91"/>
-                                  <w:sz w:val="40"/>
-                                </w:rPr>
-                                <w:t>ALIXAR</w:t>
-                              </w:r>
-                            </w:p>
-                          </w:txbxContent>
-                        </v:textbox>
-                      </v:rect>
-                      <v:shapetype id="_x0000_t75" coordsize="21600,21600" o:spt="75" o:preferrelative="t" path="m@4@5l@4@11@9@11@9@5xe" filled="f" stroked="f">
-                        <v:stroke joinstyle="miter"/>
-                        <v:formulas>
-                          <v:f eqn="if lineDrawn pixelLineWidth 0"/>
-                          <v:f eqn="sum @0 1 0"/>
-                          <v:f eqn="sum 0 0 @1"/>
-                          <v:f eqn="prod @2 1 2"/>
-                          <v:f eqn="prod @3 21600 pixelWidth"/>
-                          <v:f eqn="prod @3 21600 pixelHeight"/>
-                          <v:f eqn="sum @0 0 1"/>
-                          <v:f eqn="prod @6 1 2"/>
-                          <v:f eqn="prod @7 21600 pixelWidth"/>
-                          <v:f eqn="sum @8 21600 0"/>
-                          <v:f eqn="prod @7 21600 pixelHeight"/>
-                          <v:f eqn="sum @10 21600 0"/>
-                        </v:formulas>
-                        <v:path o:extrusionok="f" gradientshapeok="t" o:connecttype="rect"/>
-                        <o:lock v:ext="edit" aspectratio="t"/>
-                      </v:shapetype>
-                      <v:shape id="Picture 10" o:spid="_x0000_s1028" type="#_x0000_t75" style="position:absolute;width:16383;height:16573;visibility:visible;mso-wrap-style:square" o:gfxdata="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">
-                        <v:imagedata r:id="rId10" o:title=""/>
-                      </v:shape>
-                      <v:shape id="Shape 28" o:spid="_x0000_s1029" style="position:absolute;left:18240;width:0;height:18355;visibility:visible;mso-wrap-style:square;v-text-anchor:top" coordsize="0,1835505" o:gfxdata="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" path="m,1835505l,e" filled="f" strokecolor="#7ed957" strokeweight="0">
-                        <v:stroke miterlimit="1" joinstyle="miter"/>
-                        <v:path arrowok="t" textboxrect="0,0,0,1835505"/>
-                      </v:shape>
-                      <w10:wrap type="square" anchorx="margin"/>
-                    </v:group>
-                  </w:pict>
-                </mc:Fallback>
-              </mc:AlternateContent>
+              <w:drawing>
+                <wp:anchor distT="0" distB="0" distL="114300" distR="114300" simplePos="0" relativeHeight="251692032" behindDoc="1" locked="0" layoutInCell="1" allowOverlap="1" wp14:anchorId="4C24C335" wp14:editId="7D4D897C">
+                  <wp:simplePos x="0" y="0"/>
+                  <wp:positionH relativeFrom="column">
+                    <wp:posOffset>-261620</wp:posOffset>
+                  </wp:positionH>
+                  <wp:positionV relativeFrom="paragraph">
+                    <wp:posOffset>288925</wp:posOffset>
+                  </wp:positionV>
+                  <wp:extent cx="2188845" cy="1676400"/>
+                  <wp:effectExtent l="0" t="0" r="0" b="0"/>
+                  <wp:wrapTight wrapText="bothSides">
+                    <wp:wrapPolygon edited="0">
+                      <wp:start x="7332" y="1718"/>
+                      <wp:lineTo x="6392" y="4664"/>
+                      <wp:lineTo x="6392" y="5891"/>
+                      <wp:lineTo x="7896" y="6136"/>
+                      <wp:lineTo x="6768" y="10064"/>
+                      <wp:lineTo x="6768" y="12027"/>
+                      <wp:lineTo x="8836" y="13991"/>
+                      <wp:lineTo x="10715" y="13991"/>
+                      <wp:lineTo x="4512" y="14973"/>
+                      <wp:lineTo x="3572" y="15464"/>
+                      <wp:lineTo x="3572" y="18164"/>
+                      <wp:lineTo x="18047" y="18164"/>
+                      <wp:lineTo x="18799" y="15955"/>
+                      <wp:lineTo x="17483" y="15218"/>
+                      <wp:lineTo x="10715" y="13991"/>
+                      <wp:lineTo x="12595" y="13991"/>
+                      <wp:lineTo x="15979" y="11536"/>
+                      <wp:lineTo x="16167" y="9327"/>
+                      <wp:lineTo x="15227" y="7364"/>
+                      <wp:lineTo x="13911" y="6136"/>
+                      <wp:lineTo x="14663" y="4664"/>
+                      <wp:lineTo x="13159" y="3682"/>
+                      <wp:lineTo x="8836" y="1718"/>
+                      <wp:lineTo x="7332" y="1718"/>
+                    </wp:wrapPolygon>
+                  </wp:wrapTight>
+                  <wp:docPr id="654040051" name="Imagen 4"/>
+                  <wp:cNvGraphicFramePr>
+                    <a:graphicFrameLocks xmlns:a="http://schemas.openxmlformats.org/drawingml/2006/main" noChangeAspect="1"/>
+                  </wp:cNvGraphicFramePr>
+                  <a:graphic xmlns:a="http://schemas.openxmlformats.org/drawingml/2006/main">
+                    <a:graphicData uri="http://schemas.openxmlformats.org/drawingml/2006/picture">
+                      <pic:pic xmlns:pic="http://schemas.openxmlformats.org/drawingml/2006/picture">
+                        <pic:nvPicPr>
+                          <pic:cNvPr id="0" name="Picture 1"/>
+                          <pic:cNvPicPr>
+                            <a:picLocks noChangeAspect="1" noChangeArrowheads="1"/>
+                          </pic:cNvPicPr>
+                        </pic:nvPicPr>
+                        <pic:blipFill>
+                          <a:blip r:embed="rId9" cstate="print">
+                            <a:extLst>
+                              <a:ext uri="{28A0092B-C50C-407E-A947-70E740481C1C}">
+                                <a14:useLocalDpi xmlns:a14="http://schemas.microsoft.com/office/drawing/2010/main" val="0"/>
+                              </a:ext>
+                            </a:extLst>
+                          </a:blip>
+                          <a:srcRect/>
+                          <a:stretch>
+                            <a:fillRect/>
+                          </a:stretch>
+                        </pic:blipFill>
+                        <pic:spPr bwMode="auto">
+                          <a:xfrm>
+                            <a:off x="0" y="0"/>
+                            <a:ext cx="2188845" cy="1676400"/>
+                          </a:xfrm>
+                          <a:prstGeom prst="rect">
+                            <a:avLst/>
+                          </a:prstGeom>
+                          <a:noFill/>
+                          <a:ln>
+                            <a:noFill/>
+                          </a:ln>
+                        </pic:spPr>
+                      </pic:pic>
+                    </a:graphicData>
+                  </a:graphic>
+                  <wp14:sizeRelH relativeFrom="margin">
+                    <wp14:pctWidth>0</wp14:pctWidth>
+                  </wp14:sizeRelH>
+                  <wp14:sizeRelV relativeFrom="margin">
+                    <wp14:pctHeight>0</wp14:pctHeight>
+                  </wp14:sizeRelV>
+                </wp:anchor>
+              </w:drawing>
             </w:r>
             <w:r>
               <w:rPr>
@@ -262,7 +131,7 @@
               <mc:AlternateContent>
                 <mc:Choice Requires="wps">
                   <w:drawing>
-                    <wp:anchor distT="0" distB="0" distL="114300" distR="114300" simplePos="0" relativeHeight="251665408" behindDoc="0" locked="0" layoutInCell="1" allowOverlap="1" wp14:anchorId="1A69B68A" wp14:editId="648C9543">
+                    <wp:anchor distT="0" distB="0" distL="114300" distR="114300" simplePos="0" relativeHeight="251665408" behindDoc="0" locked="0" layoutInCell="1" allowOverlap="1" wp14:anchorId="1A69B68A" wp14:editId="7EC8A383">
                       <wp:simplePos x="0" y="0"/>
                       <wp:positionH relativeFrom="column">
                         <wp:posOffset>2111293</wp:posOffset>
@@ -333,7 +202,7 @@
         </w:tc>
         <w:tc>
           <w:tcPr>
-            <w:tcW w:w="5171" w:type="dxa"/>
+            <w:tcW w:w="5392" w:type="dxa"/>
             <w:tcBorders>
               <w:bottom w:val="none" w:sz="0" w:space="0" w:color="auto"/>
             </w:tcBorders>
@@ -435,7 +304,6 @@
             </w:rPr>
           </w:pPr>
         </w:p>
-        <w:p/>
         <w:sdt>
           <w:sdtPr>
             <w:rPr>
@@ -600,6 +468,7 @@
           <w:pPr>
             <w:pStyle w:val="Sinespaciado"/>
             <w:spacing w:before="480"/>
+            <w:ind w:left="1416" w:hanging="1416"/>
             <w:jc w:val="center"/>
             <w:rPr>
               <w:color w:val="156082" w:themeColor="accent1"/>
@@ -609,16 +478,16 @@
         <w:sdt>
           <w:sdtPr>
             <w:rPr>
-              <w:rStyle w:val="Ttulo1Car"/>
               <w:i/>
               <w:iCs/>
-              <w:color w:val="404040" w:themeColor="text1" w:themeTint="BF"/>
+              <w:sz w:val="48"/>
+              <w:szCs w:val="48"/>
             </w:rPr>
             <w:alias w:val="Subtítulo"/>
             <w:tag w:val=""/>
             <w:id w:val="328029620"/>
             <w:placeholder>
-              <w:docPart w:val="87070C6B62E240D9AC6A1441FB98D814"/>
+              <w:docPart w:val="45BFEB767885460CA80845F8D03FD533"/>
             </w:placeholder>
             <w:dataBinding w:prefixMappings="xmlns:ns0='http://purl.org/dc/elements/1.1/' xmlns:ns1='http://schemas.openxmlformats.org/package/2006/metadata/core-properties' " w:xpath="/ns1:coreProperties[1]/ns0:subject[1]" w:storeItemID="{6C3C8BC8-F283-45AE-878A-BAB7291924A1}"/>
             <w:text/>
@@ -629,17 +498,18 @@
                 <w:pStyle w:val="Sinespaciado"/>
                 <w:jc w:val="center"/>
                 <w:rPr>
-                  <w:color w:val="156082" w:themeColor="accent1"/>
-                  <w:sz w:val="28"/>
-                  <w:szCs w:val="28"/>
+                  <w:i/>
+                  <w:iCs/>
+                  <w:sz w:val="48"/>
+                  <w:szCs w:val="48"/>
                 </w:rPr>
               </w:pPr>
               <w:r>
                 <w:rPr>
-                  <w:rStyle w:val="Ttulo1Car"/>
                   <w:i/>
                   <w:iCs/>
-                  <w:color w:val="404040" w:themeColor="text1" w:themeTint="BF"/>
+                  <w:sz w:val="48"/>
+                  <w:szCs w:val="48"/>
                 </w:rPr>
                 <w:t>Desarrollo de una aplicación web para la gestión del ocio</w:t>
               </w:r>
@@ -648,17 +518,23 @@
         </w:sdt>
         <w:p>
           <w:pPr>
-            <w:spacing w:line="278" w:lineRule="auto"/>
-            <w:sectPr>
-              <w:headerReference w:type="default" r:id="rId11"/>
-              <w:footerReference w:type="default" r:id="rId12"/>
-              <w:pgSz w:w="11910" w:h="16845"/>
-              <w:pgMar w:top="1440" w:right="1485" w:bottom="1440" w:left="1440" w:header="720" w:footer="720" w:gutter="0"/>
-              <w:pgNumType w:start="0"/>
-              <w:cols w:space="720"/>
-              <w:titlePg/>
-              <w:docGrid w:linePitch="299"/>
-            </w:sectPr>
+            <w:pStyle w:val="Sinespaciado"/>
+            <w:spacing w:before="480"/>
+            <w:ind w:left="1416" w:hanging="1416"/>
+            <w:jc w:val="center"/>
+            <w:rPr>
+              <w:color w:val="156082" w:themeColor="accent1"/>
+            </w:rPr>
+          </w:pPr>
+        </w:p>
+        <w:p>
+          <w:pPr>
+            <w:pStyle w:val="Sinespaciado"/>
+            <w:rPr>
+              <w:color w:val="156082" w:themeColor="accent1"/>
+              <w:sz w:val="28"/>
+              <w:szCs w:val="28"/>
+            </w:rPr>
           </w:pPr>
           <w:r>
             <w:rPr>
@@ -826,7 +702,15 @@
                                         <w:sz w:val="28"/>
                                         <w:szCs w:val="28"/>
                                       </w:rPr>
-                                      <w:t>TUTOR – ANTONIO GABRIEL GONZALES CASADO</w:t>
+                                      <w:t xml:space="preserve">TUTOR – </w:t>
+                                    </w:r>
+                                    <w:r>
+                                      <w:rPr>
+                                        <w:color w:val="000000" w:themeColor="text1"/>
+                                        <w:sz w:val="28"/>
+                                        <w:szCs w:val="28"/>
+                                      </w:rPr>
+                                      <w:t>MÓNICA MARÍA MARCOS GUTIÉRREZ</w:t>
                                     </w:r>
                                   </w:sdtContent>
                                 </w:sdt>
@@ -857,7 +741,7 @@
                     <v:stroke joinstyle="miter"/>
                     <v:path gradientshapeok="t" o:connecttype="rect"/>
                   </v:shapetype>
-                  <v:shape id="Cuadro de texto 44" o:spid="_x0000_s1030" type="#_x0000_t202" style="position:absolute;margin-left:0;margin-top:0;width:459.85pt;height:67.65pt;z-index:251659264;visibility:visible;mso-wrap-style:square;mso-width-percent:0;mso-height-percent:0;mso-wrap-distance-left:9pt;mso-wrap-distance-top:0;mso-wrap-distance-right:9pt;mso-wrap-distance-bottom:0;mso-position-horizontal:left;mso-position-horizontal-relative:margin;mso-position-vertical:bottom;mso-position-vertical-relative:margin;mso-width-percent:0;mso-height-percent:0;mso-width-relative:margin;mso-height-relative:margin;v-text-anchor:bottom" o:gfxdata="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" filled="f" stroked="f" strokeweight=".5pt">
+                  <v:shape id="Cuadro de texto 44" o:spid="_x0000_s1026" type="#_x0000_t202" style="position:absolute;margin-left:0;margin-top:0;width:459.85pt;height:67.65pt;z-index:251659264;visibility:visible;mso-wrap-style:square;mso-width-percent:0;mso-height-percent:0;mso-wrap-distance-left:9pt;mso-wrap-distance-top:0;mso-wrap-distance-right:9pt;mso-wrap-distance-bottom:0;mso-position-horizontal:left;mso-position-horizontal-relative:margin;mso-position-vertical:bottom;mso-position-vertical-relative:margin;mso-width-percent:0;mso-height-percent:0;mso-width-relative:margin;mso-height-relative:margin;v-text-anchor:bottom" o:gfxdata="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" filled="f" stroked="f" strokeweight=".5pt">
                     <v:textbox inset="0,0,0,0">
                       <w:txbxContent>
                         <w:sdt>
@@ -971,7 +855,15 @@
                                   <w:sz w:val="28"/>
                                   <w:szCs w:val="28"/>
                                 </w:rPr>
-                                <w:t>TUTOR – ANTONIO GABRIEL GONZALES CASADO</w:t>
+                                <w:t xml:space="preserve">TUTOR – </w:t>
+                              </w:r>
+                              <w:r>
+                                <w:rPr>
+                                  <w:color w:val="000000" w:themeColor="text1"/>
+                                  <w:sz w:val="28"/>
+                                  <w:szCs w:val="28"/>
+                                </w:rPr>
+                                <w:t>MÓNICA MARÍA MARCOS GUTIÉRREZ</w:t>
                               </w:r>
                             </w:sdtContent>
                           </w:sdt>
@@ -988,6 +880,31 @@
             <w:br w:type="page"/>
           </w:r>
         </w:p>
+        <w:p>
+          <w:pPr>
+            <w:spacing w:line="278" w:lineRule="auto"/>
+          </w:pPr>
+        </w:p>
+        <w:p>
+          <w:pPr>
+            <w:spacing w:line="278" w:lineRule="auto"/>
+          </w:pPr>
+        </w:p>
+        <w:p>
+          <w:pPr>
+            <w:spacing w:line="278" w:lineRule="auto"/>
+            <w:sectPr>
+              <w:headerReference w:type="default" r:id="rId10"/>
+              <w:footerReference w:type="default" r:id="rId11"/>
+              <w:pgSz w:w="11910" w:h="16845"/>
+              <w:pgMar w:top="1440" w:right="1485" w:bottom="1440" w:left="1440" w:header="720" w:footer="720" w:gutter="0"/>
+              <w:pgNumType w:start="0"/>
+              <w:cols w:space="720"/>
+              <w:titlePg/>
+              <w:docGrid w:linePitch="299"/>
+            </w:sectPr>
+          </w:pPr>
+        </w:p>
       </w:sdtContent>
     </w:sdt>
     <w:p>
@@ -1000,7 +917,6 @@
           <w:bCs/>
         </w:rPr>
       </w:pPr>
-      <w:bookmarkStart w:id="0" w:name="_Toc161143589"/>
     </w:p>
     <w:p>
       <w:pPr>
@@ -1023,6 +939,7 @@
           <w:bCs/>
         </w:rPr>
       </w:pPr>
+      <w:bookmarkStart w:id="0" w:name="_Toc163322754"/>
       <w:r>
         <w:rPr>
           <w:b/>
@@ -1072,7 +989,13 @@
         <w:t>e llevo conmigo</w:t>
       </w:r>
       <w:r>
-        <w:t xml:space="preserve"> lo compartido, risas, cotilleos, y grandes recuerdos. He tenido la suerte de encontrar no</w:t>
+        <w:t xml:space="preserve"> lo compartido, risas, </w:t>
+      </w:r>
+      <w:r>
+        <w:t>historias</w:t>
+      </w:r>
+      <w:r>
+        <w:t>, y grandes recuerdos. He tenido la suerte de encontrar no</w:t>
       </w:r>
       <w:r>
         <w:t xml:space="preserve"> solo a grandes docentes, si no a grandes personas </w:t>
@@ -1159,8 +1082,6 @@
         <w:t xml:space="preserve">Por el cual empecé esta andadura, para que tuviera una madre más presente, para pasar más tiempo juntos, y el que ha tenido que sufrir más mi ausencia, espero que aún no sea tarde, gracias por quererme a pesar de todos mis fallos como mamá. </w:t>
       </w:r>
     </w:p>
-    <w:p/>
-    <w:p/>
     <w:p/>
     <w:p/>
     <w:p/>
@@ -1260,17 +1181,15 @@
           <w:r>
             <w:fldChar w:fldCharType="separate"/>
           </w:r>
-          <w:hyperlink w:anchor="_Toc161143588" w:history="1">
+          <w:hyperlink w:anchor="_Toc163322754" w:history="1">
             <w:r>
               <w:rPr>
                 <w:rStyle w:val="Hipervnculo"/>
-                <w:i/>
-                <w:iCs/>
+                <w:b/>
+                <w:bCs/>
                 <w:noProof/>
-                <w:kern w:val="0"/>
-                <w14:ligatures w14:val="none"/>
-              </w:rPr>
-              <w:t>Desarrollo de una aplicación web para la gestión del ocio</w:t>
+              </w:rPr>
+              <w:t>Agradecimientos</w:t>
             </w:r>
             <w:r>
               <w:rPr>
@@ -1291,7 +1210,7 @@
                 <w:noProof/>
                 <w:webHidden/>
               </w:rPr>
-              <w:instrText xml:space="preserve"> PAGEREF _Toc161143588 \h </w:instrText>
+              <w:instrText xml:space="preserve"> PAGEREF _Toc163322754 \h </w:instrText>
             </w:r>
             <w:r>
               <w:rPr>
@@ -1311,7 +1230,7 @@
                 <w:noProof/>
                 <w:webHidden/>
               </w:rPr>
-              <w:t>0</w:t>
+              <w:t>2</w:t>
             </w:r>
             <w:r>
               <w:rPr>
@@ -1335,7 +1254,7 @@
               <w:sz w:val="24"/>
             </w:rPr>
           </w:pPr>
-          <w:hyperlink w:anchor="_Toc161143589" w:history="1">
+          <w:hyperlink w:anchor="_Toc163322755" w:history="1">
             <w:r>
               <w:rPr>
                 <w:rStyle w:val="Hipervnculo"/>
@@ -1343,7 +1262,7 @@
                 <w:bCs/>
                 <w:noProof/>
               </w:rPr>
-              <w:t>Agradecimientos</w:t>
+              <w:t>Introducción</w:t>
             </w:r>
             <w:r>
               <w:rPr>
@@ -1364,7 +1283,7 @@
                 <w:noProof/>
                 <w:webHidden/>
               </w:rPr>
-              <w:instrText xml:space="preserve"> PAGEREF _Toc161143589 \h </w:instrText>
+              <w:instrText xml:space="preserve"> PAGEREF _Toc163322755 \h </w:instrText>
             </w:r>
             <w:r>
               <w:rPr>
@@ -1384,7 +1303,220 @@
                 <w:noProof/>
                 <w:webHidden/>
               </w:rPr>
-              <w:t>1</w:t>
+              <w:t>5</w:t>
+            </w:r>
+            <w:r>
+              <w:rPr>
+                <w:noProof/>
+                <w:webHidden/>
+              </w:rPr>
+              <w:fldChar w:fldCharType="end"/>
+            </w:r>
+          </w:hyperlink>
+        </w:p>
+        <w:p>
+          <w:pPr>
+            <w:pStyle w:val="TDC2"/>
+            <w:tabs>
+              <w:tab w:val="right" w:leader="dot" w:pos="9020"/>
+            </w:tabs>
+            <w:rPr>
+              <w:rFonts w:asciiTheme="minorHAnsi" w:eastAsiaTheme="minorEastAsia" w:hAnsiTheme="minorHAnsi" w:cstheme="minorBidi"/>
+              <w:noProof/>
+              <w:color w:val="auto"/>
+              <w:sz w:val="24"/>
+            </w:rPr>
+          </w:pPr>
+          <w:hyperlink w:anchor="_Toc163322756" w:history="1">
+            <w:r>
+              <w:rPr>
+                <w:rStyle w:val="Hipervnculo"/>
+                <w:noProof/>
+              </w:rPr>
+              <w:t>Presentación</w:t>
+            </w:r>
+            <w:r>
+              <w:rPr>
+                <w:noProof/>
+                <w:webHidden/>
+              </w:rPr>
+              <w:tab/>
+            </w:r>
+            <w:r>
+              <w:rPr>
+                <w:noProof/>
+                <w:webHidden/>
+              </w:rPr>
+              <w:fldChar w:fldCharType="begin"/>
+            </w:r>
+            <w:r>
+              <w:rPr>
+                <w:noProof/>
+                <w:webHidden/>
+              </w:rPr>
+              <w:instrText xml:space="preserve"> PAGEREF _Toc163322756 \h </w:instrText>
+            </w:r>
+            <w:r>
+              <w:rPr>
+                <w:noProof/>
+                <w:webHidden/>
+              </w:rPr>
+            </w:r>
+            <w:r>
+              <w:rPr>
+                <w:noProof/>
+                <w:webHidden/>
+              </w:rPr>
+              <w:fldChar w:fldCharType="separate"/>
+            </w:r>
+            <w:r>
+              <w:rPr>
+                <w:noProof/>
+                <w:webHidden/>
+              </w:rPr>
+              <w:t>5</w:t>
+            </w:r>
+            <w:r>
+              <w:rPr>
+                <w:noProof/>
+                <w:webHidden/>
+              </w:rPr>
+              <w:fldChar w:fldCharType="end"/>
+            </w:r>
+          </w:hyperlink>
+        </w:p>
+        <w:p>
+          <w:pPr>
+            <w:pStyle w:val="TDC2"/>
+            <w:tabs>
+              <w:tab w:val="right" w:leader="dot" w:pos="9020"/>
+            </w:tabs>
+            <w:rPr>
+              <w:rFonts w:asciiTheme="minorHAnsi" w:eastAsiaTheme="minorEastAsia" w:hAnsiTheme="minorHAnsi" w:cstheme="minorBidi"/>
+              <w:noProof/>
+              <w:color w:val="auto"/>
+              <w:sz w:val="24"/>
+            </w:rPr>
+          </w:pPr>
+          <w:hyperlink w:anchor="_Toc163322757" w:history="1">
+            <w:r>
+              <w:rPr>
+                <w:rStyle w:val="Hipervnculo"/>
+                <w:noProof/>
+              </w:rPr>
+              <w:t>Motivación</w:t>
+            </w:r>
+            <w:r>
+              <w:rPr>
+                <w:noProof/>
+                <w:webHidden/>
+              </w:rPr>
+              <w:tab/>
+            </w:r>
+            <w:r>
+              <w:rPr>
+                <w:noProof/>
+                <w:webHidden/>
+              </w:rPr>
+              <w:fldChar w:fldCharType="begin"/>
+            </w:r>
+            <w:r>
+              <w:rPr>
+                <w:noProof/>
+                <w:webHidden/>
+              </w:rPr>
+              <w:instrText xml:space="preserve"> PAGEREF _Toc163322757 \h </w:instrText>
+            </w:r>
+            <w:r>
+              <w:rPr>
+                <w:noProof/>
+                <w:webHidden/>
+              </w:rPr>
+            </w:r>
+            <w:r>
+              <w:rPr>
+                <w:noProof/>
+                <w:webHidden/>
+              </w:rPr>
+              <w:fldChar w:fldCharType="separate"/>
+            </w:r>
+            <w:r>
+              <w:rPr>
+                <w:noProof/>
+                <w:webHidden/>
+              </w:rPr>
+              <w:t>5</w:t>
+            </w:r>
+            <w:r>
+              <w:rPr>
+                <w:noProof/>
+                <w:webHidden/>
+              </w:rPr>
+              <w:fldChar w:fldCharType="end"/>
+            </w:r>
+          </w:hyperlink>
+        </w:p>
+        <w:p>
+          <w:pPr>
+            <w:pStyle w:val="TDC2"/>
+            <w:tabs>
+              <w:tab w:val="right" w:leader="dot" w:pos="9020"/>
+            </w:tabs>
+            <w:rPr>
+              <w:rFonts w:asciiTheme="minorHAnsi" w:eastAsiaTheme="minorEastAsia" w:hAnsiTheme="minorHAnsi" w:cstheme="minorBidi"/>
+              <w:noProof/>
+              <w:color w:val="auto"/>
+              <w:sz w:val="24"/>
+            </w:rPr>
+          </w:pPr>
+          <w:hyperlink w:anchor="_Toc163322758" w:history="1">
+            <w:r>
+              <w:rPr>
+                <w:rStyle w:val="Hipervnculo"/>
+                <w:noProof/>
+              </w:rPr>
+              <w:t>Objetivo</w:t>
+            </w:r>
+            <w:r>
+              <w:rPr>
+                <w:noProof/>
+                <w:webHidden/>
+              </w:rPr>
+              <w:tab/>
+            </w:r>
+            <w:r>
+              <w:rPr>
+                <w:noProof/>
+                <w:webHidden/>
+              </w:rPr>
+              <w:fldChar w:fldCharType="begin"/>
+            </w:r>
+            <w:r>
+              <w:rPr>
+                <w:noProof/>
+                <w:webHidden/>
+              </w:rPr>
+              <w:instrText xml:space="preserve"> PAGEREF _Toc163322758 \h </w:instrText>
+            </w:r>
+            <w:r>
+              <w:rPr>
+                <w:noProof/>
+                <w:webHidden/>
+              </w:rPr>
+            </w:r>
+            <w:r>
+              <w:rPr>
+                <w:noProof/>
+                <w:webHidden/>
+              </w:rPr>
+              <w:fldChar w:fldCharType="separate"/>
+            </w:r>
+            <w:r>
+              <w:rPr>
+                <w:noProof/>
+                <w:webHidden/>
+              </w:rPr>
+              <w:t>5</w:t>
             </w:r>
             <w:r>
               <w:rPr>
@@ -1408,7 +1540,7 @@
               <w:sz w:val="24"/>
             </w:rPr>
           </w:pPr>
-          <w:hyperlink w:anchor="_Toc161143590" w:history="1">
+          <w:hyperlink w:anchor="_Toc163322759" w:history="1">
             <w:r>
               <w:rPr>
                 <w:rStyle w:val="Hipervnculo"/>
@@ -1416,7 +1548,7 @@
                 <w:bCs/>
                 <w:noProof/>
               </w:rPr>
-              <w:t>Introducción</w:t>
+              <w:t>Tecnologías empleadas</w:t>
             </w:r>
             <w:r>
               <w:rPr>
@@ -1437,7 +1569,7 @@
                 <w:noProof/>
                 <w:webHidden/>
               </w:rPr>
-              <w:instrText xml:space="preserve"> PAGEREF _Toc161143590 \h </w:instrText>
+              <w:instrText xml:space="preserve"> PAGEREF _Toc163322759 \h </w:instrText>
             </w:r>
             <w:r>
               <w:rPr>
@@ -1457,7 +1589,80 @@
                 <w:noProof/>
                 <w:webHidden/>
               </w:rPr>
-              <w:t>4</w:t>
+              <w:t>6</w:t>
+            </w:r>
+            <w:r>
+              <w:rPr>
+                <w:noProof/>
+                <w:webHidden/>
+              </w:rPr>
+              <w:fldChar w:fldCharType="end"/>
+            </w:r>
+          </w:hyperlink>
+        </w:p>
+        <w:p>
+          <w:pPr>
+            <w:pStyle w:val="TDC1"/>
+            <w:tabs>
+              <w:tab w:val="right" w:leader="dot" w:pos="9020"/>
+            </w:tabs>
+            <w:rPr>
+              <w:rFonts w:asciiTheme="minorHAnsi" w:eastAsiaTheme="minorEastAsia" w:hAnsiTheme="minorHAnsi" w:cstheme="minorBidi"/>
+              <w:noProof/>
+              <w:color w:val="auto"/>
+              <w:sz w:val="24"/>
+            </w:rPr>
+          </w:pPr>
+          <w:hyperlink w:anchor="_Toc163322760" w:history="1">
+            <w:r>
+              <w:rPr>
+                <w:rStyle w:val="Hipervnculo"/>
+                <w:b/>
+                <w:bCs/>
+                <w:noProof/>
+              </w:rPr>
+              <w:t>Metodología de trabajo</w:t>
+            </w:r>
+            <w:r>
+              <w:rPr>
+                <w:noProof/>
+                <w:webHidden/>
+              </w:rPr>
+              <w:tab/>
+            </w:r>
+            <w:r>
+              <w:rPr>
+                <w:noProof/>
+                <w:webHidden/>
+              </w:rPr>
+              <w:fldChar w:fldCharType="begin"/>
+            </w:r>
+            <w:r>
+              <w:rPr>
+                <w:noProof/>
+                <w:webHidden/>
+              </w:rPr>
+              <w:instrText xml:space="preserve"> PAGEREF _Toc163322760 \h </w:instrText>
+            </w:r>
+            <w:r>
+              <w:rPr>
+                <w:noProof/>
+                <w:webHidden/>
+              </w:rPr>
+            </w:r>
+            <w:r>
+              <w:rPr>
+                <w:noProof/>
+                <w:webHidden/>
+              </w:rPr>
+              <w:fldChar w:fldCharType="separate"/>
+            </w:r>
+            <w:r>
+              <w:rPr>
+                <w:noProof/>
+                <w:webHidden/>
+              </w:rPr>
+              <w:t>7</w:t>
             </w:r>
             <w:r>
               <w:rPr>
@@ -1481,13 +1686,13 @@
               <w:sz w:val="24"/>
             </w:rPr>
           </w:pPr>
-          <w:hyperlink w:anchor="_Toc161143591" w:history="1">
+          <w:hyperlink w:anchor="_Toc163322761" w:history="1">
             <w:r>
               <w:rPr>
                 <w:rStyle w:val="Hipervnculo"/>
                 <w:noProof/>
               </w:rPr>
-              <w:t>Presentación</w:t>
+              <w:t>Kanban</w:t>
             </w:r>
             <w:r>
               <w:rPr>
@@ -1508,7 +1713,7 @@
                 <w:noProof/>
                 <w:webHidden/>
               </w:rPr>
-              <w:instrText xml:space="preserve"> PAGEREF _Toc161143591 \h </w:instrText>
+              <w:instrText xml:space="preserve"> PAGEREF _Toc163322761 \h </w:instrText>
             </w:r>
             <w:r>
               <w:rPr>
@@ -1528,7 +1733,153 @@
                 <w:noProof/>
                 <w:webHidden/>
               </w:rPr>
-              <w:t>4</w:t>
+              <w:t>7</w:t>
+            </w:r>
+            <w:r>
+              <w:rPr>
+                <w:noProof/>
+                <w:webHidden/>
+              </w:rPr>
+              <w:fldChar w:fldCharType="end"/>
+            </w:r>
+          </w:hyperlink>
+        </w:p>
+        <w:p>
+          <w:pPr>
+            <w:pStyle w:val="TDC1"/>
+            <w:tabs>
+              <w:tab w:val="right" w:leader="dot" w:pos="9020"/>
+            </w:tabs>
+            <w:rPr>
+              <w:rFonts w:asciiTheme="minorHAnsi" w:eastAsiaTheme="minorEastAsia" w:hAnsiTheme="minorHAnsi" w:cstheme="minorBidi"/>
+              <w:noProof/>
+              <w:color w:val="auto"/>
+              <w:sz w:val="24"/>
+            </w:rPr>
+          </w:pPr>
+          <w:hyperlink w:anchor="_Toc163322762" w:history="1">
+            <w:r>
+              <w:rPr>
+                <w:rStyle w:val="Hipervnculo"/>
+                <w:b/>
+                <w:bCs/>
+                <w:noProof/>
+              </w:rPr>
+              <w:t>Desarrollo de la Aplicación</w:t>
+            </w:r>
+            <w:r>
+              <w:rPr>
+                <w:noProof/>
+                <w:webHidden/>
+              </w:rPr>
+              <w:tab/>
+            </w:r>
+            <w:r>
+              <w:rPr>
+                <w:noProof/>
+                <w:webHidden/>
+              </w:rPr>
+              <w:fldChar w:fldCharType="begin"/>
+            </w:r>
+            <w:r>
+              <w:rPr>
+                <w:noProof/>
+                <w:webHidden/>
+              </w:rPr>
+              <w:instrText xml:space="preserve"> PAGEREF _Toc163322762 \h </w:instrText>
+            </w:r>
+            <w:r>
+              <w:rPr>
+                <w:noProof/>
+                <w:webHidden/>
+              </w:rPr>
+            </w:r>
+            <w:r>
+              <w:rPr>
+                <w:noProof/>
+                <w:webHidden/>
+              </w:rPr>
+              <w:fldChar w:fldCharType="separate"/>
+            </w:r>
+            <w:r>
+              <w:rPr>
+                <w:noProof/>
+                <w:webHidden/>
+              </w:rPr>
+              <w:t>9</w:t>
+            </w:r>
+            <w:r>
+              <w:rPr>
+                <w:noProof/>
+                <w:webHidden/>
+              </w:rPr>
+              <w:fldChar w:fldCharType="end"/>
+            </w:r>
+          </w:hyperlink>
+        </w:p>
+        <w:p>
+          <w:pPr>
+            <w:pStyle w:val="TDC1"/>
+            <w:tabs>
+              <w:tab w:val="right" w:leader="dot" w:pos="9020"/>
+            </w:tabs>
+            <w:rPr>
+              <w:rFonts w:asciiTheme="minorHAnsi" w:eastAsiaTheme="minorEastAsia" w:hAnsiTheme="minorHAnsi" w:cstheme="minorBidi"/>
+              <w:noProof/>
+              <w:color w:val="auto"/>
+              <w:sz w:val="24"/>
+            </w:rPr>
+          </w:pPr>
+          <w:hyperlink w:anchor="_Toc163322763" w:history="1">
+            <w:r>
+              <w:rPr>
+                <w:rStyle w:val="Hipervnculo"/>
+                <w:b/>
+                <w:bCs/>
+                <w:noProof/>
+              </w:rPr>
+              <w:t>Historias de usuario</w:t>
+            </w:r>
+            <w:r>
+              <w:rPr>
+                <w:noProof/>
+                <w:webHidden/>
+              </w:rPr>
+              <w:tab/>
+            </w:r>
+            <w:r>
+              <w:rPr>
+                <w:noProof/>
+                <w:webHidden/>
+              </w:rPr>
+              <w:fldChar w:fldCharType="begin"/>
+            </w:r>
+            <w:r>
+              <w:rPr>
+                <w:noProof/>
+                <w:webHidden/>
+              </w:rPr>
+              <w:instrText xml:space="preserve"> PAGEREF _Toc163322763 \h </w:instrText>
+            </w:r>
+            <w:r>
+              <w:rPr>
+                <w:noProof/>
+                <w:webHidden/>
+              </w:rPr>
+            </w:r>
+            <w:r>
+              <w:rPr>
+                <w:noProof/>
+                <w:webHidden/>
+              </w:rPr>
+              <w:fldChar w:fldCharType="separate"/>
+            </w:r>
+            <w:r>
+              <w:rPr>
+                <w:noProof/>
+                <w:webHidden/>
+              </w:rPr>
+              <w:t>11</w:t>
             </w:r>
             <w:r>
               <w:rPr>
@@ -1552,13 +1903,14 @@
               <w:sz w:val="24"/>
             </w:rPr>
           </w:pPr>
-          <w:hyperlink w:anchor="_Toc161143592" w:history="1">
+          <w:hyperlink w:anchor="_Toc163322764" w:history="1">
             <w:r>
               <w:rPr>
                 <w:rStyle w:val="Hipervnculo"/>
+                <w:rFonts w:eastAsia="Times New Roman"/>
                 <w:noProof/>
               </w:rPr>
-              <w:t>Motivación</w:t>
+              <w:t>USUARIO ANÓNIMO</w:t>
             </w:r>
             <w:r>
               <w:rPr>
@@ -1579,7 +1931,7 @@
                 <w:noProof/>
                 <w:webHidden/>
               </w:rPr>
-              <w:instrText xml:space="preserve"> PAGEREF _Toc161143592 \h </w:instrText>
+              <w:instrText xml:space="preserve"> PAGEREF _Toc163322764 \h </w:instrText>
             </w:r>
             <w:r>
               <w:rPr>
@@ -1599,7 +1951,7 @@
                 <w:noProof/>
                 <w:webHidden/>
               </w:rPr>
-              <w:t>4</w:t>
+              <w:t>11</w:t>
             </w:r>
             <w:r>
               <w:rPr>
@@ -1623,13 +1975,14 @@
               <w:sz w:val="24"/>
             </w:rPr>
           </w:pPr>
-          <w:hyperlink w:anchor="_Toc161143593" w:history="1">
+          <w:hyperlink w:anchor="_Toc163322765" w:history="1">
             <w:r>
               <w:rPr>
                 <w:rStyle w:val="Hipervnculo"/>
+                <w:rFonts w:eastAsia="Times New Roman"/>
                 <w:noProof/>
               </w:rPr>
-              <w:t>Objetivo</w:t>
+              <w:t>USUARIO  REGISTRADO</w:t>
             </w:r>
             <w:r>
               <w:rPr>
@@ -1650,7 +2003,7 @@
                 <w:noProof/>
                 <w:webHidden/>
               </w:rPr>
-              <w:instrText xml:space="preserve"> PAGEREF _Toc161143593 \h </w:instrText>
+              <w:instrText xml:space="preserve"> PAGEREF _Toc163322765 \h </w:instrText>
             </w:r>
             <w:r>
               <w:rPr>
@@ -1670,7 +2023,151 @@
                 <w:noProof/>
                 <w:webHidden/>
               </w:rPr>
-              <w:t>4</w:t>
+              <w:t>12</w:t>
+            </w:r>
+            <w:r>
+              <w:rPr>
+                <w:noProof/>
+                <w:webHidden/>
+              </w:rPr>
+              <w:fldChar w:fldCharType="end"/>
+            </w:r>
+          </w:hyperlink>
+        </w:p>
+        <w:p>
+          <w:pPr>
+            <w:pStyle w:val="TDC2"/>
+            <w:tabs>
+              <w:tab w:val="right" w:leader="dot" w:pos="9020"/>
+            </w:tabs>
+            <w:rPr>
+              <w:rFonts w:asciiTheme="minorHAnsi" w:eastAsiaTheme="minorEastAsia" w:hAnsiTheme="minorHAnsi" w:cstheme="minorBidi"/>
+              <w:noProof/>
+              <w:color w:val="auto"/>
+              <w:sz w:val="24"/>
+            </w:rPr>
+          </w:pPr>
+          <w:hyperlink w:anchor="_Toc163322766" w:history="1">
+            <w:r>
+              <w:rPr>
+                <w:rStyle w:val="Hipervnculo"/>
+                <w:rFonts w:eastAsia="Times New Roman"/>
+                <w:noProof/>
+              </w:rPr>
+              <w:t>ADMINISTRADOR</w:t>
+            </w:r>
+            <w:r>
+              <w:rPr>
+                <w:noProof/>
+                <w:webHidden/>
+              </w:rPr>
+              <w:tab/>
+            </w:r>
+            <w:r>
+              <w:rPr>
+                <w:noProof/>
+                <w:webHidden/>
+              </w:rPr>
+              <w:fldChar w:fldCharType="begin"/>
+            </w:r>
+            <w:r>
+              <w:rPr>
+                <w:noProof/>
+                <w:webHidden/>
+              </w:rPr>
+              <w:instrText xml:space="preserve"> PAGEREF _Toc163322766 \h </w:instrText>
+            </w:r>
+            <w:r>
+              <w:rPr>
+                <w:noProof/>
+                <w:webHidden/>
+              </w:rPr>
+            </w:r>
+            <w:r>
+              <w:rPr>
+                <w:noProof/>
+                <w:webHidden/>
+              </w:rPr>
+              <w:fldChar w:fldCharType="separate"/>
+            </w:r>
+            <w:r>
+              <w:rPr>
+                <w:noProof/>
+                <w:webHidden/>
+              </w:rPr>
+              <w:t>13</w:t>
+            </w:r>
+            <w:r>
+              <w:rPr>
+                <w:noProof/>
+                <w:webHidden/>
+              </w:rPr>
+              <w:fldChar w:fldCharType="end"/>
+            </w:r>
+          </w:hyperlink>
+        </w:p>
+        <w:p>
+          <w:pPr>
+            <w:pStyle w:val="TDC2"/>
+            <w:tabs>
+              <w:tab w:val="right" w:leader="dot" w:pos="9020"/>
+            </w:tabs>
+            <w:rPr>
+              <w:rFonts w:asciiTheme="minorHAnsi" w:eastAsiaTheme="minorEastAsia" w:hAnsiTheme="minorHAnsi" w:cstheme="minorBidi"/>
+              <w:noProof/>
+              <w:color w:val="auto"/>
+              <w:sz w:val="24"/>
+            </w:rPr>
+          </w:pPr>
+          <w:hyperlink w:anchor="_Toc163322767" w:history="1">
+            <w:r>
+              <w:rPr>
+                <w:rStyle w:val="Hipervnculo"/>
+                <w:rFonts w:eastAsia="Times New Roman"/>
+                <w:noProof/>
+              </w:rPr>
+              <w:t>GENÉRICAS</w:t>
+            </w:r>
+            <w:r>
+              <w:rPr>
+                <w:noProof/>
+                <w:webHidden/>
+              </w:rPr>
+              <w:tab/>
+            </w:r>
+            <w:r>
+              <w:rPr>
+                <w:noProof/>
+                <w:webHidden/>
+              </w:rPr>
+              <w:fldChar w:fldCharType="begin"/>
+            </w:r>
+            <w:r>
+              <w:rPr>
+                <w:noProof/>
+                <w:webHidden/>
+              </w:rPr>
+              <w:instrText xml:space="preserve"> PAGEREF _Toc163322767 \h </w:instrText>
+            </w:r>
+            <w:r>
+              <w:rPr>
+                <w:noProof/>
+                <w:webHidden/>
+              </w:rPr>
+            </w:r>
+            <w:r>
+              <w:rPr>
+                <w:noProof/>
+                <w:webHidden/>
+              </w:rPr>
+              <w:fldChar w:fldCharType="separate"/>
+            </w:r>
+            <w:r>
+              <w:rPr>
+                <w:noProof/>
+                <w:webHidden/>
+              </w:rPr>
+              <w:t>13</w:t>
             </w:r>
             <w:r>
               <w:rPr>
@@ -1694,7 +2191,7 @@
               <w:sz w:val="24"/>
             </w:rPr>
           </w:pPr>
-          <w:hyperlink w:anchor="_Toc161143594" w:history="1">
+          <w:hyperlink w:anchor="_Toc163322768" w:history="1">
             <w:r>
               <w:rPr>
                 <w:rStyle w:val="Hipervnculo"/>
@@ -1702,7 +2199,7 @@
                 <w:bCs/>
                 <w:noProof/>
               </w:rPr>
-              <w:t>Tecnologías empleadas</w:t>
+              <w:t>Diagramas</w:t>
             </w:r>
             <w:r>
               <w:rPr>
@@ -1723,7 +2220,7 @@
                 <w:noProof/>
                 <w:webHidden/>
               </w:rPr>
-              <w:instrText xml:space="preserve"> PAGEREF _Toc161143594 \h </w:instrText>
+              <w:instrText xml:space="preserve"> PAGEREF _Toc163322768 \h </w:instrText>
             </w:r>
             <w:r>
               <w:rPr>
@@ -1743,80 +2240,7 @@
                 <w:noProof/>
                 <w:webHidden/>
               </w:rPr>
-              <w:t>5</w:t>
-            </w:r>
-            <w:r>
-              <w:rPr>
-                <w:noProof/>
-                <w:webHidden/>
-              </w:rPr>
-              <w:fldChar w:fldCharType="end"/>
-            </w:r>
-          </w:hyperlink>
-        </w:p>
-        <w:p>
-          <w:pPr>
-            <w:pStyle w:val="TDC1"/>
-            <w:tabs>
-              <w:tab w:val="right" w:leader="dot" w:pos="9020"/>
-            </w:tabs>
-            <w:rPr>
-              <w:rFonts w:asciiTheme="minorHAnsi" w:eastAsiaTheme="minorEastAsia" w:hAnsiTheme="minorHAnsi" w:cstheme="minorBidi"/>
-              <w:noProof/>
-              <w:color w:val="auto"/>
-              <w:sz w:val="24"/>
-            </w:rPr>
-          </w:pPr>
-          <w:hyperlink w:anchor="_Toc161143595" w:history="1">
-            <w:r>
-              <w:rPr>
-                <w:rStyle w:val="Hipervnculo"/>
-                <w:b/>
-                <w:bCs/>
-                <w:noProof/>
-              </w:rPr>
-              <w:t>Metodología de trabajo</w:t>
-            </w:r>
-            <w:r>
-              <w:rPr>
-                <w:noProof/>
-                <w:webHidden/>
-              </w:rPr>
-              <w:tab/>
-            </w:r>
-            <w:r>
-              <w:rPr>
-                <w:noProof/>
-                <w:webHidden/>
-              </w:rPr>
-              <w:fldChar w:fldCharType="begin"/>
-            </w:r>
-            <w:r>
-              <w:rPr>
-                <w:noProof/>
-                <w:webHidden/>
-              </w:rPr>
-              <w:instrText xml:space="preserve"> PAGEREF _Toc161143595 \h </w:instrText>
-            </w:r>
-            <w:r>
-              <w:rPr>
-                <w:noProof/>
-                <w:webHidden/>
-              </w:rPr>
-            </w:r>
-            <w:r>
-              <w:rPr>
-                <w:noProof/>
-                <w:webHidden/>
-              </w:rPr>
-              <w:fldChar w:fldCharType="separate"/>
-            </w:r>
-            <w:r>
-              <w:rPr>
-                <w:noProof/>
-                <w:webHidden/>
-              </w:rPr>
-              <w:t>6</w:t>
+              <w:t>14</w:t>
             </w:r>
             <w:r>
               <w:rPr>
@@ -1840,13 +2264,13 @@
               <w:sz w:val="24"/>
             </w:rPr>
           </w:pPr>
-          <w:hyperlink w:anchor="_Toc161143596" w:history="1">
+          <w:hyperlink w:anchor="_Toc163322769" w:history="1">
             <w:r>
               <w:rPr>
                 <w:rStyle w:val="Hipervnculo"/>
                 <w:noProof/>
               </w:rPr>
-              <w:t>Kanban</w:t>
+              <w:t>Casos de uso</w:t>
             </w:r>
             <w:r>
               <w:rPr>
@@ -1867,7 +2291,7 @@
                 <w:noProof/>
                 <w:webHidden/>
               </w:rPr>
-              <w:instrText xml:space="preserve"> PAGEREF _Toc161143596 \h </w:instrText>
+              <w:instrText xml:space="preserve"> PAGEREF _Toc163322769 \h </w:instrText>
             </w:r>
             <w:r>
               <w:rPr>
@@ -1887,153 +2311,7 @@
                 <w:noProof/>
                 <w:webHidden/>
               </w:rPr>
-              <w:t>6</w:t>
-            </w:r>
-            <w:r>
-              <w:rPr>
-                <w:noProof/>
-                <w:webHidden/>
-              </w:rPr>
-              <w:fldChar w:fldCharType="end"/>
-            </w:r>
-          </w:hyperlink>
-        </w:p>
-        <w:p>
-          <w:pPr>
-            <w:pStyle w:val="TDC1"/>
-            <w:tabs>
-              <w:tab w:val="right" w:leader="dot" w:pos="9020"/>
-            </w:tabs>
-            <w:rPr>
-              <w:rFonts w:asciiTheme="minorHAnsi" w:eastAsiaTheme="minorEastAsia" w:hAnsiTheme="minorHAnsi" w:cstheme="minorBidi"/>
-              <w:noProof/>
-              <w:color w:val="auto"/>
-              <w:sz w:val="24"/>
-            </w:rPr>
-          </w:pPr>
-          <w:hyperlink w:anchor="_Toc161143597" w:history="1">
-            <w:r>
-              <w:rPr>
-                <w:rStyle w:val="Hipervnculo"/>
-                <w:b/>
-                <w:bCs/>
-                <w:noProof/>
-              </w:rPr>
-              <w:t>Desarrollo de la Aplicación</w:t>
-            </w:r>
-            <w:r>
-              <w:rPr>
-                <w:noProof/>
-                <w:webHidden/>
-              </w:rPr>
-              <w:tab/>
-            </w:r>
-            <w:r>
-              <w:rPr>
-                <w:noProof/>
-                <w:webHidden/>
-              </w:rPr>
-              <w:fldChar w:fldCharType="begin"/>
-            </w:r>
-            <w:r>
-              <w:rPr>
-                <w:noProof/>
-                <w:webHidden/>
-              </w:rPr>
-              <w:instrText xml:space="preserve"> PAGEREF _Toc161143597 \h </w:instrText>
-            </w:r>
-            <w:r>
-              <w:rPr>
-                <w:noProof/>
-                <w:webHidden/>
-              </w:rPr>
-            </w:r>
-            <w:r>
-              <w:rPr>
-                <w:noProof/>
-                <w:webHidden/>
-              </w:rPr>
-              <w:fldChar w:fldCharType="separate"/>
-            </w:r>
-            <w:r>
-              <w:rPr>
-                <w:noProof/>
-                <w:webHidden/>
-              </w:rPr>
-              <w:t>8</w:t>
-            </w:r>
-            <w:r>
-              <w:rPr>
-                <w:noProof/>
-                <w:webHidden/>
-              </w:rPr>
-              <w:fldChar w:fldCharType="end"/>
-            </w:r>
-          </w:hyperlink>
-        </w:p>
-        <w:p>
-          <w:pPr>
-            <w:pStyle w:val="TDC1"/>
-            <w:tabs>
-              <w:tab w:val="right" w:leader="dot" w:pos="9020"/>
-            </w:tabs>
-            <w:rPr>
-              <w:rFonts w:asciiTheme="minorHAnsi" w:eastAsiaTheme="minorEastAsia" w:hAnsiTheme="minorHAnsi" w:cstheme="minorBidi"/>
-              <w:noProof/>
-              <w:color w:val="auto"/>
-              <w:sz w:val="24"/>
-            </w:rPr>
-          </w:pPr>
-          <w:hyperlink w:anchor="_Toc161143598" w:history="1">
-            <w:r>
-              <w:rPr>
-                <w:rStyle w:val="Hipervnculo"/>
-                <w:b/>
-                <w:bCs/>
-                <w:noProof/>
-              </w:rPr>
-              <w:t>Historias de usuario</w:t>
-            </w:r>
-            <w:r>
-              <w:rPr>
-                <w:noProof/>
-                <w:webHidden/>
-              </w:rPr>
-              <w:tab/>
-            </w:r>
-            <w:r>
-              <w:rPr>
-                <w:noProof/>
-                <w:webHidden/>
-              </w:rPr>
-              <w:fldChar w:fldCharType="begin"/>
-            </w:r>
-            <w:r>
-              <w:rPr>
-                <w:noProof/>
-                <w:webHidden/>
-              </w:rPr>
-              <w:instrText xml:space="preserve"> PAGEREF _Toc161143598 \h </w:instrText>
-            </w:r>
-            <w:r>
-              <w:rPr>
-                <w:noProof/>
-                <w:webHidden/>
-              </w:rPr>
-            </w:r>
-            <w:r>
-              <w:rPr>
-                <w:noProof/>
-                <w:webHidden/>
-              </w:rPr>
-              <w:fldChar w:fldCharType="separate"/>
-            </w:r>
-            <w:r>
-              <w:rPr>
-                <w:noProof/>
-                <w:webHidden/>
-              </w:rPr>
-              <w:t>10</w:t>
+              <w:t>14</w:t>
             </w:r>
             <w:r>
               <w:rPr>
@@ -2057,14 +2335,13 @@
               <w:sz w:val="24"/>
             </w:rPr>
           </w:pPr>
-          <w:hyperlink w:anchor="_Toc161143599" w:history="1">
+          <w:hyperlink w:anchor="_Toc163322770" w:history="1">
             <w:r>
               <w:rPr>
                 <w:rStyle w:val="Hipervnculo"/>
-                <w:rFonts w:eastAsia="Times New Roman"/>
                 <w:noProof/>
               </w:rPr>
-              <w:t>USUARIO NO REGISTRADO</w:t>
+              <w:t>Diagrama de flujo</w:t>
             </w:r>
             <w:r>
               <w:rPr>
@@ -2085,7 +2362,7 @@
                 <w:noProof/>
                 <w:webHidden/>
               </w:rPr>
-              <w:instrText xml:space="preserve"> PAGEREF _Toc161143599 \h </w:instrText>
+              <w:instrText xml:space="preserve"> PAGEREF _Toc163322770 \h </w:instrText>
             </w:r>
             <w:r>
               <w:rPr>
@@ -2105,7 +2382,7 @@
                 <w:noProof/>
                 <w:webHidden/>
               </w:rPr>
-              <w:t>10</w:t>
+              <w:t>16</w:t>
             </w:r>
             <w:r>
               <w:rPr>
@@ -2129,14 +2406,13 @@
               <w:sz w:val="24"/>
             </w:rPr>
           </w:pPr>
-          <w:hyperlink w:anchor="_Toc161143600" w:history="1">
+          <w:hyperlink w:anchor="_Toc163322771" w:history="1">
             <w:r>
               <w:rPr>
                 <w:rStyle w:val="Hipervnculo"/>
-                <w:rFonts w:eastAsia="Times New Roman"/>
                 <w:noProof/>
               </w:rPr>
-              <w:t>USUARIO  REGISTRADO</w:t>
+              <w:t>Diseño de base de datos</w:t>
             </w:r>
             <w:r>
               <w:rPr>
@@ -2157,7 +2433,7 @@
                 <w:noProof/>
                 <w:webHidden/>
               </w:rPr>
-              <w:instrText xml:space="preserve"> PAGEREF _Toc161143600 \h </w:instrText>
+              <w:instrText xml:space="preserve"> PAGEREF _Toc163322771 \h </w:instrText>
             </w:r>
             <w:r>
               <w:rPr>
@@ -2177,7 +2453,7 @@
                 <w:noProof/>
                 <w:webHidden/>
               </w:rPr>
-              <w:t>11</w:t>
+              <w:t>17</w:t>
             </w:r>
             <w:r>
               <w:rPr>
@@ -2201,14 +2477,13 @@
               <w:sz w:val="24"/>
             </w:rPr>
           </w:pPr>
-          <w:hyperlink w:anchor="_Toc161143601" w:history="1">
+          <w:hyperlink w:anchor="_Toc163322772" w:history="1">
             <w:r>
               <w:rPr>
                 <w:rStyle w:val="Hipervnculo"/>
-                <w:rFonts w:eastAsia="Times New Roman"/>
                 <w:noProof/>
               </w:rPr>
-              <w:t>ADMINISTRADOR</w:t>
+              <w:t>Planazo_v.02</w:t>
             </w:r>
             <w:r>
               <w:rPr>
@@ -2229,7 +2504,7 @@
                 <w:noProof/>
                 <w:webHidden/>
               </w:rPr>
-              <w:instrText xml:space="preserve"> PAGEREF _Toc161143601 \h </w:instrText>
+              <w:instrText xml:space="preserve"> PAGEREF _Toc163322772 \h </w:instrText>
             </w:r>
             <w:r>
               <w:rPr>
@@ -2249,651 +2524,7 @@
                 <w:noProof/>
                 <w:webHidden/>
               </w:rPr>
-              <w:t>12</w:t>
-            </w:r>
-            <w:r>
-              <w:rPr>
-                <w:noProof/>
-                <w:webHidden/>
-              </w:rPr>
-              <w:fldChar w:fldCharType="end"/>
-            </w:r>
-          </w:hyperlink>
-        </w:p>
-        <w:p>
-          <w:pPr>
-            <w:pStyle w:val="TDC2"/>
-            <w:tabs>
-              <w:tab w:val="right" w:leader="dot" w:pos="9020"/>
-            </w:tabs>
-            <w:rPr>
-              <w:rFonts w:asciiTheme="minorHAnsi" w:eastAsiaTheme="minorEastAsia" w:hAnsiTheme="minorHAnsi" w:cstheme="minorBidi"/>
-              <w:noProof/>
-              <w:color w:val="auto"/>
-              <w:sz w:val="24"/>
-            </w:rPr>
-          </w:pPr>
-          <w:hyperlink w:anchor="_Toc161143602" w:history="1">
-            <w:r>
-              <w:rPr>
-                <w:rStyle w:val="Hipervnculo"/>
-                <w:rFonts w:eastAsia="Times New Roman"/>
-                <w:noProof/>
-              </w:rPr>
-              <w:t>GENÉRICAS</w:t>
-            </w:r>
-            <w:r>
-              <w:rPr>
-                <w:noProof/>
-                <w:webHidden/>
-              </w:rPr>
-              <w:tab/>
-            </w:r>
-            <w:r>
-              <w:rPr>
-                <w:noProof/>
-                <w:webHidden/>
-              </w:rPr>
-              <w:fldChar w:fldCharType="begin"/>
-            </w:r>
-            <w:r>
-              <w:rPr>
-                <w:noProof/>
-                <w:webHidden/>
-              </w:rPr>
-              <w:instrText xml:space="preserve"> PAGEREF _Toc161143602 \h </w:instrText>
-            </w:r>
-            <w:r>
-              <w:rPr>
-                <w:noProof/>
-                <w:webHidden/>
-              </w:rPr>
-            </w:r>
-            <w:r>
-              <w:rPr>
-                <w:noProof/>
-                <w:webHidden/>
-              </w:rPr>
-              <w:fldChar w:fldCharType="separate"/>
-            </w:r>
-            <w:r>
-              <w:rPr>
-                <w:noProof/>
-                <w:webHidden/>
-              </w:rPr>
-              <w:t>12</w:t>
-            </w:r>
-            <w:r>
-              <w:rPr>
-                <w:noProof/>
-                <w:webHidden/>
-              </w:rPr>
-              <w:fldChar w:fldCharType="end"/>
-            </w:r>
-          </w:hyperlink>
-        </w:p>
-        <w:p>
-          <w:pPr>
-            <w:pStyle w:val="TDC1"/>
-            <w:tabs>
-              <w:tab w:val="right" w:leader="dot" w:pos="9020"/>
-            </w:tabs>
-            <w:rPr>
-              <w:rFonts w:asciiTheme="minorHAnsi" w:eastAsiaTheme="minorEastAsia" w:hAnsiTheme="minorHAnsi" w:cstheme="minorBidi"/>
-              <w:noProof/>
-              <w:color w:val="auto"/>
-              <w:sz w:val="24"/>
-            </w:rPr>
-          </w:pPr>
-          <w:hyperlink w:anchor="_Toc161143603" w:history="1">
-            <w:r>
-              <w:rPr>
-                <w:rStyle w:val="Hipervnculo"/>
-                <w:b/>
-                <w:bCs/>
-                <w:noProof/>
-              </w:rPr>
-              <w:t>Diagramas</w:t>
-            </w:r>
-            <w:r>
-              <w:rPr>
-                <w:noProof/>
-                <w:webHidden/>
-              </w:rPr>
-              <w:tab/>
-            </w:r>
-            <w:r>
-              <w:rPr>
-                <w:noProof/>
-                <w:webHidden/>
-              </w:rPr>
-              <w:fldChar w:fldCharType="begin"/>
-            </w:r>
-            <w:r>
-              <w:rPr>
-                <w:noProof/>
-                <w:webHidden/>
-              </w:rPr>
-              <w:instrText xml:space="preserve"> PAGEREF _Toc161143603 \h </w:instrText>
-            </w:r>
-            <w:r>
-              <w:rPr>
-                <w:noProof/>
-                <w:webHidden/>
-              </w:rPr>
-            </w:r>
-            <w:r>
-              <w:rPr>
-                <w:noProof/>
-                <w:webHidden/>
-              </w:rPr>
-              <w:fldChar w:fldCharType="separate"/>
-            </w:r>
-            <w:r>
-              <w:rPr>
-                <w:noProof/>
-                <w:webHidden/>
-              </w:rPr>
-              <w:t>13</w:t>
-            </w:r>
-            <w:r>
-              <w:rPr>
-                <w:noProof/>
-                <w:webHidden/>
-              </w:rPr>
-              <w:fldChar w:fldCharType="end"/>
-            </w:r>
-          </w:hyperlink>
-        </w:p>
-        <w:p>
-          <w:pPr>
-            <w:pStyle w:val="TDC2"/>
-            <w:tabs>
-              <w:tab w:val="right" w:leader="dot" w:pos="9020"/>
-            </w:tabs>
-            <w:rPr>
-              <w:rFonts w:asciiTheme="minorHAnsi" w:eastAsiaTheme="minorEastAsia" w:hAnsiTheme="minorHAnsi" w:cstheme="minorBidi"/>
-              <w:noProof/>
-              <w:color w:val="auto"/>
-              <w:sz w:val="24"/>
-            </w:rPr>
-          </w:pPr>
-          <w:hyperlink w:anchor="_Toc161143604" w:history="1">
-            <w:r>
-              <w:rPr>
-                <w:rStyle w:val="Hipervnculo"/>
-                <w:noProof/>
-              </w:rPr>
-              <w:t>Casos de uso</w:t>
-            </w:r>
-            <w:r>
-              <w:rPr>
-                <w:noProof/>
-                <w:webHidden/>
-              </w:rPr>
-              <w:tab/>
-            </w:r>
-            <w:r>
-              <w:rPr>
-                <w:noProof/>
-                <w:webHidden/>
-              </w:rPr>
-              <w:fldChar w:fldCharType="begin"/>
-            </w:r>
-            <w:r>
-              <w:rPr>
-                <w:noProof/>
-                <w:webHidden/>
-              </w:rPr>
-              <w:instrText xml:space="preserve"> PAGEREF _Toc161143604 \h </w:instrText>
-            </w:r>
-            <w:r>
-              <w:rPr>
-                <w:noProof/>
-                <w:webHidden/>
-              </w:rPr>
-            </w:r>
-            <w:r>
-              <w:rPr>
-                <w:noProof/>
-                <w:webHidden/>
-              </w:rPr>
-              <w:fldChar w:fldCharType="separate"/>
-            </w:r>
-            <w:r>
-              <w:rPr>
-                <w:noProof/>
-                <w:webHidden/>
-              </w:rPr>
-              <w:t>13</w:t>
-            </w:r>
-            <w:r>
-              <w:rPr>
-                <w:noProof/>
-                <w:webHidden/>
-              </w:rPr>
-              <w:fldChar w:fldCharType="end"/>
-            </w:r>
-          </w:hyperlink>
-        </w:p>
-        <w:p>
-          <w:pPr>
-            <w:pStyle w:val="TDC2"/>
-            <w:tabs>
-              <w:tab w:val="right" w:leader="dot" w:pos="9020"/>
-            </w:tabs>
-            <w:rPr>
-              <w:rFonts w:asciiTheme="minorHAnsi" w:eastAsiaTheme="minorEastAsia" w:hAnsiTheme="minorHAnsi" w:cstheme="minorBidi"/>
-              <w:noProof/>
-              <w:color w:val="auto"/>
-              <w:sz w:val="24"/>
-            </w:rPr>
-          </w:pPr>
-          <w:hyperlink w:anchor="_Toc161143605" w:history="1">
-            <w:r>
-              <w:rPr>
-                <w:rStyle w:val="Hipervnculo"/>
-                <w:noProof/>
-              </w:rPr>
-              <w:t>Diagrama de flujo</w:t>
-            </w:r>
-            <w:r>
-              <w:rPr>
-                <w:noProof/>
-                <w:webHidden/>
-              </w:rPr>
-              <w:tab/>
-            </w:r>
-            <w:r>
-              <w:rPr>
-                <w:noProof/>
-                <w:webHidden/>
-              </w:rPr>
-              <w:fldChar w:fldCharType="begin"/>
-            </w:r>
-            <w:r>
-              <w:rPr>
-                <w:noProof/>
-                <w:webHidden/>
-              </w:rPr>
-              <w:instrText xml:space="preserve"> PAGEREF _Toc161143605 \h </w:instrText>
-            </w:r>
-            <w:r>
-              <w:rPr>
-                <w:noProof/>
-                <w:webHidden/>
-              </w:rPr>
-            </w:r>
-            <w:r>
-              <w:rPr>
-                <w:noProof/>
-                <w:webHidden/>
-              </w:rPr>
-              <w:fldChar w:fldCharType="separate"/>
-            </w:r>
-            <w:r>
-              <w:rPr>
-                <w:noProof/>
-                <w:webHidden/>
-              </w:rPr>
-              <w:t>15</w:t>
-            </w:r>
-            <w:r>
-              <w:rPr>
-                <w:noProof/>
-                <w:webHidden/>
-              </w:rPr>
-              <w:fldChar w:fldCharType="end"/>
-            </w:r>
-          </w:hyperlink>
-        </w:p>
-        <w:p>
-          <w:pPr>
-            <w:pStyle w:val="TDC2"/>
-            <w:tabs>
-              <w:tab w:val="right" w:leader="dot" w:pos="9020"/>
-            </w:tabs>
-            <w:rPr>
-              <w:rFonts w:asciiTheme="minorHAnsi" w:eastAsiaTheme="minorEastAsia" w:hAnsiTheme="minorHAnsi" w:cstheme="minorBidi"/>
-              <w:noProof/>
-              <w:color w:val="auto"/>
-              <w:sz w:val="24"/>
-            </w:rPr>
-          </w:pPr>
-          <w:hyperlink w:anchor="_Toc161143606" w:history="1">
-            <w:r>
-              <w:rPr>
-                <w:rStyle w:val="Hipervnculo"/>
-                <w:noProof/>
-              </w:rPr>
-              <w:t>Diseño de base de datos</w:t>
-            </w:r>
-            <w:r>
-              <w:rPr>
-                <w:noProof/>
-                <w:webHidden/>
-              </w:rPr>
-              <w:tab/>
-            </w:r>
-            <w:r>
-              <w:rPr>
-                <w:noProof/>
-                <w:webHidden/>
-              </w:rPr>
-              <w:fldChar w:fldCharType="begin"/>
-            </w:r>
-            <w:r>
-              <w:rPr>
-                <w:noProof/>
-                <w:webHidden/>
-              </w:rPr>
-              <w:instrText xml:space="preserve"> PAGEREF _Toc161143606 \h </w:instrText>
-            </w:r>
-            <w:r>
-              <w:rPr>
-                <w:noProof/>
-                <w:webHidden/>
-              </w:rPr>
-            </w:r>
-            <w:r>
-              <w:rPr>
-                <w:noProof/>
-                <w:webHidden/>
-              </w:rPr>
-              <w:fldChar w:fldCharType="separate"/>
-            </w:r>
-            <w:r>
-              <w:rPr>
-                <w:noProof/>
-                <w:webHidden/>
-              </w:rPr>
-              <w:t>16</w:t>
-            </w:r>
-            <w:r>
-              <w:rPr>
-                <w:noProof/>
-                <w:webHidden/>
-              </w:rPr>
-              <w:fldChar w:fldCharType="end"/>
-            </w:r>
-          </w:hyperlink>
-        </w:p>
-        <w:p>
-          <w:pPr>
-            <w:pStyle w:val="TDC2"/>
-            <w:tabs>
-              <w:tab w:val="right" w:leader="dot" w:pos="9020"/>
-            </w:tabs>
-            <w:rPr>
-              <w:rFonts w:asciiTheme="minorHAnsi" w:eastAsiaTheme="minorEastAsia" w:hAnsiTheme="minorHAnsi" w:cstheme="minorBidi"/>
-              <w:noProof/>
-              <w:color w:val="auto"/>
-              <w:sz w:val="24"/>
-            </w:rPr>
-          </w:pPr>
-          <w:hyperlink w:anchor="_Toc161143607" w:history="1">
-            <w:r>
-              <w:rPr>
-                <w:rStyle w:val="Hipervnculo"/>
-                <w:noProof/>
-              </w:rPr>
-              <w:t>Modelo entidad/relación</w:t>
-            </w:r>
-            <w:r>
-              <w:rPr>
-                <w:noProof/>
-                <w:webHidden/>
-              </w:rPr>
-              <w:tab/>
-            </w:r>
-            <w:r>
-              <w:rPr>
-                <w:noProof/>
-                <w:webHidden/>
-              </w:rPr>
-              <w:fldChar w:fldCharType="begin"/>
-            </w:r>
-            <w:r>
-              <w:rPr>
-                <w:noProof/>
-                <w:webHidden/>
-              </w:rPr>
-              <w:instrText xml:space="preserve"> PAGEREF _Toc161143607 \h </w:instrText>
-            </w:r>
-            <w:r>
-              <w:rPr>
-                <w:noProof/>
-                <w:webHidden/>
-              </w:rPr>
-            </w:r>
-            <w:r>
-              <w:rPr>
-                <w:noProof/>
-                <w:webHidden/>
-              </w:rPr>
-              <w:fldChar w:fldCharType="separate"/>
-            </w:r>
-            <w:r>
-              <w:rPr>
-                <w:noProof/>
-                <w:webHidden/>
-              </w:rPr>
-              <w:t>16</w:t>
-            </w:r>
-            <w:r>
-              <w:rPr>
-                <w:noProof/>
-                <w:webHidden/>
-              </w:rPr>
-              <w:fldChar w:fldCharType="end"/>
-            </w:r>
-          </w:hyperlink>
-        </w:p>
-        <w:p>
-          <w:pPr>
-            <w:pStyle w:val="TDC2"/>
-            <w:tabs>
-              <w:tab w:val="right" w:leader="dot" w:pos="9020"/>
-            </w:tabs>
-            <w:rPr>
-              <w:rFonts w:asciiTheme="minorHAnsi" w:eastAsiaTheme="minorEastAsia" w:hAnsiTheme="minorHAnsi" w:cstheme="minorBidi"/>
-              <w:noProof/>
-              <w:color w:val="auto"/>
-              <w:sz w:val="24"/>
-            </w:rPr>
-          </w:pPr>
-          <w:hyperlink w:anchor="_Toc161143608" w:history="1">
-            <w:r>
-              <w:rPr>
-                <w:rStyle w:val="Hipervnculo"/>
-                <w:noProof/>
-              </w:rPr>
-              <w:t>Diagrama de clases</w:t>
-            </w:r>
-            <w:r>
-              <w:rPr>
-                <w:noProof/>
-                <w:webHidden/>
-              </w:rPr>
-              <w:tab/>
-            </w:r>
-            <w:r>
-              <w:rPr>
-                <w:noProof/>
-                <w:webHidden/>
-              </w:rPr>
-              <w:fldChar w:fldCharType="begin"/>
-            </w:r>
-            <w:r>
-              <w:rPr>
-                <w:noProof/>
-                <w:webHidden/>
-              </w:rPr>
-              <w:instrText xml:space="preserve"> PAGEREF _Toc161143608 \h </w:instrText>
-            </w:r>
-            <w:r>
-              <w:rPr>
-                <w:noProof/>
-                <w:webHidden/>
-              </w:rPr>
-            </w:r>
-            <w:r>
-              <w:rPr>
-                <w:noProof/>
-                <w:webHidden/>
-              </w:rPr>
-              <w:fldChar w:fldCharType="separate"/>
-            </w:r>
-            <w:r>
-              <w:rPr>
-                <w:noProof/>
-                <w:webHidden/>
-              </w:rPr>
-              <w:t>16</w:t>
-            </w:r>
-            <w:r>
-              <w:rPr>
-                <w:noProof/>
-                <w:webHidden/>
-              </w:rPr>
-              <w:fldChar w:fldCharType="end"/>
-            </w:r>
-          </w:hyperlink>
-        </w:p>
-        <w:p>
-          <w:pPr>
-            <w:pStyle w:val="TDC1"/>
-            <w:tabs>
-              <w:tab w:val="right" w:leader="dot" w:pos="9020"/>
-            </w:tabs>
-            <w:rPr>
-              <w:rFonts w:asciiTheme="minorHAnsi" w:eastAsiaTheme="minorEastAsia" w:hAnsiTheme="minorHAnsi" w:cstheme="minorBidi"/>
-              <w:noProof/>
-              <w:color w:val="auto"/>
-              <w:sz w:val="24"/>
-            </w:rPr>
-          </w:pPr>
-          <w:hyperlink w:anchor="_Toc161143609" w:history="1">
-            <w:r>
-              <w:rPr>
-                <w:rStyle w:val="Hipervnculo"/>
-                <w:b/>
-                <w:bCs/>
-                <w:noProof/>
-              </w:rPr>
-              <w:t>Especificación de requisitos</w:t>
-            </w:r>
-            <w:r>
-              <w:rPr>
-                <w:noProof/>
-                <w:webHidden/>
-              </w:rPr>
-              <w:tab/>
-            </w:r>
-            <w:r>
-              <w:rPr>
-                <w:noProof/>
-                <w:webHidden/>
-              </w:rPr>
-              <w:fldChar w:fldCharType="begin"/>
-            </w:r>
-            <w:r>
-              <w:rPr>
-                <w:noProof/>
-                <w:webHidden/>
-              </w:rPr>
-              <w:instrText xml:space="preserve"> PAGEREF _Toc161143609 \h </w:instrText>
-            </w:r>
-            <w:r>
-              <w:rPr>
-                <w:noProof/>
-                <w:webHidden/>
-              </w:rPr>
-            </w:r>
-            <w:r>
-              <w:rPr>
-                <w:noProof/>
-                <w:webHidden/>
-              </w:rPr>
-              <w:fldChar w:fldCharType="separate"/>
-            </w:r>
-            <w:r>
-              <w:rPr>
-                <w:noProof/>
-                <w:webHidden/>
-              </w:rPr>
-              <w:t>16</w:t>
-            </w:r>
-            <w:r>
-              <w:rPr>
-                <w:noProof/>
-                <w:webHidden/>
-              </w:rPr>
-              <w:fldChar w:fldCharType="end"/>
-            </w:r>
-          </w:hyperlink>
-        </w:p>
-        <w:p>
-          <w:pPr>
-            <w:pStyle w:val="TDC2"/>
-            <w:tabs>
-              <w:tab w:val="right" w:leader="dot" w:pos="9020"/>
-            </w:tabs>
-            <w:rPr>
-              <w:rFonts w:asciiTheme="minorHAnsi" w:eastAsiaTheme="minorEastAsia" w:hAnsiTheme="minorHAnsi" w:cstheme="minorBidi"/>
-              <w:noProof/>
-              <w:color w:val="auto"/>
-              <w:sz w:val="24"/>
-            </w:rPr>
-          </w:pPr>
-          <w:hyperlink w:anchor="_Toc161143610" w:history="1">
-            <w:r>
-              <w:rPr>
-                <w:rStyle w:val="Hipervnculo"/>
-                <w:noProof/>
-              </w:rPr>
-              <w:t>Implementación de la metodología</w:t>
-            </w:r>
-            <w:r>
-              <w:rPr>
-                <w:noProof/>
-                <w:webHidden/>
-              </w:rPr>
-              <w:tab/>
-            </w:r>
-            <w:r>
-              <w:rPr>
-                <w:noProof/>
-                <w:webHidden/>
-              </w:rPr>
-              <w:fldChar w:fldCharType="begin"/>
-            </w:r>
-            <w:r>
-              <w:rPr>
-                <w:noProof/>
-                <w:webHidden/>
-              </w:rPr>
-              <w:instrText xml:space="preserve"> PAGEREF _Toc161143610 \h </w:instrText>
-            </w:r>
-            <w:r>
-              <w:rPr>
-                <w:noProof/>
-                <w:webHidden/>
-              </w:rPr>
-            </w:r>
-            <w:r>
-              <w:rPr>
-                <w:noProof/>
-                <w:webHidden/>
-              </w:rPr>
-              <w:fldChar w:fldCharType="separate"/>
-            </w:r>
-            <w:r>
-              <w:rPr>
-                <w:noProof/>
-                <w:webHidden/>
-              </w:rPr>
-              <w:t>16</w:t>
+              <w:t>20</w:t>
             </w:r>
             <w:r>
               <w:rPr>
@@ -2917,6 +2548,11 @@
     </w:sdt>
     <w:p/>
     <w:p/>
+    <w:p/>
+    <w:p/>
+    <w:p/>
+    <w:p/>
+    <w:p/>
     <w:p>
       <w:pPr>
         <w:pStyle w:val="Ttulo1"/>
@@ -2926,7 +2562,7 @@
           <w:bCs/>
         </w:rPr>
       </w:pPr>
-      <w:bookmarkStart w:id="1" w:name="_Toc161143590"/>
+      <w:bookmarkStart w:id="1" w:name="_Toc163322755"/>
       <w:r>
         <w:rPr>
           <w:b/>
@@ -2998,7 +2634,7 @@
         <w:pStyle w:val="Ttulo2"/>
         <w:jc w:val="both"/>
       </w:pPr>
-      <w:bookmarkStart w:id="2" w:name="_Toc161143591"/>
+      <w:bookmarkStart w:id="2" w:name="_Toc163322756"/>
       <w:r>
         <w:t>Presentación</w:t>
       </w:r>
@@ -3043,7 +2679,7 @@
         <w:pStyle w:val="Ttulo2"/>
         <w:jc w:val="both"/>
       </w:pPr>
-      <w:bookmarkStart w:id="3" w:name="_Toc161143592"/>
+      <w:bookmarkStart w:id="3" w:name="_Toc163322757"/>
       <w:r>
         <w:t>Motivación</w:t>
       </w:r>
@@ -3122,7 +2758,7 @@
         <w:pStyle w:val="Ttulo2"/>
         <w:jc w:val="both"/>
       </w:pPr>
-      <w:bookmarkStart w:id="4" w:name="_Toc161143593"/>
+      <w:bookmarkStart w:id="4" w:name="_Toc163322758"/>
       <w:r>
         <w:t>Objetivo</w:t>
       </w:r>
@@ -3176,7 +2812,7 @@
           <w:bCs/>
         </w:rPr>
       </w:pPr>
-      <w:bookmarkStart w:id="5" w:name="_Toc161143594"/>
+      <w:bookmarkStart w:id="5" w:name="_Toc163322759"/>
       <w:r>
         <w:rPr>
           <w:b/>
@@ -3278,7 +2914,7 @@
                           <pic:cNvPicPr/>
                         </pic:nvPicPr>
                         <pic:blipFill>
-                          <a:blip r:embed="rId13" cstate="print">
+                          <a:blip r:embed="rId12" cstate="print">
                             <a:extLst>
                               <a:ext uri="{28A0092B-C50C-407E-A947-70E740481C1C}">
                                 <a14:useLocalDpi xmlns:a14="http://schemas.microsoft.com/office/drawing/2010/main" val="0"/>
@@ -3427,7 +3063,7 @@
                           </pic:cNvPicPr>
                         </pic:nvPicPr>
                         <pic:blipFill>
-                          <a:blip r:embed="rId14" cstate="print">
+                          <a:blip r:embed="rId13" cstate="print">
                             <a:extLst>
                               <a:ext uri="{28A0092B-C50C-407E-A947-70E740481C1C}">
                                 <a14:useLocalDpi xmlns:a14="http://schemas.microsoft.com/office/drawing/2010/main" val="0"/>
@@ -3614,7 +3250,7 @@
                           </pic:cNvPicPr>
                         </pic:nvPicPr>
                         <pic:blipFill>
-                          <a:blip r:embed="rId15" cstate="print">
+                          <a:blip r:embed="rId14" cstate="print">
                             <a:extLst>
                               <a:ext uri="{28A0092B-C50C-407E-A947-70E740481C1C}">
                                 <a14:useLocalDpi xmlns:a14="http://schemas.microsoft.com/office/drawing/2010/main" val="0"/>
@@ -3822,7 +3458,7 @@
                           </pic:cNvPicPr>
                         </pic:nvPicPr>
                         <pic:blipFill>
-                          <a:blip r:embed="rId16" cstate="print">
+                          <a:blip r:embed="rId15" cstate="print">
                             <a:extLst>
                               <a:ext uri="{28A0092B-C50C-407E-A947-70E740481C1C}">
                                 <a14:useLocalDpi xmlns:a14="http://schemas.microsoft.com/office/drawing/2010/main" val="0"/>
@@ -3902,7 +3538,7 @@
           <w:bCs/>
         </w:rPr>
       </w:pPr>
-      <w:bookmarkStart w:id="6" w:name="_Toc161143595"/>
+      <w:bookmarkStart w:id="6" w:name="_Toc163322760"/>
       <w:r>
         <w:rPr>
           <w:b/>
@@ -3947,7 +3583,7 @@
           <w:szCs w:val="32"/>
         </w:rPr>
       </w:pPr>
-      <w:bookmarkStart w:id="7" w:name="_Toc161143596"/>
+      <w:bookmarkStart w:id="7" w:name="_Toc163322761"/>
       <w:r>
         <w:rPr>
           <w:sz w:val="32"/>
@@ -4099,7 +3735,7 @@
                     </pic:cNvPicPr>
                   </pic:nvPicPr>
                   <pic:blipFill>
-                    <a:blip r:embed="rId17">
+                    <a:blip r:embed="rId16">
                       <a:extLst>
                         <a:ext uri="{28A0092B-C50C-407E-A947-70E740481C1C}">
                           <a14:useLocalDpi xmlns:a14="http://schemas.microsoft.com/office/drawing/2010/main" val="0"/>
@@ -4779,7 +4415,7 @@
           <w:bCs/>
         </w:rPr>
       </w:pPr>
-      <w:bookmarkStart w:id="8" w:name="_Toc161143597"/>
+      <w:bookmarkStart w:id="8" w:name="_Toc163322762"/>
       <w:r>
         <w:rPr>
           <w:b/>
@@ -4887,16 +4523,8 @@
         <w:rPr>
           <w:sz w:val="24"/>
         </w:rPr>
-        <w:t xml:space="preserve">, </w:t>
-      </w:r>
-      <w:proofErr w:type="spellStart"/>
-      <w:r>
-        <w:rPr>
-          <w:sz w:val="24"/>
-        </w:rPr>
-        <w:t>etc</w:t>
-      </w:r>
-      <w:proofErr w:type="spellEnd"/>
+        <w:t>, etc</w:t>
+      </w:r>
       <w:r>
         <w:rPr>
           <w:sz w:val="24"/>
@@ -4928,7 +4556,19 @@
         <w:rPr>
           <w:sz w:val="24"/>
         </w:rPr>
-        <w:t>: Definir la arquitectura del backend con Spring Boot, planificando microservicios si es necesario, y del frontend con Angular.</w:t>
+        <w:t>: Definir la arquitectura del backend con Spring Boot</w:t>
+      </w:r>
+      <w:r>
+        <w:rPr>
+          <w:sz w:val="24"/>
+        </w:rPr>
+        <w:t xml:space="preserve"> </w:t>
+      </w:r>
+      <w:r>
+        <w:rPr>
+          <w:sz w:val="24"/>
+        </w:rPr>
+        <w:t>y del frontend con Angular.</w:t>
       </w:r>
     </w:p>
     <w:p>
@@ -5131,7 +4771,13 @@
         <w:rPr>
           <w:sz w:val="24"/>
         </w:rPr>
-        <w:t>Crear endpoints para el filtrado de planes por categoría, distancia, y políticas pet friendly.</w:t>
+        <w:t>Crear endpoints para el filtrado de planes por categoría</w:t>
+      </w:r>
+      <w:r>
+        <w:rPr>
+          <w:sz w:val="24"/>
+        </w:rPr>
+        <w:t>.</w:t>
       </w:r>
     </w:p>
     <w:p>
@@ -5150,8 +4796,13 @@
         <w:rPr>
           <w:sz w:val="24"/>
         </w:rPr>
-        <w:lastRenderedPageBreak/>
-        <w:t>Integrar mapas y conexión con Google Maps.</w:t>
+        <w:t>Integrar mapas</w:t>
+      </w:r>
+      <w:r>
+        <w:rPr>
+          <w:sz w:val="24"/>
+        </w:rPr>
+        <w:t>.</w:t>
       </w:r>
     </w:p>
     <w:p>
@@ -5170,6 +4821,7 @@
         <w:rPr>
           <w:sz w:val="24"/>
         </w:rPr>
+        <w:lastRenderedPageBreak/>
         <w:t>Implementar la funcionalidad para comentarios y puntuaciones.</w:t>
       </w:r>
     </w:p>
@@ -5406,7 +5058,13 @@
         <w:rPr>
           <w:sz w:val="24"/>
         </w:rPr>
-        <w:t>Implementar mejoras basadas en la evolución de las necesidades del proyecto.</w:t>
+        <w:t>Implementar mejoras basadas en la evolución de las necesidades del proyecto</w:t>
+      </w:r>
+      <w:r>
+        <w:rPr>
+          <w:sz w:val="24"/>
+        </w:rPr>
+        <w:t xml:space="preserve"> y el tiempo sobrante.</w:t>
       </w:r>
     </w:p>
     <w:p>
@@ -5434,7 +5092,7 @@
           <w:bCs/>
         </w:rPr>
       </w:pPr>
-      <w:bookmarkStart w:id="9" w:name="_Toc161143598"/>
+      <w:bookmarkStart w:id="9" w:name="_Toc163322763"/>
       <w:r>
         <w:rPr>
           <w:b/>
@@ -5606,19 +5264,25 @@
                 <w:rFonts w:eastAsia="Times New Roman"/>
               </w:rPr>
             </w:pPr>
-            <w:bookmarkStart w:id="10" w:name="_Toc161143599"/>
+            <w:bookmarkStart w:id="10" w:name="_Toc163322764"/>
             <w:r>
               <w:rPr>
                 <w:rFonts w:eastAsia="Times New Roman"/>
               </w:rPr>
               <w:t xml:space="preserve">USUARIO </w:t>
             </w:r>
+            <w:r>
+              <w:rPr>
+                <w:rFonts w:eastAsia="Times New Roman"/>
+              </w:rPr>
+              <w:t>ANÓNIMO</w:t>
+            </w:r>
             <w:bookmarkEnd w:id="10"/>
             <w:r>
               <w:rPr>
                 <w:rFonts w:eastAsia="Times New Roman"/>
               </w:rPr>
-              <w:t xml:space="preserve">ANÓNIMO </w:t>
+              <w:t xml:space="preserve"> </w:t>
             </w:r>
           </w:p>
         </w:tc>
@@ -6984,7 +6648,7 @@
                 <w:rFonts w:eastAsia="Times New Roman"/>
               </w:rPr>
             </w:pPr>
-            <w:bookmarkStart w:id="11" w:name="_Toc161143600"/>
+            <w:bookmarkStart w:id="11" w:name="_Toc163322765"/>
             <w:r>
               <w:rPr>
                 <w:rFonts w:eastAsia="Times New Roman"/>
@@ -8733,7 +8397,7 @@
                 <w:rFonts w:eastAsia="Times New Roman"/>
               </w:rPr>
             </w:pPr>
-            <w:bookmarkStart w:id="12" w:name="_Toc161143601"/>
+            <w:bookmarkStart w:id="12" w:name="_Toc163322766"/>
             <w:r>
               <w:rPr>
                 <w:rFonts w:eastAsia="Times New Roman"/>
@@ -10074,7 +9738,7 @@
                 <w:rFonts w:eastAsia="Times New Roman"/>
               </w:rPr>
             </w:pPr>
-            <w:bookmarkStart w:id="13" w:name="_Toc161143602"/>
+            <w:bookmarkStart w:id="13" w:name="_Toc163322767"/>
             <w:r>
               <w:rPr>
                 <w:rFonts w:eastAsia="Times New Roman"/>
@@ -10756,7 +10420,7 @@
           <w:bCs/>
         </w:rPr>
       </w:pPr>
-      <w:bookmarkStart w:id="14" w:name="_Toc161143603"/>
+      <w:bookmarkStart w:id="14" w:name="_Toc163322768"/>
       <w:r>
         <w:rPr>
           <w:b/>
@@ -10771,7 +10435,7 @@
       <w:pPr>
         <w:pStyle w:val="Ttulo2"/>
       </w:pPr>
-      <w:bookmarkStart w:id="15" w:name="_Toc161143604"/>
+      <w:bookmarkStart w:id="15" w:name="_Toc163322769"/>
       <w:r>
         <w:t>Casos de uso</w:t>
       </w:r>
@@ -10965,7 +10629,7 @@
                     </pic:cNvPicPr>
                   </pic:nvPicPr>
                   <pic:blipFill>
-                    <a:blip r:embed="rId18">
+                    <a:blip r:embed="rId17">
                       <a:extLst>
                         <a:ext uri="{28A0092B-C50C-407E-A947-70E740481C1C}">
                           <a14:useLocalDpi xmlns:a14="http://schemas.microsoft.com/office/drawing/2010/main" val="0"/>
@@ -11275,7 +10939,7 @@
                     </pic:cNvPicPr>
                   </pic:nvPicPr>
                   <pic:blipFill>
-                    <a:blip r:embed="rId19">
+                    <a:blip r:embed="rId18">
                       <a:extLst>
                         <a:ext uri="{28A0092B-C50C-407E-A947-70E740481C1C}">
                           <a14:useLocalDpi xmlns:a14="http://schemas.microsoft.com/office/drawing/2010/main" val="0"/>
@@ -11477,7 +11141,7 @@
                     </pic:cNvPicPr>
                   </pic:nvPicPr>
                   <pic:blipFill>
-                    <a:blip r:embed="rId20">
+                    <a:blip r:embed="rId19">
                       <a:extLst>
                         <a:ext uri="{28A0092B-C50C-407E-A947-70E740481C1C}">
                           <a14:useLocalDpi xmlns:a14="http://schemas.microsoft.com/office/drawing/2010/main" val="0"/>
@@ -11627,7 +11291,7 @@
                     </pic:cNvPicPr>
                   </pic:nvPicPr>
                   <pic:blipFill>
-                    <a:blip r:embed="rId21">
+                    <a:blip r:embed="rId20">
                       <a:extLst>
                         <a:ext uri="{28A0092B-C50C-407E-A947-70E740481C1C}">
                           <a14:useLocalDpi xmlns:a14="http://schemas.microsoft.com/office/drawing/2010/main" val="0"/>
@@ -11708,7 +11372,7 @@
       <w:pPr>
         <w:pStyle w:val="Ttulo2"/>
       </w:pPr>
-      <w:bookmarkStart w:id="16" w:name="_Toc161143605"/>
+      <w:bookmarkStart w:id="16" w:name="_Toc163322770"/>
       <w:r>
         <w:t>Diagrama de flujo</w:t>
       </w:r>
@@ -11766,26 +11430,26 @@
           <w:noProof/>
         </w:rPr>
         <w:drawing>
-          <wp:anchor distT="0" distB="0" distL="114300" distR="114300" simplePos="0" relativeHeight="251687936" behindDoc="1" locked="0" layoutInCell="1" allowOverlap="1" wp14:anchorId="297C048B" wp14:editId="36A1EA23">
+          <wp:anchor distT="0" distB="0" distL="114300" distR="114300" simplePos="0" relativeHeight="251687936" behindDoc="1" locked="0" layoutInCell="1" allowOverlap="1" wp14:anchorId="297C048B" wp14:editId="423DAA5D">
             <wp:simplePos x="0" y="0"/>
             <wp:positionH relativeFrom="margin">
-              <wp:align>left</wp:align>
+              <wp:posOffset>0</wp:posOffset>
             </wp:positionH>
             <wp:positionV relativeFrom="paragraph">
-              <wp:posOffset>98248</wp:posOffset>
+              <wp:posOffset>276225</wp:posOffset>
             </wp:positionV>
-            <wp:extent cx="4380230" cy="3771265"/>
-            <wp:effectExtent l="0" t="0" r="1270" b="635"/>
+            <wp:extent cx="4380230" cy="3413760"/>
+            <wp:effectExtent l="0" t="0" r="1270" b="0"/>
             <wp:wrapTight wrapText="bothSides">
               <wp:wrapPolygon edited="0">
                 <wp:start x="0" y="0"/>
-                <wp:lineTo x="0" y="21495"/>
-                <wp:lineTo x="21512" y="21495"/>
+                <wp:lineTo x="0" y="21455"/>
+                <wp:lineTo x="21512" y="21455"/>
                 <wp:lineTo x="21512" y="0"/>
                 <wp:lineTo x="0" y="0"/>
               </wp:wrapPolygon>
             </wp:wrapTight>
-            <wp:docPr id="577721823" name="Imagen 5" descr="Diagrama&#10;&#10;Descripción generada automáticamente"/>
+            <wp:docPr id="577721823" name="Imagen 5"/>
             <wp:cNvGraphicFramePr>
               <a:graphicFrameLocks xmlns:a="http://schemas.openxmlformats.org/drawingml/2006/main" noChangeAspect="1"/>
             </wp:cNvGraphicFramePr>
@@ -11793,20 +11457,19 @@
               <a:graphicData uri="http://schemas.openxmlformats.org/drawingml/2006/picture">
                 <pic:pic xmlns:pic="http://schemas.openxmlformats.org/drawingml/2006/picture">
                   <pic:nvPicPr>
-                    <pic:cNvPr id="577721823" name="Imagen 5" descr="Diagrama&#10;&#10;Descripción generada automáticamente"/>
+                    <pic:cNvPr id="577721823" name="Imagen 5"/>
                     <pic:cNvPicPr>
                       <a:picLocks noChangeAspect="1" noChangeArrowheads="1"/>
                     </pic:cNvPicPr>
                   </pic:nvPicPr>
                   <pic:blipFill>
-                    <a:blip r:embed="rId22">
+                    <a:blip r:embed="rId21">
                       <a:extLst>
                         <a:ext uri="{28A0092B-C50C-407E-A947-70E740481C1C}">
                           <a14:useLocalDpi xmlns:a14="http://schemas.microsoft.com/office/drawing/2010/main" val="0"/>
                         </a:ext>
                       </a:extLst>
                     </a:blip>
-                    <a:srcRect/>
                     <a:stretch>
                       <a:fillRect/>
                     </a:stretch>
@@ -11814,7 +11477,7 @@
                   <pic:spPr bwMode="auto">
                     <a:xfrm>
                       <a:off x="0" y="0"/>
-                      <a:ext cx="4380230" cy="3771265"/>
+                      <a:ext cx="4380230" cy="3413760"/>
                     </a:xfrm>
                     <a:prstGeom prst="rect">
                       <a:avLst/>
@@ -11857,98 +11520,968 @@
         <w:pStyle w:val="Ttulo2"/>
       </w:pPr>
     </w:p>
+    <w:p/>
+    <w:p/>
+    <w:p/>
+    <w:p/>
+    <w:p/>
     <w:p>
       <w:pPr>
         <w:pStyle w:val="Ttulo2"/>
       </w:pPr>
-      <w:bookmarkStart w:id="17" w:name="_Toc161143606"/>
-      <w:r>
+      <w:bookmarkStart w:id="17" w:name="_Toc163322771"/>
+      <w:r>
+        <w:lastRenderedPageBreak/>
         <w:t>Diseño de base de datos</w:t>
       </w:r>
       <w:bookmarkEnd w:id="17"/>
     </w:p>
+    <w:p/>
+    <w:p>
+      <w:r>
+        <w:t>El diseño de la base de datos para Planazo se centra en almacenar información sobre usuarios, actividades, y destinos. Aquí se describe la estructura definitiva</w:t>
+      </w:r>
+      <w:r>
+        <w:t xml:space="preserve">, en su primera versión, más adelante sería posible ampliar </w:t>
+      </w:r>
+      <w:r>
+        <w:t>su funcionalidad</w:t>
+      </w:r>
+      <w:r>
+        <w:t xml:space="preserve">: </w:t>
+      </w:r>
+    </w:p>
+    <w:p>
+      <w:pPr>
+        <w:pStyle w:val="Ttulo4"/>
+      </w:pPr>
+      <w:r>
+        <w:t>Base de Datos Planazo v.01</w:t>
+      </w:r>
+    </w:p>
+    <w:p/>
+    <w:p/>
+    <w:p>
+      <w:r>
+        <w:rPr>
+          <w:b/>
+          <w:bCs/>
+          <w:noProof/>
+        </w:rPr>
+        <w:drawing>
+          <wp:anchor distT="0" distB="0" distL="114300" distR="114300" simplePos="0" relativeHeight="251689984" behindDoc="1" locked="0" layoutInCell="1" allowOverlap="1" wp14:anchorId="10B92C86" wp14:editId="30109C2A">
+            <wp:simplePos x="0" y="0"/>
+            <wp:positionH relativeFrom="margin">
+              <wp:posOffset>-314794</wp:posOffset>
+            </wp:positionH>
+            <wp:positionV relativeFrom="paragraph">
+              <wp:posOffset>447498</wp:posOffset>
+            </wp:positionV>
+            <wp:extent cx="6162675" cy="5330825"/>
+            <wp:effectExtent l="0" t="0" r="9525" b="3175"/>
+            <wp:wrapTight wrapText="bothSides">
+              <wp:wrapPolygon edited="0">
+                <wp:start x="0" y="0"/>
+                <wp:lineTo x="0" y="21536"/>
+                <wp:lineTo x="21567" y="21536"/>
+                <wp:lineTo x="21567" y="0"/>
+                <wp:lineTo x="0" y="0"/>
+              </wp:wrapPolygon>
+            </wp:wrapTight>
+            <wp:docPr id="262648471" name="Imagen 1" descr="Diagrama&#10;&#10;Descripción generada automáticamente"/>
+            <wp:cNvGraphicFramePr>
+              <a:graphicFrameLocks xmlns:a="http://schemas.openxmlformats.org/drawingml/2006/main" noChangeAspect="1"/>
+            </wp:cNvGraphicFramePr>
+            <a:graphic xmlns:a="http://schemas.openxmlformats.org/drawingml/2006/main">
+              <a:graphicData uri="http://schemas.openxmlformats.org/drawingml/2006/picture">
+                <pic:pic xmlns:pic="http://schemas.openxmlformats.org/drawingml/2006/picture">
+                  <pic:nvPicPr>
+                    <pic:cNvPr id="262648471" name="Imagen 1" descr="Diagrama&#10;&#10;Descripción generada automáticamente"/>
+                    <pic:cNvPicPr/>
+                  </pic:nvPicPr>
+                  <pic:blipFill>
+                    <a:blip r:embed="rId22">
+                      <a:extLst>
+                        <a:ext uri="{28A0092B-C50C-407E-A947-70E740481C1C}">
+                          <a14:useLocalDpi xmlns:a14="http://schemas.microsoft.com/office/drawing/2010/main" val="0"/>
+                        </a:ext>
+                      </a:extLst>
+                    </a:blip>
+                    <a:stretch>
+                      <a:fillRect/>
+                    </a:stretch>
+                  </pic:blipFill>
+                  <pic:spPr>
+                    <a:xfrm>
+                      <a:off x="0" y="0"/>
+                      <a:ext cx="6162675" cy="5330825"/>
+                    </a:xfrm>
+                    <a:prstGeom prst="rect">
+                      <a:avLst/>
+                    </a:prstGeom>
+                  </pic:spPr>
+                </pic:pic>
+              </a:graphicData>
+            </a:graphic>
+            <wp14:sizeRelH relativeFrom="margin">
+              <wp14:pctWidth>0</wp14:pctWidth>
+            </wp14:sizeRelH>
+            <wp14:sizeRelV relativeFrom="margin">
+              <wp14:pctHeight>0</wp14:pctHeight>
+            </wp14:sizeRelV>
+          </wp:anchor>
+        </w:drawing>
+      </w:r>
+    </w:p>
     <w:p>
       <w:pPr>
         <w:pStyle w:val="Ttulo2"/>
-      </w:pPr>
-    </w:p>
-    <w:p>
-      <w:pPr>
-        <w:pStyle w:val="Ttulo2"/>
-      </w:pPr>
-    </w:p>
-    <w:p>
-      <w:pPr>
-        <w:pStyle w:val="Ttulo2"/>
-      </w:pPr>
-    </w:p>
-    <w:p>
-      <w:pPr>
-        <w:pStyle w:val="Ttulo2"/>
-      </w:pPr>
-      <w:bookmarkStart w:id="18" w:name="_Toc161143607"/>
-      <w:r>
-        <w:t>Modelo entidad/relación</w:t>
-      </w:r>
-      <w:bookmarkEnd w:id="18"/>
-    </w:p>
-    <w:p>
-      <w:pPr>
-        <w:pStyle w:val="Ttulo2"/>
-      </w:pPr>
-    </w:p>
-    <w:p>
-      <w:pPr>
-        <w:pStyle w:val="Ttulo2"/>
-      </w:pPr>
-    </w:p>
-    <w:p>
-      <w:pPr>
-        <w:pStyle w:val="Ttulo2"/>
-      </w:pPr>
-      <w:bookmarkStart w:id="19" w:name="_Toc161143608"/>
-      <w:r>
-        <w:t>Diagrama de clases</w:t>
-      </w:r>
-      <w:bookmarkEnd w:id="19"/>
-    </w:p>
-    <w:p>
-      <w:pPr>
-        <w:pStyle w:val="Ttulo1"/>
-      </w:pPr>
-    </w:p>
-    <w:p>
-      <w:pPr>
-        <w:pStyle w:val="Ttulo1"/>
+        <w:rPr>
+          <w:color w:val="auto"/>
+        </w:rPr>
+      </w:pPr>
+    </w:p>
+    <w:p>
+      <w:pPr>
+        <w:rPr>
+          <w:u w:val="single"/>
+        </w:rPr>
+      </w:pPr>
+    </w:p>
+    <w:p>
+      <w:pPr>
+        <w:rPr>
+          <w:u w:val="single"/>
+        </w:rPr>
+      </w:pPr>
+    </w:p>
+    <w:p>
+      <w:pPr>
+        <w:rPr>
+          <w:u w:val="single"/>
+        </w:rPr>
+      </w:pPr>
+    </w:p>
+    <w:p>
+      <w:pPr>
         <w:rPr>
           <w:b/>
           <w:bCs/>
           <w:u w:val="single"/>
         </w:rPr>
       </w:pPr>
-      <w:bookmarkStart w:id="20" w:name="_Toc161143609"/>
       <w:r>
         <w:rPr>
           <w:b/>
           <w:bCs/>
-        </w:rPr>
-        <w:t>Especificación de requisitos</w:t>
-      </w:r>
-      <w:bookmarkEnd w:id="20"/>
-    </w:p>
-    <w:p>
-      <w:pPr>
-        <w:pStyle w:val="Ttulo2"/>
-      </w:pPr>
-      <w:bookmarkStart w:id="21" w:name="_Toc161143610"/>
-      <w:r>
-        <w:t>Implementación de la metodología</w:t>
-      </w:r>
-      <w:bookmarkEnd w:id="21"/>
+          <w:u w:val="single"/>
+        </w:rPr>
+        <w:lastRenderedPageBreak/>
+        <w:t>Usuarios</w:t>
+      </w:r>
+    </w:p>
+    <w:p>
+      <w:r>
+        <w:t>Almacena la información de los usuarios registrados en la aplicación.</w:t>
+      </w:r>
+    </w:p>
+    <w:p>
+      <w:pPr>
+        <w:rPr>
+          <w:u w:val="single"/>
+        </w:rPr>
+      </w:pPr>
+      <w:r>
+        <w:rPr>
+          <w:u w:val="single"/>
+        </w:rPr>
+        <w:t>Campos:</w:t>
+      </w:r>
+    </w:p>
+    <w:p>
+      <w:r>
+        <w:rPr>
+          <w:b/>
+          <w:bCs/>
+        </w:rPr>
+        <w:t>id:</w:t>
+      </w:r>
+      <w:r>
+        <w:t xml:space="preserve"> Identificador único del usuario.</w:t>
+      </w:r>
+    </w:p>
+    <w:p>
+      <w:r>
+        <w:rPr>
+          <w:b/>
+          <w:bCs/>
+        </w:rPr>
+        <w:t>email:</w:t>
+      </w:r>
+      <w:r>
+        <w:t xml:space="preserve"> Correo electrónico del usuario.</w:t>
+      </w:r>
+    </w:p>
+    <w:p>
+      <w:r>
+        <w:rPr>
+          <w:b/>
+          <w:bCs/>
+        </w:rPr>
+        <w:t>nombre:</w:t>
+      </w:r>
+      <w:r>
+        <w:t xml:space="preserve"> Nombre del usuario.</w:t>
+      </w:r>
+    </w:p>
+    <w:p>
+      <w:r>
+        <w:rPr>
+          <w:b/>
+          <w:bCs/>
+        </w:rPr>
+        <w:t>password:</w:t>
+      </w:r>
+      <w:r>
+        <w:t xml:space="preserve"> Contraseña del usuario (almacenada como hash).</w:t>
+      </w:r>
+    </w:p>
+    <w:p>
+      <w:pPr>
+        <w:rPr>
+          <w:b/>
+          <w:bCs/>
+          <w:u w:val="single"/>
+        </w:rPr>
+      </w:pPr>
+    </w:p>
+    <w:p>
+      <w:pPr>
+        <w:rPr>
+          <w:b/>
+          <w:bCs/>
+          <w:u w:val="single"/>
+        </w:rPr>
+      </w:pPr>
+      <w:r>
+        <w:rPr>
+          <w:b/>
+          <w:bCs/>
+          <w:u w:val="single"/>
+        </w:rPr>
+        <w:t>Usuario Rol</w:t>
+      </w:r>
+    </w:p>
+    <w:p>
+      <w:r>
+        <w:t>Define los roles asignados a los usuarios.</w:t>
+      </w:r>
+    </w:p>
+    <w:p>
+      <w:pPr>
+        <w:rPr>
+          <w:u w:val="single"/>
+        </w:rPr>
+      </w:pPr>
+      <w:r>
+        <w:rPr>
+          <w:u w:val="single"/>
+        </w:rPr>
+        <w:t>Campos:</w:t>
+      </w:r>
+    </w:p>
+    <w:p>
+      <w:r>
+        <w:rPr>
+          <w:b/>
+          <w:bCs/>
+        </w:rPr>
+        <w:t>usuario_id:</w:t>
+      </w:r>
+      <w:r>
+        <w:t xml:space="preserve"> Clave foránea que referencia al id de un usuario.</w:t>
+      </w:r>
+    </w:p>
+    <w:p/>
+    <w:p>
+      <w:pPr>
+        <w:rPr>
+          <w:b/>
+          <w:bCs/>
+          <w:u w:val="single"/>
+        </w:rPr>
+      </w:pPr>
+      <w:r>
+        <w:rPr>
+          <w:b/>
+          <w:bCs/>
+          <w:u w:val="single"/>
+        </w:rPr>
+        <w:t>Actividades</w:t>
+      </w:r>
+    </w:p>
+    <w:p>
+      <w:r>
+        <w:t>Detalla las actividades disponibles para incluir en los planes y asociadas a un destino específico.</w:t>
+      </w:r>
+    </w:p>
+    <w:p>
+      <w:pPr>
+        <w:rPr>
+          <w:u w:val="single"/>
+        </w:rPr>
+      </w:pPr>
+      <w:r>
+        <w:rPr>
+          <w:u w:val="single"/>
+        </w:rPr>
+        <w:t>Campos:</w:t>
+      </w:r>
+    </w:p>
+    <w:p>
+      <w:r>
+        <w:rPr>
+          <w:b/>
+          <w:bCs/>
+        </w:rPr>
+        <w:t>id:</w:t>
+      </w:r>
+      <w:r>
+        <w:t xml:space="preserve"> Identificador único de la actividad.</w:t>
+      </w:r>
+    </w:p>
+    <w:p>
+      <w:r>
+        <w:rPr>
+          <w:b/>
+          <w:bCs/>
+        </w:rPr>
+        <w:t>categoría:</w:t>
+      </w:r>
+      <w:r>
+        <w:t xml:space="preserve"> Categoría de la actividad.</w:t>
+      </w:r>
+    </w:p>
+    <w:p>
+      <w:r>
+        <w:rPr>
+          <w:b/>
+          <w:bCs/>
+        </w:rPr>
+        <w:t>descripción:</w:t>
+      </w:r>
+      <w:r>
+        <w:t xml:space="preserve"> Descripción detallada de la actividad.</w:t>
+      </w:r>
+    </w:p>
+    <w:p>
+      <w:r>
+        <w:rPr>
+          <w:b/>
+          <w:bCs/>
+        </w:rPr>
+        <w:t>dirección:</w:t>
+      </w:r>
+      <w:r>
+        <w:t xml:space="preserve"> Dirección donde se realiza la actividad.</w:t>
+      </w:r>
+    </w:p>
+    <w:p>
+      <w:r>
+        <w:rPr>
+          <w:b/>
+          <w:bCs/>
+        </w:rPr>
+        <w:t>horario:</w:t>
+      </w:r>
+      <w:r>
+        <w:t xml:space="preserve"> Horario de disponibilidad de la actividad.</w:t>
+      </w:r>
+    </w:p>
+    <w:p>
+      <w:r>
+        <w:rPr>
+          <w:b/>
+          <w:bCs/>
+        </w:rPr>
+        <w:t>imagen:</w:t>
+      </w:r>
+      <w:r>
+        <w:t xml:space="preserve"> URL de una imagen representativa de la actividad.</w:t>
+      </w:r>
+    </w:p>
+    <w:p>
+      <w:r>
+        <w:rPr>
+          <w:b/>
+          <w:bCs/>
+        </w:rPr>
+        <w:t>nombre:</w:t>
+      </w:r>
+      <w:r>
+        <w:t xml:space="preserve"> Nombre de la actividad.</w:t>
+      </w:r>
+    </w:p>
+    <w:p>
+      <w:r>
+        <w:rPr>
+          <w:b/>
+          <w:bCs/>
+        </w:rPr>
+        <w:t>puntuación:</w:t>
+      </w:r>
+      <w:r>
+        <w:t xml:space="preserve"> Puntuación media de la actividad.</w:t>
+      </w:r>
+    </w:p>
+    <w:p>
+      <w:r>
+        <w:rPr>
+          <w:b/>
+          <w:bCs/>
+        </w:rPr>
+        <w:t>destino_id:</w:t>
+      </w:r>
+      <w:r>
+        <w:t xml:space="preserve"> Clave foránea que referencia al id de un destino.</w:t>
+      </w:r>
+    </w:p>
+    <w:p/>
+    <w:p>
+      <w:pPr>
+        <w:rPr>
+          <w:b/>
+          <w:bCs/>
+          <w:u w:val="single"/>
+        </w:rPr>
+      </w:pPr>
+      <w:r>
+        <w:rPr>
+          <w:b/>
+          <w:bCs/>
+          <w:u w:val="single"/>
+        </w:rPr>
+        <w:t>Destinos</w:t>
+      </w:r>
+    </w:p>
+    <w:p>
+      <w:r>
+        <w:t>Almacena información sobre los diferentes destinos disponibles en la aplicación.</w:t>
+      </w:r>
+    </w:p>
+    <w:p>
+      <w:pPr>
+        <w:rPr>
+          <w:u w:val="single"/>
+        </w:rPr>
+      </w:pPr>
+      <w:r>
+        <w:rPr>
+          <w:u w:val="single"/>
+        </w:rPr>
+        <w:t>Campos:</w:t>
+      </w:r>
+    </w:p>
+    <w:p>
+      <w:r>
+        <w:rPr>
+          <w:b/>
+          <w:bCs/>
+        </w:rPr>
+        <w:t>id:</w:t>
+      </w:r>
+      <w:r>
+        <w:t xml:space="preserve"> Identificador único del destino.</w:t>
+      </w:r>
+    </w:p>
+    <w:p>
+      <w:r>
+        <w:rPr>
+          <w:b/>
+          <w:bCs/>
+        </w:rPr>
+        <w:t>imagen:</w:t>
+      </w:r>
+      <w:r>
+        <w:t xml:space="preserve"> URL de una imagen representativa del destino.</w:t>
+      </w:r>
+    </w:p>
+    <w:p>
+      <w:r>
+        <w:rPr>
+          <w:b/>
+          <w:bCs/>
+        </w:rPr>
+        <w:lastRenderedPageBreak/>
+        <w:t>nombre:</w:t>
+      </w:r>
+      <w:r>
+        <w:t xml:space="preserve"> Nombre del destino.</w:t>
+      </w:r>
+    </w:p>
+    <w:p>
+      <w:pPr>
+        <w:rPr>
+          <w:b/>
+          <w:bCs/>
+          <w:u w:val="single"/>
+        </w:rPr>
+      </w:pPr>
+    </w:p>
+    <w:p>
+      <w:pPr>
+        <w:rPr>
+          <w:b/>
+          <w:bCs/>
+          <w:u w:val="single"/>
+        </w:rPr>
+      </w:pPr>
+      <w:r>
+        <w:rPr>
+          <w:b/>
+          <w:bCs/>
+          <w:u w:val="single"/>
+        </w:rPr>
+        <w:t>Comentarios</w:t>
+      </w:r>
+    </w:p>
+    <w:p>
+      <w:r>
+        <w:t>Permite a los usuarios dejar comentarios y puntuaciones sobre actividades.</w:t>
+      </w:r>
+    </w:p>
+    <w:p>
+      <w:pPr>
+        <w:rPr>
+          <w:u w:val="single"/>
+        </w:rPr>
+      </w:pPr>
+      <w:r>
+        <w:rPr>
+          <w:u w:val="single"/>
+        </w:rPr>
+        <w:t>Campos:</w:t>
+      </w:r>
+    </w:p>
+    <w:p>
+      <w:r>
+        <w:rPr>
+          <w:b/>
+          <w:bCs/>
+        </w:rPr>
+        <w:t>id:</w:t>
+      </w:r>
+      <w:r>
+        <w:t xml:space="preserve"> Identificador único del comentario.</w:t>
+      </w:r>
+    </w:p>
+    <w:p>
+      <w:r>
+        <w:rPr>
+          <w:b/>
+          <w:bCs/>
+        </w:rPr>
+        <w:t>descripción:</w:t>
+      </w:r>
+      <w:r>
+        <w:t xml:space="preserve"> Texto del comentario.</w:t>
+      </w:r>
+    </w:p>
+    <w:p>
+      <w:r>
+        <w:rPr>
+          <w:b/>
+          <w:bCs/>
+        </w:rPr>
+        <w:t>puntuación:</w:t>
+      </w:r>
+      <w:r>
+        <w:t xml:space="preserve"> Puntuación otorgada por el usuario.</w:t>
+      </w:r>
+    </w:p>
+    <w:p>
+      <w:r>
+        <w:rPr>
+          <w:b/>
+          <w:bCs/>
+        </w:rPr>
+        <w:t>título:</w:t>
+      </w:r>
+      <w:r>
+        <w:t xml:space="preserve"> Título del comentario.</w:t>
+      </w:r>
+    </w:p>
+    <w:p>
+      <w:r>
+        <w:rPr>
+          <w:b/>
+          <w:bCs/>
+        </w:rPr>
+        <w:t>actividad_id:</w:t>
+      </w:r>
+      <w:r>
+        <w:t xml:space="preserve"> Clave foránea que referencia al id de una actividad.</w:t>
+      </w:r>
+    </w:p>
+    <w:p>
+      <w:r>
+        <w:rPr>
+          <w:b/>
+          <w:bCs/>
+        </w:rPr>
+        <w:t>usuario_id:</w:t>
+      </w:r>
+      <w:r>
+        <w:t xml:space="preserve"> Clave foránea que referencia al id de un usuario.</w:t>
+      </w:r>
     </w:p>
     <w:p/>
     <w:p/>
     <w:p/>
+    <w:p/>
+    <w:p/>
+    <w:p/>
+    <w:p/>
+    <w:p/>
+    <w:p/>
+    <w:p/>
+    <w:p/>
+    <w:p/>
+    <w:p/>
+    <w:p/>
+    <w:p/>
+    <w:p/>
+    <w:p/>
+    <w:p/>
+    <w:p/>
+    <w:p>
+      <w:pPr>
+        <w:pStyle w:val="Ttulo2"/>
+      </w:pPr>
+      <w:bookmarkStart w:id="18" w:name="_Toc163322772"/>
+      <w:r>
+        <w:lastRenderedPageBreak/>
+        <w:t>Planazo_v.02</w:t>
+      </w:r>
+      <w:bookmarkEnd w:id="18"/>
+    </w:p>
+    <w:p>
+      <w:pPr>
+        <w:rPr>
+          <w:b/>
+          <w:bCs/>
+        </w:rPr>
+      </w:pPr>
+      <w:r>
+        <w:rPr>
+          <w:b/>
+          <w:bCs/>
+        </w:rPr>
+        <w:t>Implementaciones Futuras (Pendientes de Tiempo Disponible)</w:t>
+      </w:r>
+    </w:p>
+    <w:p>
+      <w:r>
+        <w:t xml:space="preserve">Las tablas </w:t>
+      </w:r>
+      <w:r>
+        <w:rPr>
+          <w:b/>
+          <w:bCs/>
+        </w:rPr>
+        <w:t>PlanPersonalizado</w:t>
+      </w:r>
+      <w:r>
+        <w:t xml:space="preserve"> y </w:t>
+      </w:r>
+      <w:r>
+        <w:rPr>
+          <w:b/>
+          <w:bCs/>
+        </w:rPr>
+        <w:t>PlanActividad</w:t>
+      </w:r>
+      <w:r>
+        <w:t xml:space="preserve"> son consideradas para futuras versiones de </w:t>
+      </w:r>
+      <w:r>
+        <w:rPr>
+          <w:b/>
+          <w:bCs/>
+        </w:rPr>
+        <w:t>Planazo</w:t>
+      </w:r>
+      <w:r>
+        <w:t xml:space="preserve">. Estas permitirán a los usuarios crear y combinar actividades en planes </w:t>
+      </w:r>
+      <w:r>
+        <w:t>personalizados</w:t>
+      </w:r>
+      <w:r>
+        <w:t>. Su desarrollo e integración dependerán de los plazos del proyecto y la disponibilidad de recursos.</w:t>
+      </w:r>
+    </w:p>
+    <w:p>
+      <w:r>
+        <w:rPr>
+          <w:noProof/>
+        </w:rPr>
+        <w:drawing>
+          <wp:anchor distT="0" distB="0" distL="114300" distR="114300" simplePos="0" relativeHeight="251691008" behindDoc="1" locked="0" layoutInCell="1" allowOverlap="1" wp14:anchorId="6DA1DB28" wp14:editId="1E6AC7F1">
+            <wp:simplePos x="0" y="0"/>
+            <wp:positionH relativeFrom="margin">
+              <wp:align>center</wp:align>
+            </wp:positionH>
+            <wp:positionV relativeFrom="paragraph">
+              <wp:posOffset>180340</wp:posOffset>
+            </wp:positionV>
+            <wp:extent cx="4897120" cy="3940175"/>
+            <wp:effectExtent l="0" t="0" r="0" b="3175"/>
+            <wp:wrapTight wrapText="bothSides">
+              <wp:wrapPolygon edited="0">
+                <wp:start x="0" y="0"/>
+                <wp:lineTo x="0" y="21513"/>
+                <wp:lineTo x="21510" y="21513"/>
+                <wp:lineTo x="21510" y="0"/>
+                <wp:lineTo x="0" y="0"/>
+              </wp:wrapPolygon>
+            </wp:wrapTight>
+            <wp:docPr id="1023646005" name="Imagen 2" descr="Diagrama&#10;&#10;Descripción generada automáticamente"/>
+            <wp:cNvGraphicFramePr>
+              <a:graphicFrameLocks xmlns:a="http://schemas.openxmlformats.org/drawingml/2006/main" noChangeAspect="1"/>
+            </wp:cNvGraphicFramePr>
+            <a:graphic xmlns:a="http://schemas.openxmlformats.org/drawingml/2006/main">
+              <a:graphicData uri="http://schemas.openxmlformats.org/drawingml/2006/picture">
+                <pic:pic xmlns:pic="http://schemas.openxmlformats.org/drawingml/2006/picture">
+                  <pic:nvPicPr>
+                    <pic:cNvPr id="1023646005" name="Imagen 2" descr="Diagrama&#10;&#10;Descripción generada automáticamente"/>
+                    <pic:cNvPicPr/>
+                  </pic:nvPicPr>
+                  <pic:blipFill>
+                    <a:blip r:embed="rId23">
+                      <a:extLst>
+                        <a:ext uri="{28A0092B-C50C-407E-A947-70E740481C1C}">
+                          <a14:useLocalDpi xmlns:a14="http://schemas.microsoft.com/office/drawing/2010/main" val="0"/>
+                        </a:ext>
+                      </a:extLst>
+                    </a:blip>
+                    <a:stretch>
+                      <a:fillRect/>
+                    </a:stretch>
+                  </pic:blipFill>
+                  <pic:spPr>
+                    <a:xfrm>
+                      <a:off x="0" y="0"/>
+                      <a:ext cx="4897120" cy="3940175"/>
+                    </a:xfrm>
+                    <a:prstGeom prst="rect">
+                      <a:avLst/>
+                    </a:prstGeom>
+                  </pic:spPr>
+                </pic:pic>
+              </a:graphicData>
+            </a:graphic>
+            <wp14:sizeRelH relativeFrom="margin">
+              <wp14:pctWidth>0</wp14:pctWidth>
+            </wp14:sizeRelH>
+            <wp14:sizeRelV relativeFrom="margin">
+              <wp14:pctHeight>0</wp14:pctHeight>
+            </wp14:sizeRelV>
+          </wp:anchor>
+        </w:drawing>
+      </w:r>
+    </w:p>
+    <w:p/>
+    <w:p/>
+    <w:p/>
+    <w:p/>
+    <w:p>
+      <w:pPr>
+        <w:rPr>
+          <w:b/>
+          <w:bCs/>
+          <w:u w:val="single"/>
+        </w:rPr>
+      </w:pPr>
+    </w:p>
+    <w:p>
+      <w:pPr>
+        <w:rPr>
+          <w:b/>
+          <w:bCs/>
+          <w:u w:val="single"/>
+        </w:rPr>
+      </w:pPr>
+      <w:r>
+        <w:rPr>
+          <w:b/>
+          <w:bCs/>
+          <w:u w:val="single"/>
+        </w:rPr>
+        <w:t>PlanPersonalizado</w:t>
+      </w:r>
+    </w:p>
+    <w:p>
+      <w:pPr>
+        <w:spacing w:after="0"/>
+      </w:pPr>
+      <w:r>
+        <w:t>Guarda la información de los planes personalizados creados por los usuarios.</w:t>
+      </w:r>
+    </w:p>
+    <w:p>
+      <w:pPr>
+        <w:spacing w:after="0"/>
+        <w:rPr>
+          <w:u w:val="single"/>
+        </w:rPr>
+      </w:pPr>
+      <w:r>
+        <w:rPr>
+          <w:u w:val="single"/>
+        </w:rPr>
+        <w:t>Campos:</w:t>
+      </w:r>
+    </w:p>
+    <w:p>
+      <w:pPr>
+        <w:spacing w:after="0"/>
+      </w:pPr>
+      <w:r>
+        <w:rPr>
+          <w:b/>
+          <w:bCs/>
+        </w:rPr>
+        <w:t>ID:</w:t>
+      </w:r>
+      <w:r>
+        <w:t xml:space="preserve"> Identificador único del plan personalizado.</w:t>
+      </w:r>
+    </w:p>
+    <w:p>
+      <w:pPr>
+        <w:spacing w:after="0"/>
+      </w:pPr>
+      <w:r>
+        <w:rPr>
+          <w:b/>
+          <w:bCs/>
+        </w:rPr>
+        <w:t>Nombre</w:t>
+      </w:r>
+      <w:r>
+        <w:t>: Nombre del plan personalizado.</w:t>
+      </w:r>
+    </w:p>
+    <w:p>
+      <w:pPr>
+        <w:spacing w:after="0"/>
+      </w:pPr>
+      <w:r>
+        <w:rPr>
+          <w:b/>
+          <w:bCs/>
+        </w:rPr>
+        <w:t>Descripción:</w:t>
+      </w:r>
+      <w:r>
+        <w:t xml:space="preserve"> Descripción del plan personalizado.</w:t>
+      </w:r>
+    </w:p>
+    <w:p>
+      <w:pPr>
+        <w:spacing w:after="0"/>
+      </w:pPr>
+      <w:r>
+        <w:rPr>
+          <w:b/>
+          <w:bCs/>
+        </w:rPr>
+        <w:t>Usuario_id:</w:t>
+      </w:r>
+      <w:r>
+        <w:t xml:space="preserve"> Identificador del usuario que creó el plan personalizado.</w:t>
+      </w:r>
+    </w:p>
+    <w:p>
+      <w:pPr>
+        <w:spacing w:after="0"/>
+      </w:pPr>
+    </w:p>
+    <w:p>
+      <w:pPr>
+        <w:spacing w:after="0"/>
+      </w:pPr>
+    </w:p>
+    <w:p>
+      <w:pPr>
+        <w:rPr>
+          <w:b/>
+          <w:bCs/>
+          <w:u w:val="single"/>
+        </w:rPr>
+      </w:pPr>
+      <w:r>
+        <w:rPr>
+          <w:b/>
+          <w:bCs/>
+          <w:u w:val="single"/>
+        </w:rPr>
+        <w:t>PlanActividad</w:t>
+      </w:r>
+    </w:p>
+    <w:p>
+      <w:pPr>
+        <w:spacing w:after="0"/>
+      </w:pPr>
+      <w:r>
+        <w:t>Establece la relación entre los planes personalizados y las actividades incluidas en ellos.</w:t>
+      </w:r>
+    </w:p>
+    <w:p>
+      <w:pPr>
+        <w:spacing w:after="0"/>
+        <w:rPr>
+          <w:u w:val="single"/>
+        </w:rPr>
+      </w:pPr>
+      <w:r>
+        <w:rPr>
+          <w:u w:val="single"/>
+        </w:rPr>
+        <w:t>Campos:</w:t>
+      </w:r>
+    </w:p>
+    <w:p>
+      <w:pPr>
+        <w:spacing w:after="0"/>
+      </w:pPr>
+      <w:r>
+        <w:rPr>
+          <w:b/>
+          <w:bCs/>
+        </w:rPr>
+        <w:t>Plan_id:</w:t>
+      </w:r>
+      <w:r>
+        <w:t xml:space="preserve"> Identificador del plan personalizado.</w:t>
+      </w:r>
+    </w:p>
+    <w:p>
+      <w:pPr>
+        <w:spacing w:after="0"/>
+      </w:pPr>
+      <w:r>
+        <w:rPr>
+          <w:b/>
+          <w:bCs/>
+        </w:rPr>
+        <w:t>Actividad_id:</w:t>
+      </w:r>
+      <w:r>
+        <w:t xml:space="preserve"> Identificador de la actividad.</w:t>
+      </w:r>
+    </w:p>
     <w:p/>
     <w:p/>
     <w:p/>
@@ -11971,7 +12504,7 @@
 </file>
 
 <file path=word/endnotes.xml><?xml version="1.0" encoding="utf-8"?>
-<w:endnotes xmlns:wpc="http://schemas.microsoft.com/office/word/2010/wordprocessingCanvas" xmlns:cx="http://schemas.microsoft.com/office/drawing/2014/chartex" xmlns:cx1="http://schemas.microsoft.com/office/drawing/2015/9/8/chartex" xmlns:cx2="http://schemas.microsoft.com/office/drawing/2015/10/21/chartex" xmlns:cx3="http://schemas.microsoft.com/office/drawing/2016/5/9/chartex" xmlns:cx4="http://schemas.microsoft.com/office/drawing/2016/5/10/chartex" xmlns:cx5="http://schemas.microsoft.com/office/drawing/2016/5/11/chartex" xmlns:cx6="http://schemas.microsoft.com/office/drawing/2016/5/12/chartex" xmlns:cx7="http://schemas.microsoft.com/office/drawing/2016/5/13/chartex" xmlns:cx8="http://schemas.microsoft.com/office/drawing/2016/5/14/chartex" xmlns:mc="http://schemas.openxmlformats.org/markup-compatibility/2006" xmlns:aink="http://schemas.microsoft.com/office/drawing/2016/ink" xmlns:am3d="http://schemas.microsoft.com/office/drawing/2017/model3d" xmlns:o="urn:schemas-microsoft-com:office:office" xmlns:oel="http://schemas.microsoft.com/office/2019/extlst" xmlns:r="http://schemas.openxmlformats.org/officeDocument/2006/relationships" xmlns:m="http://schemas.openxmlformats.org/officeDocument/2006/math" xmlns:v="urn:schemas-microsoft-com:vml" xmlns:wp14="http://schemas.microsoft.com/office/word/2010/wordprocessingDrawing" xmlns:wp="http://schemas.openxmlformats.org/drawingml/2006/wordprocessingDrawing" xmlns:w10="urn:schemas-microsoft-com:office:word" xmlns:w="http://schemas.openxmlformats.org/wordprocessingml/2006/main" xmlns:w14="http://schemas.microsoft.com/office/word/2010/wordml" xmlns:w15="http://schemas.microsoft.com/office/word/2012/wordml" xmlns:w16cex="http://schemas.microsoft.com/office/word/2018/wordml/cex" xmlns:w16cid="http://schemas.microsoft.com/office/word/2016/wordml/cid" xmlns:w16="http://schemas.microsoft.com/office/word/2018/wordml" xmlns:w16sdtdh="http://schemas.microsoft.com/office/word/2020/wordml/sdtdatahash" xmlns:w16se="http://schemas.microsoft.com/office/word/2015/wordml/symex" xmlns:wpg="http://schemas.microsoft.com/office/word/2010/wordprocessingGroup" xmlns:wpi="http://schemas.microsoft.com/office/word/2010/wordprocessingInk" xmlns:wne="http://schemas.microsoft.com/office/word/2006/wordml" xmlns:wps="http://schemas.microsoft.com/office/word/2010/wordprocessingShape" mc:Ignorable="w14 w15 w16se w16cid w16 w16cex w16sdtdh wp14">
+<w:endnotes xmlns:wpc="http://schemas.microsoft.com/office/word/2010/wordprocessingCanvas" xmlns:cx="http://schemas.microsoft.com/office/drawing/2014/chartex" xmlns:cx1="http://schemas.microsoft.com/office/drawing/2015/9/8/chartex" xmlns:cx2="http://schemas.microsoft.com/office/drawing/2015/10/21/chartex" xmlns:cx3="http://schemas.microsoft.com/office/drawing/2016/5/9/chartex" xmlns:cx4="http://schemas.microsoft.com/office/drawing/2016/5/10/chartex" xmlns:cx5="http://schemas.microsoft.com/office/drawing/2016/5/11/chartex" xmlns:cx6="http://schemas.microsoft.com/office/drawing/2016/5/12/chartex" xmlns:cx7="http://schemas.microsoft.com/office/drawing/2016/5/13/chartex" xmlns:cx8="http://schemas.microsoft.com/office/drawing/2016/5/14/chartex" xmlns:mc="http://schemas.openxmlformats.org/markup-compatibility/2006" xmlns:aink="http://schemas.microsoft.com/office/drawing/2016/ink" xmlns:am3d="http://schemas.microsoft.com/office/drawing/2017/model3d" xmlns:o="urn:schemas-microsoft-com:office:office" xmlns:oel="http://schemas.microsoft.com/office/2019/extlst" xmlns:r="http://schemas.openxmlformats.org/officeDocument/2006/relationships" xmlns:m="http://schemas.openxmlformats.org/officeDocument/2006/math" xmlns:v="urn:schemas-microsoft-com:vml" xmlns:wp14="http://schemas.microsoft.com/office/word/2010/wordprocessingDrawing" xmlns:wp="http://schemas.openxmlformats.org/drawingml/2006/wordprocessingDrawing" xmlns:w10="urn:schemas-microsoft-com:office:word" xmlns:w="http://schemas.openxmlformats.org/wordprocessingml/2006/main" xmlns:w14="http://schemas.microsoft.com/office/word/2010/wordml" xmlns:w15="http://schemas.microsoft.com/office/word/2012/wordml" xmlns:w16cex="http://schemas.microsoft.com/office/word/2018/wordml/cex" xmlns:w16cid="http://schemas.microsoft.com/office/word/2016/wordml/cid" xmlns:w16="http://schemas.microsoft.com/office/word/2018/wordml" xmlns:w16du="http://schemas.microsoft.com/office/word/2023/wordml/word16du" xmlns:w16sdtdh="http://schemas.microsoft.com/office/word/2020/wordml/sdtdatahash" xmlns:w16se="http://schemas.microsoft.com/office/word/2015/wordml/symex" xmlns:wpg="http://schemas.microsoft.com/office/word/2010/wordprocessingGroup" xmlns:wpi="http://schemas.microsoft.com/office/word/2010/wordprocessingInk" xmlns:wne="http://schemas.microsoft.com/office/word/2006/wordml" xmlns:wps="http://schemas.microsoft.com/office/word/2010/wordprocessingShape" mc:Ignorable="w14 w15 w16se w16cid w16 w16cex w16sdtdh w16du wp14">
   <w:endnote w:type="separator" w:id="-1">
     <w:p>
       <w:pPr>
@@ -11996,7 +12529,7 @@
 </file>
 
 <file path=word/footer1.xml><?xml version="1.0" encoding="utf-8"?>
-<w:ftr xmlns:wpc="http://schemas.microsoft.com/office/word/2010/wordprocessingCanvas" xmlns:cx="http://schemas.microsoft.com/office/drawing/2014/chartex" xmlns:cx1="http://schemas.microsoft.com/office/drawing/2015/9/8/chartex" xmlns:cx2="http://schemas.microsoft.com/office/drawing/2015/10/21/chartex" xmlns:cx3="http://schemas.microsoft.com/office/drawing/2016/5/9/chartex" xmlns:cx4="http://schemas.microsoft.com/office/drawing/2016/5/10/chartex" xmlns:cx5="http://schemas.microsoft.com/office/drawing/2016/5/11/chartex" xmlns:cx6="http://schemas.microsoft.com/office/drawing/2016/5/12/chartex" xmlns:cx7="http://schemas.microsoft.com/office/drawing/2016/5/13/chartex" xmlns:cx8="http://schemas.microsoft.com/office/drawing/2016/5/14/chartex" xmlns:mc="http://schemas.openxmlformats.org/markup-compatibility/2006" xmlns:aink="http://schemas.microsoft.com/office/drawing/2016/ink" xmlns:am3d="http://schemas.microsoft.com/office/drawing/2017/model3d" xmlns:o="urn:schemas-microsoft-com:office:office" xmlns:oel="http://schemas.microsoft.com/office/2019/extlst" xmlns:r="http://schemas.openxmlformats.org/officeDocument/2006/relationships" xmlns:m="http://schemas.openxmlformats.org/officeDocument/2006/math" xmlns:v="urn:schemas-microsoft-com:vml" xmlns:wp14="http://schemas.microsoft.com/office/word/2010/wordprocessingDrawing" xmlns:wp="http://schemas.openxmlformats.org/drawingml/2006/wordprocessingDrawing" xmlns:w10="urn:schemas-microsoft-com:office:word" xmlns:w="http://schemas.openxmlformats.org/wordprocessingml/2006/main" xmlns:w14="http://schemas.microsoft.com/office/word/2010/wordml" xmlns:w15="http://schemas.microsoft.com/office/word/2012/wordml" xmlns:w16cex="http://schemas.microsoft.com/office/word/2018/wordml/cex" xmlns:w16cid="http://schemas.microsoft.com/office/word/2016/wordml/cid" xmlns:w16="http://schemas.microsoft.com/office/word/2018/wordml" xmlns:w16sdtdh="http://schemas.microsoft.com/office/word/2020/wordml/sdtdatahash" xmlns:w16se="http://schemas.microsoft.com/office/word/2015/wordml/symex" xmlns:wpg="http://schemas.microsoft.com/office/word/2010/wordprocessingGroup" xmlns:wpi="http://schemas.microsoft.com/office/word/2010/wordprocessingInk" xmlns:wne="http://schemas.microsoft.com/office/word/2006/wordml" xmlns:wps="http://schemas.microsoft.com/office/word/2010/wordprocessingShape" mc:Ignorable="w14 w15 w16se w16cid w16 w16cex w16sdtdh wp14">
+<w:ftr xmlns:wpc="http://schemas.microsoft.com/office/word/2010/wordprocessingCanvas" xmlns:cx="http://schemas.microsoft.com/office/drawing/2014/chartex" xmlns:cx1="http://schemas.microsoft.com/office/drawing/2015/9/8/chartex" xmlns:cx2="http://schemas.microsoft.com/office/drawing/2015/10/21/chartex" xmlns:cx3="http://schemas.microsoft.com/office/drawing/2016/5/9/chartex" xmlns:cx4="http://schemas.microsoft.com/office/drawing/2016/5/10/chartex" xmlns:cx5="http://schemas.microsoft.com/office/drawing/2016/5/11/chartex" xmlns:cx6="http://schemas.microsoft.com/office/drawing/2016/5/12/chartex" xmlns:cx7="http://schemas.microsoft.com/office/drawing/2016/5/13/chartex" xmlns:cx8="http://schemas.microsoft.com/office/drawing/2016/5/14/chartex" xmlns:mc="http://schemas.openxmlformats.org/markup-compatibility/2006" xmlns:aink="http://schemas.microsoft.com/office/drawing/2016/ink" xmlns:am3d="http://schemas.microsoft.com/office/drawing/2017/model3d" xmlns:o="urn:schemas-microsoft-com:office:office" xmlns:oel="http://schemas.microsoft.com/office/2019/extlst" xmlns:r="http://schemas.openxmlformats.org/officeDocument/2006/relationships" xmlns:m="http://schemas.openxmlformats.org/officeDocument/2006/math" xmlns:v="urn:schemas-microsoft-com:vml" xmlns:wp14="http://schemas.microsoft.com/office/word/2010/wordprocessingDrawing" xmlns:wp="http://schemas.openxmlformats.org/drawingml/2006/wordprocessingDrawing" xmlns:w10="urn:schemas-microsoft-com:office:word" xmlns:w="http://schemas.openxmlformats.org/wordprocessingml/2006/main" xmlns:w14="http://schemas.microsoft.com/office/word/2010/wordml" xmlns:w15="http://schemas.microsoft.com/office/word/2012/wordml" xmlns:w16cex="http://schemas.microsoft.com/office/word/2018/wordml/cex" xmlns:w16cid="http://schemas.microsoft.com/office/word/2016/wordml/cid" xmlns:w16="http://schemas.microsoft.com/office/word/2018/wordml" xmlns:w16du="http://schemas.microsoft.com/office/word/2023/wordml/word16du" xmlns:w16sdtdh="http://schemas.microsoft.com/office/word/2020/wordml/sdtdatahash" xmlns:w16se="http://schemas.microsoft.com/office/word/2015/wordml/symex" xmlns:wpg="http://schemas.microsoft.com/office/word/2010/wordprocessingGroup" xmlns:wpi="http://schemas.microsoft.com/office/word/2010/wordprocessingInk" xmlns:wne="http://schemas.microsoft.com/office/word/2006/wordml" xmlns:wps="http://schemas.microsoft.com/office/word/2010/wordprocessingShape" mc:Ignorable="w14 w15 w16se w16cid w16 w16cex w16sdtdh w16du wp14">
   <w:p>
     <w:pPr>
       <w:pBdr>
@@ -12068,7 +12601,7 @@
 </file>
 
 <file path=word/footnotes.xml><?xml version="1.0" encoding="utf-8"?>
-<w:footnotes xmlns:wpc="http://schemas.microsoft.com/office/word/2010/wordprocessingCanvas" xmlns:cx="http://schemas.microsoft.com/office/drawing/2014/chartex" xmlns:cx1="http://schemas.microsoft.com/office/drawing/2015/9/8/chartex" xmlns:cx2="http://schemas.microsoft.com/office/drawing/2015/10/21/chartex" xmlns:cx3="http://schemas.microsoft.com/office/drawing/2016/5/9/chartex" xmlns:cx4="http://schemas.microsoft.com/office/drawing/2016/5/10/chartex" xmlns:cx5="http://schemas.microsoft.com/office/drawing/2016/5/11/chartex" xmlns:cx6="http://schemas.microsoft.com/office/drawing/2016/5/12/chartex" xmlns:cx7="http://schemas.microsoft.com/office/drawing/2016/5/13/chartex" xmlns:cx8="http://schemas.microsoft.com/office/drawing/2016/5/14/chartex" xmlns:mc="http://schemas.openxmlformats.org/markup-compatibility/2006" xmlns:aink="http://schemas.microsoft.com/office/drawing/2016/ink" xmlns:am3d="http://schemas.microsoft.com/office/drawing/2017/model3d" xmlns:o="urn:schemas-microsoft-com:office:office" xmlns:oel="http://schemas.microsoft.com/office/2019/extlst" xmlns:r="http://schemas.openxmlformats.org/officeDocument/2006/relationships" xmlns:m="http://schemas.openxmlformats.org/officeDocument/2006/math" xmlns:v="urn:schemas-microsoft-com:vml" xmlns:wp14="http://schemas.microsoft.com/office/word/2010/wordprocessingDrawing" xmlns:wp="http://schemas.openxmlformats.org/drawingml/2006/wordprocessingDrawing" xmlns:w10="urn:schemas-microsoft-com:office:word" xmlns:w="http://schemas.openxmlformats.org/wordprocessingml/2006/main" xmlns:w14="http://schemas.microsoft.com/office/word/2010/wordml" xmlns:w15="http://schemas.microsoft.com/office/word/2012/wordml" xmlns:w16cex="http://schemas.microsoft.com/office/word/2018/wordml/cex" xmlns:w16cid="http://schemas.microsoft.com/office/word/2016/wordml/cid" xmlns:w16="http://schemas.microsoft.com/office/word/2018/wordml" xmlns:w16sdtdh="http://schemas.microsoft.com/office/word/2020/wordml/sdtdatahash" xmlns:w16se="http://schemas.microsoft.com/office/word/2015/wordml/symex" xmlns:wpg="http://schemas.microsoft.com/office/word/2010/wordprocessingGroup" xmlns:wpi="http://schemas.microsoft.com/office/word/2010/wordprocessingInk" xmlns:wne="http://schemas.microsoft.com/office/word/2006/wordml" xmlns:wps="http://schemas.microsoft.com/office/word/2010/wordprocessingShape" mc:Ignorable="w14 w15 w16se w16cid w16 w16cex w16sdtdh wp14">
+<w:footnotes xmlns:wpc="http://schemas.microsoft.com/office/word/2010/wordprocessingCanvas" xmlns:cx="http://schemas.microsoft.com/office/drawing/2014/chartex" xmlns:cx1="http://schemas.microsoft.com/office/drawing/2015/9/8/chartex" xmlns:cx2="http://schemas.microsoft.com/office/drawing/2015/10/21/chartex" xmlns:cx3="http://schemas.microsoft.com/office/drawing/2016/5/9/chartex" xmlns:cx4="http://schemas.microsoft.com/office/drawing/2016/5/10/chartex" xmlns:cx5="http://schemas.microsoft.com/office/drawing/2016/5/11/chartex" xmlns:cx6="http://schemas.microsoft.com/office/drawing/2016/5/12/chartex" xmlns:cx7="http://schemas.microsoft.com/office/drawing/2016/5/13/chartex" xmlns:cx8="http://schemas.microsoft.com/office/drawing/2016/5/14/chartex" xmlns:mc="http://schemas.openxmlformats.org/markup-compatibility/2006" xmlns:aink="http://schemas.microsoft.com/office/drawing/2016/ink" xmlns:am3d="http://schemas.microsoft.com/office/drawing/2017/model3d" xmlns:o="urn:schemas-microsoft-com:office:office" xmlns:oel="http://schemas.microsoft.com/office/2019/extlst" xmlns:r="http://schemas.openxmlformats.org/officeDocument/2006/relationships" xmlns:m="http://schemas.openxmlformats.org/officeDocument/2006/math" xmlns:v="urn:schemas-microsoft-com:vml" xmlns:wp14="http://schemas.microsoft.com/office/word/2010/wordprocessingDrawing" xmlns:wp="http://schemas.openxmlformats.org/drawingml/2006/wordprocessingDrawing" xmlns:w10="urn:schemas-microsoft-com:office:word" xmlns:w="http://schemas.openxmlformats.org/wordprocessingml/2006/main" xmlns:w14="http://schemas.microsoft.com/office/word/2010/wordml" xmlns:w15="http://schemas.microsoft.com/office/word/2012/wordml" xmlns:w16cex="http://schemas.microsoft.com/office/word/2018/wordml/cex" xmlns:w16cid="http://schemas.microsoft.com/office/word/2016/wordml/cid" xmlns:w16="http://schemas.microsoft.com/office/word/2018/wordml" xmlns:w16du="http://schemas.microsoft.com/office/word/2023/wordml/word16du" xmlns:w16sdtdh="http://schemas.microsoft.com/office/word/2020/wordml/sdtdatahash" xmlns:w16se="http://schemas.microsoft.com/office/word/2015/wordml/symex" xmlns:wpg="http://schemas.microsoft.com/office/word/2010/wordprocessingGroup" xmlns:wpi="http://schemas.microsoft.com/office/word/2010/wordprocessingInk" xmlns:wne="http://schemas.microsoft.com/office/word/2006/wordml" xmlns:wps="http://schemas.microsoft.com/office/word/2010/wordprocessingShape" mc:Ignorable="w14 w15 w16se w16cid w16 w16cex w16sdtdh w16du wp14">
   <w:footnote w:type="separator" w:id="-1">
     <w:p>
       <w:pPr>
@@ -12093,164 +12626,102 @@
 </file>
 
 <file path=word/header1.xml><?xml version="1.0" encoding="utf-8"?>
-<w:hdr xmlns:wpc="http://schemas.microsoft.com/office/word/2010/wordprocessingCanvas" xmlns:cx="http://schemas.microsoft.com/office/drawing/2014/chartex" xmlns:cx1="http://schemas.microsoft.com/office/drawing/2015/9/8/chartex" xmlns:cx2="http://schemas.microsoft.com/office/drawing/2015/10/21/chartex" xmlns:cx3="http://schemas.microsoft.com/office/drawing/2016/5/9/chartex" xmlns:cx4="http://schemas.microsoft.com/office/drawing/2016/5/10/chartex" xmlns:cx5="http://schemas.microsoft.com/office/drawing/2016/5/11/chartex" xmlns:cx6="http://schemas.microsoft.com/office/drawing/2016/5/12/chartex" xmlns:cx7="http://schemas.microsoft.com/office/drawing/2016/5/13/chartex" xmlns:cx8="http://schemas.microsoft.com/office/drawing/2016/5/14/chartex" xmlns:mc="http://schemas.openxmlformats.org/markup-compatibility/2006" xmlns:aink="http://schemas.microsoft.com/office/drawing/2016/ink" xmlns:am3d="http://schemas.microsoft.com/office/drawing/2017/model3d" xmlns:o="urn:schemas-microsoft-com:office:office" xmlns:oel="http://schemas.microsoft.com/office/2019/extlst" xmlns:r="http://schemas.openxmlformats.org/officeDocument/2006/relationships" xmlns:m="http://schemas.openxmlformats.org/officeDocument/2006/math" xmlns:v="urn:schemas-microsoft-com:vml" xmlns:wp14="http://schemas.microsoft.com/office/word/2010/wordprocessingDrawing" xmlns:wp="http://schemas.openxmlformats.org/drawingml/2006/wordprocessingDrawing" xmlns:w10="urn:schemas-microsoft-com:office:word" xmlns:w="http://schemas.openxmlformats.org/wordprocessingml/2006/main" xmlns:w14="http://schemas.microsoft.com/office/word/2010/wordml" xmlns:w15="http://schemas.microsoft.com/office/word/2012/wordml" xmlns:w16cex="http://schemas.microsoft.com/office/word/2018/wordml/cex" xmlns:w16cid="http://schemas.microsoft.com/office/word/2016/wordml/cid" xmlns:w16="http://schemas.microsoft.com/office/word/2018/wordml" xmlns:w16sdtdh="http://schemas.microsoft.com/office/word/2020/wordml/sdtdatahash" xmlns:w16se="http://schemas.microsoft.com/office/word/2015/wordml/symex" xmlns:wpg="http://schemas.microsoft.com/office/word/2010/wordprocessingGroup" xmlns:wpi="http://schemas.microsoft.com/office/word/2010/wordprocessingInk" xmlns:wne="http://schemas.microsoft.com/office/word/2006/wordml" xmlns:wps="http://schemas.microsoft.com/office/word/2010/wordprocessingShape" mc:Ignorable="w14 w15 w16se w16cid w16 w16cex w16sdtdh wp14">
+<w:hdr xmlns:wpc="http://schemas.microsoft.com/office/word/2010/wordprocessingCanvas" xmlns:cx="http://schemas.microsoft.com/office/drawing/2014/chartex" xmlns:cx1="http://schemas.microsoft.com/office/drawing/2015/9/8/chartex" xmlns:cx2="http://schemas.microsoft.com/office/drawing/2015/10/21/chartex" xmlns:cx3="http://schemas.microsoft.com/office/drawing/2016/5/9/chartex" xmlns:cx4="http://schemas.microsoft.com/office/drawing/2016/5/10/chartex" xmlns:cx5="http://schemas.microsoft.com/office/drawing/2016/5/11/chartex" xmlns:cx6="http://schemas.microsoft.com/office/drawing/2016/5/12/chartex" xmlns:cx7="http://schemas.microsoft.com/office/drawing/2016/5/13/chartex" xmlns:cx8="http://schemas.microsoft.com/office/drawing/2016/5/14/chartex" xmlns:mc="http://schemas.openxmlformats.org/markup-compatibility/2006" xmlns:aink="http://schemas.microsoft.com/office/drawing/2016/ink" xmlns:am3d="http://schemas.microsoft.com/office/drawing/2017/model3d" xmlns:o="urn:schemas-microsoft-com:office:office" xmlns:oel="http://schemas.microsoft.com/office/2019/extlst" xmlns:r="http://schemas.openxmlformats.org/officeDocument/2006/relationships" xmlns:m="http://schemas.openxmlformats.org/officeDocument/2006/math" xmlns:v="urn:schemas-microsoft-com:vml" xmlns:wp14="http://schemas.microsoft.com/office/word/2010/wordprocessingDrawing" xmlns:wp="http://schemas.openxmlformats.org/drawingml/2006/wordprocessingDrawing" xmlns:w10="urn:schemas-microsoft-com:office:word" xmlns:w="http://schemas.openxmlformats.org/wordprocessingml/2006/main" xmlns:w14="http://schemas.microsoft.com/office/word/2010/wordml" xmlns:w15="http://schemas.microsoft.com/office/word/2012/wordml" xmlns:w16cex="http://schemas.microsoft.com/office/word/2018/wordml/cex" xmlns:w16cid="http://schemas.microsoft.com/office/word/2016/wordml/cid" xmlns:w16="http://schemas.microsoft.com/office/word/2018/wordml" xmlns:w16du="http://schemas.microsoft.com/office/word/2023/wordml/word16du" xmlns:w16sdtdh="http://schemas.microsoft.com/office/word/2020/wordml/sdtdatahash" xmlns:w16se="http://schemas.microsoft.com/office/word/2015/wordml/symex" xmlns:wpg="http://schemas.microsoft.com/office/word/2010/wordprocessingGroup" xmlns:wpi="http://schemas.microsoft.com/office/word/2010/wordprocessingInk" xmlns:wne="http://schemas.microsoft.com/office/word/2006/wordml" xmlns:wps="http://schemas.microsoft.com/office/word/2010/wordprocessingShape" mc:Ignorable="w14 w15 w16se w16cid w16 w16cex w16sdtdh w16du wp14">
   <w:p>
     <w:pPr>
       <w:pStyle w:val="Encabezado"/>
     </w:pPr>
     <w:r>
+      <w:rPr>
+        <w:noProof/>
+      </w:rPr>
+      <w:drawing>
+        <wp:anchor distT="0" distB="0" distL="114300" distR="114300" simplePos="0" relativeHeight="251662336" behindDoc="1" locked="0" layoutInCell="1" allowOverlap="1" wp14:anchorId="4E5F2995" wp14:editId="165ADF22">
+          <wp:simplePos x="0" y="0"/>
+          <wp:positionH relativeFrom="column">
+            <wp:posOffset>-595630</wp:posOffset>
+          </wp:positionH>
+          <wp:positionV relativeFrom="paragraph">
+            <wp:posOffset>-314960</wp:posOffset>
+          </wp:positionV>
+          <wp:extent cx="903605" cy="689610"/>
+          <wp:effectExtent l="0" t="0" r="0" b="0"/>
+          <wp:wrapTight wrapText="bothSides">
+            <wp:wrapPolygon edited="0">
+              <wp:start x="6375" y="597"/>
+              <wp:lineTo x="5920" y="4773"/>
+              <wp:lineTo x="5920" y="11337"/>
+              <wp:lineTo x="3643" y="14917"/>
+              <wp:lineTo x="2732" y="16707"/>
+              <wp:lineTo x="2732" y="18497"/>
+              <wp:lineTo x="18670" y="18497"/>
+              <wp:lineTo x="19126" y="17304"/>
+              <wp:lineTo x="16849" y="13127"/>
+              <wp:lineTo x="16394" y="7160"/>
+              <wp:lineTo x="14117" y="3580"/>
+              <wp:lineTo x="9108" y="597"/>
+              <wp:lineTo x="6375" y="597"/>
+            </wp:wrapPolygon>
+          </wp:wrapTight>
+          <wp:docPr id="1135770480" name="Imagen 5" descr="Logotipo&#10;&#10;Descripción generada automáticamente"/>
+          <wp:cNvGraphicFramePr>
+            <a:graphicFrameLocks xmlns:a="http://schemas.openxmlformats.org/drawingml/2006/main" noChangeAspect="1"/>
+          </wp:cNvGraphicFramePr>
+          <a:graphic xmlns:a="http://schemas.openxmlformats.org/drawingml/2006/main">
+            <a:graphicData uri="http://schemas.openxmlformats.org/drawingml/2006/picture">
+              <pic:pic xmlns:pic="http://schemas.openxmlformats.org/drawingml/2006/picture">
+                <pic:nvPicPr>
+                  <pic:cNvPr id="1135770480" name="Imagen 5" descr="Logotipo&#10;&#10;Descripción generada automáticamente"/>
+                  <pic:cNvPicPr>
+                    <a:picLocks noChangeAspect="1" noChangeArrowheads="1"/>
+                  </pic:cNvPicPr>
+                </pic:nvPicPr>
+                <pic:blipFill>
+                  <a:blip r:embed="rId1">
+                    <a:extLst>
+                      <a:ext uri="{28A0092B-C50C-407E-A947-70E740481C1C}">
+                        <a14:useLocalDpi xmlns:a14="http://schemas.microsoft.com/office/drawing/2010/main" val="0"/>
+                      </a:ext>
+                    </a:extLst>
+                  </a:blip>
+                  <a:srcRect/>
+                  <a:stretch>
+                    <a:fillRect/>
+                  </a:stretch>
+                </pic:blipFill>
+                <pic:spPr bwMode="auto">
+                  <a:xfrm>
+                    <a:off x="0" y="0"/>
+                    <a:ext cx="903605" cy="689610"/>
+                  </a:xfrm>
+                  <a:prstGeom prst="rect">
+                    <a:avLst/>
+                  </a:prstGeom>
+                  <a:noFill/>
+                  <a:ln>
+                    <a:noFill/>
+                  </a:ln>
+                </pic:spPr>
+              </pic:pic>
+            </a:graphicData>
+          </a:graphic>
+          <wp14:sizeRelH relativeFrom="margin">
+            <wp14:pctWidth>0</wp14:pctWidth>
+          </wp14:sizeRelH>
+          <wp14:sizeRelV relativeFrom="margin">
+            <wp14:pctHeight>0</wp14:pctHeight>
+          </wp14:sizeRelV>
+        </wp:anchor>
+      </w:drawing>
+    </w:r>
+    <w:r>
+      <w:t xml:space="preserve">                                                               </w:t>
+    </w:r>
+    <w:r>
       <w:t>PLANAZO</w:t>
     </w:r>
     <w:r>
-      <w:t xml:space="preserve">     </w:t>
-    </w:r>
-    <w:r>
-      <w:rPr>
-        <w:noProof/>
-      </w:rPr>
-      <mc:AlternateContent>
-        <mc:Choice Requires="wpg">
-          <w:drawing>
-            <wp:anchor distT="0" distB="0" distL="114300" distR="114300" simplePos="0" relativeHeight="251661312" behindDoc="0" locked="0" layoutInCell="1" allowOverlap="1" wp14:anchorId="6AFC9DF5" wp14:editId="7844BD95">
-              <wp:simplePos x="0" y="0"/>
-              <wp:positionH relativeFrom="margin">
-                <wp:align>left</wp:align>
-              </wp:positionH>
-              <wp:positionV relativeFrom="paragraph">
-                <wp:posOffset>-146050</wp:posOffset>
-              </wp:positionV>
-              <wp:extent cx="419100" cy="400050"/>
-              <wp:effectExtent l="0" t="0" r="0" b="0"/>
-              <wp:wrapSquare wrapText="bothSides"/>
-              <wp:docPr id="1289549899" name="Group 248"/>
-              <wp:cNvGraphicFramePr/>
-              <a:graphic xmlns:a="http://schemas.openxmlformats.org/drawingml/2006/main">
-                <a:graphicData uri="http://schemas.microsoft.com/office/word/2010/wordprocessingGroup">
-                  <wpg:wgp>
-                    <wpg:cNvGrpSpPr/>
-                    <wpg:grpSpPr>
-                      <a:xfrm>
-                        <a:off x="0" y="0"/>
-                        <a:ext cx="419100" cy="400050"/>
-                        <a:chOff x="-48804" y="-170267"/>
-                        <a:chExt cx="1923913" cy="2370458"/>
-                      </a:xfrm>
-                    </wpg:grpSpPr>
-                    <pic:pic xmlns:pic="http://schemas.openxmlformats.org/drawingml/2006/picture">
-                      <pic:nvPicPr>
-                        <pic:cNvPr id="209950024" name="Picture 10"/>
-                        <pic:cNvPicPr/>
-                      </pic:nvPicPr>
-                      <pic:blipFill>
-                        <a:blip r:embed="rId1"/>
-                        <a:stretch>
-                          <a:fillRect/>
-                        </a:stretch>
-                      </pic:blipFill>
-                      <pic:spPr>
-                        <a:xfrm>
-                          <a:off x="-48804" y="-170267"/>
-                          <a:ext cx="1923913" cy="2370458"/>
-                        </a:xfrm>
-                        <a:prstGeom prst="rect">
-                          <a:avLst/>
-                        </a:prstGeom>
-                      </pic:spPr>
-                    </pic:pic>
-                    <wps:wsp>
-                      <wps:cNvPr id="1486357372" name="Shape 28"/>
-                      <wps:cNvSpPr/>
-                      <wps:spPr>
-                        <a:xfrm>
-                          <a:off x="1824032" y="0"/>
-                          <a:ext cx="0" cy="1835505"/>
-                        </a:xfrm>
-                        <a:custGeom>
-                          <a:avLst/>
-                          <a:gdLst/>
-                          <a:ahLst/>
-                          <a:cxnLst/>
-                          <a:rect l="0" t="0" r="0" b="0"/>
-                          <a:pathLst>
-                            <a:path h="1835505">
-                              <a:moveTo>
-                                <a:pt x="0" y="1835505"/>
-                              </a:moveTo>
-                              <a:lnTo>
-                                <a:pt x="0" y="0"/>
-                              </a:lnTo>
-                            </a:path>
-                          </a:pathLst>
-                        </a:custGeom>
-                        <a:ln w="0" cap="flat">
-                          <a:miter lim="100000"/>
-                        </a:ln>
-                      </wps:spPr>
-                      <wps:style>
-                        <a:lnRef idx="1">
-                          <a:srgbClr val="7ED957"/>
-                        </a:lnRef>
-                        <a:fillRef idx="0">
-                          <a:srgbClr val="000000">
-                            <a:alpha val="0"/>
-                          </a:srgbClr>
-                        </a:fillRef>
-                        <a:effectRef idx="0">
-                          <a:scrgbClr r="0" g="0" b="0"/>
-                        </a:effectRef>
-                        <a:fontRef idx="none"/>
-                      </wps:style>
-                      <wps:bodyPr/>
-                    </wps:wsp>
-                  </wpg:wgp>
-                </a:graphicData>
-              </a:graphic>
-              <wp14:sizeRelH relativeFrom="margin">
-                <wp14:pctWidth>0</wp14:pctWidth>
-              </wp14:sizeRelH>
-              <wp14:sizeRelV relativeFrom="margin">
-                <wp14:pctHeight>0</wp14:pctHeight>
-              </wp14:sizeRelV>
-            </wp:anchor>
-          </w:drawing>
-        </mc:Choice>
-        <mc:Fallback>
-          <w:pict>
-            <v:group w14:anchorId="2C07105C" id="Group 248" o:spid="_x0000_s1026" style="position:absolute;margin-left:0;margin-top:-11.5pt;width:33pt;height:31.5pt;z-index:251661312;mso-position-horizontal:left;mso-position-horizontal-relative:margin;mso-width-relative:margin;mso-height-relative:margin" coordorigin="-488,-1702" coordsize="19239,23704" o:gfxdata="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">
-              <v:shapetype id="_x0000_t75" coordsize="21600,21600" o:spt="75" o:preferrelative="t" path="m@4@5l@4@11@9@11@9@5xe" filled="f" stroked="f">
-                <v:stroke joinstyle="miter"/>
-                <v:formulas>
-                  <v:f eqn="if lineDrawn pixelLineWidth 0"/>
-                  <v:f eqn="sum @0 1 0"/>
-                  <v:f eqn="sum 0 0 @1"/>
-                  <v:f eqn="prod @2 1 2"/>
-                  <v:f eqn="prod @3 21600 pixelWidth"/>
-                  <v:f eqn="prod @3 21600 pixelHeight"/>
-                  <v:f eqn="sum @0 0 1"/>
-                  <v:f eqn="prod @6 1 2"/>
-                  <v:f eqn="prod @7 21600 pixelWidth"/>
-                  <v:f eqn="sum @8 21600 0"/>
-                  <v:f eqn="prod @7 21600 pixelHeight"/>
-                  <v:f eqn="sum @10 21600 0"/>
-                </v:formulas>
-                <v:path o:extrusionok="f" gradientshapeok="t" o:connecttype="rect"/>
-                <o:lock v:ext="edit" aspectratio="t"/>
-              </v:shapetype>
-              <v:shape id="Picture 10" o:spid="_x0000_s1027" type="#_x0000_t75" style="position:absolute;left:-488;top:-1702;width:19239;height:23703;visibility:visible;mso-wrap-style:square" o:gfxdata="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">
-                <v:imagedata r:id="rId2" o:title=""/>
-              </v:shape>
-              <v:shape id="Shape 28" o:spid="_x0000_s1028" style="position:absolute;left:18240;width:0;height:18355;visibility:visible;mso-wrap-style:square;v-text-anchor:top" coordsize="0,1835505" o:gfxdata="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" path="m,1835505l,e" filled="f" strokecolor="#7ed957" strokeweight="0">
-                <v:stroke miterlimit="1" joinstyle="miter"/>
-                <v:path arrowok="t" textboxrect="0,0,0,1835505"/>
-              </v:shape>
-              <w10:wrap type="square" anchorx="margin"/>
-            </v:group>
-          </w:pict>
-        </mc:Fallback>
-      </mc:AlternateContent>
-    </w:r>
-    <w:r>
-      <w:t xml:space="preserve">                                                                                                   Carmen Ciscar Arroyo                        </w:t>
+      <w:t xml:space="preserve">                                                     Carmen Ciscar Arroyo                        </w:t>
     </w:r>
   </w:p>
   <w:p>
@@ -12262,7 +12733,7 @@
 </file>
 
 <file path=word/numbering.xml><?xml version="1.0" encoding="utf-8"?>
-<w:numbering xmlns:wpc="http://schemas.microsoft.com/office/word/2010/wordprocessingCanvas" xmlns:cx="http://schemas.microsoft.com/office/drawing/2014/chartex" xmlns:cx1="http://schemas.microsoft.com/office/drawing/2015/9/8/chartex" xmlns:cx2="http://schemas.microsoft.com/office/drawing/2015/10/21/chartex" xmlns:cx3="http://schemas.microsoft.com/office/drawing/2016/5/9/chartex" xmlns:cx4="http://schemas.microsoft.com/office/drawing/2016/5/10/chartex" xmlns:cx5="http://schemas.microsoft.com/office/drawing/2016/5/11/chartex" xmlns:cx6="http://schemas.microsoft.com/office/drawing/2016/5/12/chartex" xmlns:cx7="http://schemas.microsoft.com/office/drawing/2016/5/13/chartex" xmlns:cx8="http://schemas.microsoft.com/office/drawing/2016/5/14/chartex" xmlns:mc="http://schemas.openxmlformats.org/markup-compatibility/2006" xmlns:aink="http://schemas.microsoft.com/office/drawing/2016/ink" xmlns:am3d="http://schemas.microsoft.com/office/drawing/2017/model3d" xmlns:o="urn:schemas-microsoft-com:office:office" xmlns:oel="http://schemas.microsoft.com/office/2019/extlst" xmlns:r="http://schemas.openxmlformats.org/officeDocument/2006/relationships" xmlns:m="http://schemas.openxmlformats.org/officeDocument/2006/math" xmlns:v="urn:schemas-microsoft-com:vml" xmlns:wp14="http://schemas.microsoft.com/office/word/2010/wordprocessingDrawing" xmlns:wp="http://schemas.openxmlformats.org/drawingml/2006/wordprocessingDrawing" xmlns:w10="urn:schemas-microsoft-com:office:word" xmlns:w="http://schemas.openxmlformats.org/wordprocessingml/2006/main" xmlns:w14="http://schemas.microsoft.com/office/word/2010/wordml" xmlns:w15="http://schemas.microsoft.com/office/word/2012/wordml" xmlns:w16cex="http://schemas.microsoft.com/office/word/2018/wordml/cex" xmlns:w16cid="http://schemas.microsoft.com/office/word/2016/wordml/cid" xmlns:w16="http://schemas.microsoft.com/office/word/2018/wordml" xmlns:w16sdtdh="http://schemas.microsoft.com/office/word/2020/wordml/sdtdatahash" xmlns:w16se="http://schemas.microsoft.com/office/word/2015/wordml/symex" xmlns:wpg="http://schemas.microsoft.com/office/word/2010/wordprocessingGroup" xmlns:wpi="http://schemas.microsoft.com/office/word/2010/wordprocessingInk" xmlns:wne="http://schemas.microsoft.com/office/word/2006/wordml" xmlns:wps="http://schemas.microsoft.com/office/word/2010/wordprocessingShape" mc:Ignorable="w14 w15 w16se w16cid w16 w16cex w16sdtdh wp14">
+<w:numbering xmlns:wpc="http://schemas.microsoft.com/office/word/2010/wordprocessingCanvas" xmlns:cx="http://schemas.microsoft.com/office/drawing/2014/chartex" xmlns:cx1="http://schemas.microsoft.com/office/drawing/2015/9/8/chartex" xmlns:cx2="http://schemas.microsoft.com/office/drawing/2015/10/21/chartex" xmlns:cx3="http://schemas.microsoft.com/office/drawing/2016/5/9/chartex" xmlns:cx4="http://schemas.microsoft.com/office/drawing/2016/5/10/chartex" xmlns:cx5="http://schemas.microsoft.com/office/drawing/2016/5/11/chartex" xmlns:cx6="http://schemas.microsoft.com/office/drawing/2016/5/12/chartex" xmlns:cx7="http://schemas.microsoft.com/office/drawing/2016/5/13/chartex" xmlns:cx8="http://schemas.microsoft.com/office/drawing/2016/5/14/chartex" xmlns:mc="http://schemas.openxmlformats.org/markup-compatibility/2006" xmlns:aink="http://schemas.microsoft.com/office/drawing/2016/ink" xmlns:am3d="http://schemas.microsoft.com/office/drawing/2017/model3d" xmlns:o="urn:schemas-microsoft-com:office:office" xmlns:oel="http://schemas.microsoft.com/office/2019/extlst" xmlns:r="http://schemas.openxmlformats.org/officeDocument/2006/relationships" xmlns:m="http://schemas.openxmlformats.org/officeDocument/2006/math" xmlns:v="urn:schemas-microsoft-com:vml" xmlns:wp14="http://schemas.microsoft.com/office/word/2010/wordprocessingDrawing" xmlns:wp="http://schemas.openxmlformats.org/drawingml/2006/wordprocessingDrawing" xmlns:w10="urn:schemas-microsoft-com:office:word" xmlns:w="http://schemas.openxmlformats.org/wordprocessingml/2006/main" xmlns:w14="http://schemas.microsoft.com/office/word/2010/wordml" xmlns:w15="http://schemas.microsoft.com/office/word/2012/wordml" xmlns:w16cex="http://schemas.microsoft.com/office/word/2018/wordml/cex" xmlns:w16cid="http://schemas.microsoft.com/office/word/2016/wordml/cid" xmlns:w16="http://schemas.microsoft.com/office/word/2018/wordml" xmlns:w16du="http://schemas.microsoft.com/office/word/2023/wordml/word16du" xmlns:w16sdtdh="http://schemas.microsoft.com/office/word/2020/wordml/sdtdatahash" xmlns:w16se="http://schemas.microsoft.com/office/word/2015/wordml/symex" xmlns:wpg="http://schemas.microsoft.com/office/word/2010/wordprocessingGroup" xmlns:wpi="http://schemas.microsoft.com/office/word/2010/wordprocessingInk" xmlns:wne="http://schemas.microsoft.com/office/word/2006/wordml" xmlns:wps="http://schemas.microsoft.com/office/word/2010/wordprocessingShape" mc:Ignorable="w14 w15 w16se w16cid w16 w16cex w16sdtdh w16du wp14">
   <w:abstractNum w:abstractNumId="0" w15:restartNumberingAfterBreak="0">
     <w:nsid w:val="0B0F6903"/>
     <w:multiLevelType w:val="multilevel"/>
@@ -13179,7 +13650,7 @@
 </file>
 
 <file path=word/styles.xml><?xml version="1.0" encoding="utf-8"?>
-<w:styles xmlns:mc="http://schemas.openxmlformats.org/markup-compatibility/2006" xmlns:r="http://schemas.openxmlformats.org/officeDocument/2006/relationships" xmlns:w="http://schemas.openxmlformats.org/wordprocessingml/2006/main" xmlns:w14="http://schemas.microsoft.com/office/word/2010/wordml" xmlns:w15="http://schemas.microsoft.com/office/word/2012/wordml" xmlns:w16cex="http://schemas.microsoft.com/office/word/2018/wordml/cex" xmlns:w16cid="http://schemas.microsoft.com/office/word/2016/wordml/cid" xmlns:w16="http://schemas.microsoft.com/office/word/2018/wordml" xmlns:w16sdtdh="http://schemas.microsoft.com/office/word/2020/wordml/sdtdatahash" xmlns:w16se="http://schemas.microsoft.com/office/word/2015/wordml/symex" mc:Ignorable="w14 w15 w16se w16cid w16 w16cex w16sdtdh">
+<w:styles xmlns:mc="http://schemas.openxmlformats.org/markup-compatibility/2006" xmlns:r="http://schemas.openxmlformats.org/officeDocument/2006/relationships" xmlns:w="http://schemas.openxmlformats.org/wordprocessingml/2006/main" xmlns:w14="http://schemas.microsoft.com/office/word/2010/wordml" xmlns:w15="http://schemas.microsoft.com/office/word/2012/wordml" xmlns:w16cex="http://schemas.microsoft.com/office/word/2018/wordml/cex" xmlns:w16cid="http://schemas.microsoft.com/office/word/2016/wordml/cid" xmlns:w16="http://schemas.microsoft.com/office/word/2018/wordml" xmlns:w16du="http://schemas.microsoft.com/office/word/2023/wordml/word16du" xmlns:w16sdtdh="http://schemas.microsoft.com/office/word/2020/wordml/sdtdatahash" xmlns:w16se="http://schemas.microsoft.com/office/word/2015/wordml/symex" mc:Ignorable="w14 w15 w16se w16cid w16 w16cex w16sdtdh w16du">
   <w:docDefaults>
     <w:rPrDefault>
       <w:rPr>
@@ -15146,11 +15617,23 @@
       <w:sz w:val="22"/>
     </w:rPr>
   </w:style>
+  <w:style w:type="character" w:styleId="Hipervnculovisitado">
+    <w:name w:val="FollowedHyperlink"/>
+    <w:basedOn w:val="Fuentedeprrafopredeter"/>
+    <w:uiPriority w:val="99"/>
+    <w:semiHidden/>
+    <w:unhideWhenUsed/>
+    <w:rsid w:val="00D81F07"/>
+    <w:rPr>
+      <w:color w:val="96607D" w:themeColor="followedHyperlink"/>
+      <w:u w:val="single"/>
+    </w:rPr>
+  </w:style>
 </w:styles>
 </file>
 
 <file path=word/glossary/document.xml><?xml version="1.0" encoding="utf-8"?>
-<w:glossaryDocument xmlns:wpc="http://schemas.microsoft.com/office/word/2010/wordprocessingCanvas" xmlns:cx="http://schemas.microsoft.com/office/drawing/2014/chartex" xmlns:cx1="http://schemas.microsoft.com/office/drawing/2015/9/8/chartex" xmlns:cx2="http://schemas.microsoft.com/office/drawing/2015/10/21/chartex" xmlns:cx3="http://schemas.microsoft.com/office/drawing/2016/5/9/chartex" xmlns:cx4="http://schemas.microsoft.com/office/drawing/2016/5/10/chartex" xmlns:cx5="http://schemas.microsoft.com/office/drawing/2016/5/11/chartex" xmlns:cx6="http://schemas.microsoft.com/office/drawing/2016/5/12/chartex" xmlns:cx7="http://schemas.microsoft.com/office/drawing/2016/5/13/chartex" xmlns:cx8="http://schemas.microsoft.com/office/drawing/2016/5/14/chartex" xmlns:mc="http://schemas.openxmlformats.org/markup-compatibility/2006" xmlns:aink="http://schemas.microsoft.com/office/drawing/2016/ink" xmlns:am3d="http://schemas.microsoft.com/office/drawing/2017/model3d" xmlns:o="urn:schemas-microsoft-com:office:office" xmlns:oel="http://schemas.microsoft.com/office/2019/extlst" xmlns:r="http://schemas.openxmlformats.org/officeDocument/2006/relationships" xmlns:m="http://schemas.openxmlformats.org/officeDocument/2006/math" xmlns:v="urn:schemas-microsoft-com:vml" xmlns:wp14="http://schemas.microsoft.com/office/word/2010/wordprocessingDrawing" xmlns:wp="http://schemas.openxmlformats.org/drawingml/2006/wordprocessingDrawing" xmlns:w10="urn:schemas-microsoft-com:office:word" xmlns:w="http://schemas.openxmlformats.org/wordprocessingml/2006/main" xmlns:w14="http://schemas.microsoft.com/office/word/2010/wordml" xmlns:w15="http://schemas.microsoft.com/office/word/2012/wordml" xmlns:w16cex="http://schemas.microsoft.com/office/word/2018/wordml/cex" xmlns:w16cid="http://schemas.microsoft.com/office/word/2016/wordml/cid" xmlns:w16="http://schemas.microsoft.com/office/word/2018/wordml" xmlns:w16sdtdh="http://schemas.microsoft.com/office/word/2020/wordml/sdtdatahash" xmlns:w16se="http://schemas.microsoft.com/office/word/2015/wordml/symex" xmlns:wpg="http://schemas.microsoft.com/office/word/2010/wordprocessingGroup" xmlns:wpi="http://schemas.microsoft.com/office/word/2010/wordprocessingInk" xmlns:wne="http://schemas.microsoft.com/office/word/2006/wordml" xmlns:wps="http://schemas.microsoft.com/office/word/2010/wordprocessingShape" mc:Ignorable="w14 w15 w16se w16cid w16 w16cex w16sdtdh wp14">
+<w:glossaryDocument xmlns:wpc="http://schemas.microsoft.com/office/word/2010/wordprocessingCanvas" xmlns:cx="http://schemas.microsoft.com/office/drawing/2014/chartex" xmlns:cx1="http://schemas.microsoft.com/office/drawing/2015/9/8/chartex" xmlns:cx2="http://schemas.microsoft.com/office/drawing/2015/10/21/chartex" xmlns:cx3="http://schemas.microsoft.com/office/drawing/2016/5/9/chartex" xmlns:cx4="http://schemas.microsoft.com/office/drawing/2016/5/10/chartex" xmlns:cx5="http://schemas.microsoft.com/office/drawing/2016/5/11/chartex" xmlns:cx6="http://schemas.microsoft.com/office/drawing/2016/5/12/chartex" xmlns:cx7="http://schemas.microsoft.com/office/drawing/2016/5/13/chartex" xmlns:cx8="http://schemas.microsoft.com/office/drawing/2016/5/14/chartex" xmlns:mc="http://schemas.openxmlformats.org/markup-compatibility/2006" xmlns:aink="http://schemas.microsoft.com/office/drawing/2016/ink" xmlns:am3d="http://schemas.microsoft.com/office/drawing/2017/model3d" xmlns:o="urn:schemas-microsoft-com:office:office" xmlns:oel="http://schemas.microsoft.com/office/2019/extlst" xmlns:r="http://schemas.openxmlformats.org/officeDocument/2006/relationships" xmlns:m="http://schemas.openxmlformats.org/officeDocument/2006/math" xmlns:v="urn:schemas-microsoft-com:vml" xmlns:wp14="http://schemas.microsoft.com/office/word/2010/wordprocessingDrawing" xmlns:wp="http://schemas.openxmlformats.org/drawingml/2006/wordprocessingDrawing" xmlns:w10="urn:schemas-microsoft-com:office:word" xmlns:w="http://schemas.openxmlformats.org/wordprocessingml/2006/main" xmlns:w14="http://schemas.microsoft.com/office/word/2010/wordml" xmlns:w15="http://schemas.microsoft.com/office/word/2012/wordml" xmlns:w16cex="http://schemas.microsoft.com/office/word/2018/wordml/cex" xmlns:w16cid="http://schemas.microsoft.com/office/word/2016/wordml/cid" xmlns:w16="http://schemas.microsoft.com/office/word/2018/wordml" xmlns:w16du="http://schemas.microsoft.com/office/word/2023/wordml/word16du" xmlns:w16sdtdh="http://schemas.microsoft.com/office/word/2020/wordml/sdtdatahash" xmlns:w16se="http://schemas.microsoft.com/office/word/2015/wordml/symex" xmlns:wpg="http://schemas.microsoft.com/office/word/2010/wordprocessingGroup" xmlns:wpi="http://schemas.microsoft.com/office/word/2010/wordprocessingInk" xmlns:wne="http://schemas.microsoft.com/office/word/2006/wordml" xmlns:wps="http://schemas.microsoft.com/office/word/2010/wordprocessingShape" mc:Ignorable="w14 w15 w16se w16cid w16 w16cex w16sdtdh w16du wp14">
   <w:docParts>
     <w:docPart>
       <w:docPartPr>
@@ -15187,7 +15670,7 @@
     </w:docPart>
     <w:docPart>
       <w:docPartPr>
-        <w:name w:val="87070C6B62E240D9AC6A1441FB98D814"/>
+        <w:name w:val="45BFEB767885460CA80845F8D03FD533"/>
         <w:category>
           <w:name w:val="General"/>
           <w:gallery w:val="placeholder"/>
@@ -15198,12 +15681,12 @@
         <w:behaviors>
           <w:behavior w:val="content"/>
         </w:behaviors>
-        <w:guid w:val="{6C090F49-0788-4DFF-98F6-E98D2E74BC48}"/>
+        <w:guid w:val="{DF7DEABA-3EDD-477E-ADB1-0C565256605E}"/>
       </w:docPartPr>
       <w:docPartBody>
         <w:p>
           <w:pPr>
-            <w:pStyle w:val="87070C6B62E240D9AC6A1441FB98D814"/>
+            <w:pStyle w:val="45BFEB767885460CA80845F8D03FD533"/>
           </w:pPr>
           <w:r>
             <w:rPr>
@@ -15221,7 +15704,7 @@
 </file>
 
 <file path=word/glossary/fontTable.xml><?xml version="1.0" encoding="utf-8"?>
-<w:fonts xmlns:mc="http://schemas.openxmlformats.org/markup-compatibility/2006" xmlns:r="http://schemas.openxmlformats.org/officeDocument/2006/relationships" xmlns:w="http://schemas.openxmlformats.org/wordprocessingml/2006/main" xmlns:w14="http://schemas.microsoft.com/office/word/2010/wordml" xmlns:w15="http://schemas.microsoft.com/office/word/2012/wordml" xmlns:w16cex="http://schemas.microsoft.com/office/word/2018/wordml/cex" xmlns:w16cid="http://schemas.microsoft.com/office/word/2016/wordml/cid" xmlns:w16="http://schemas.microsoft.com/office/word/2018/wordml" xmlns:w16sdtdh="http://schemas.microsoft.com/office/word/2020/wordml/sdtdatahash" xmlns:w16se="http://schemas.microsoft.com/office/word/2015/wordml/symex" mc:Ignorable="w14 w15 w16se w16cid w16 w16cex w16sdtdh">
+<w:fonts xmlns:mc="http://schemas.openxmlformats.org/markup-compatibility/2006" xmlns:r="http://schemas.openxmlformats.org/officeDocument/2006/relationships" xmlns:w="http://schemas.openxmlformats.org/wordprocessingml/2006/main" xmlns:w14="http://schemas.microsoft.com/office/word/2010/wordml" xmlns:w15="http://schemas.microsoft.com/office/word/2012/wordml" xmlns:w16cex="http://schemas.microsoft.com/office/word/2018/wordml/cex" xmlns:w16cid="http://schemas.microsoft.com/office/word/2016/wordml/cid" xmlns:w16="http://schemas.microsoft.com/office/word/2018/wordml" xmlns:w16du="http://schemas.microsoft.com/office/word/2023/wordml/word16du" xmlns:w16sdtdh="http://schemas.microsoft.com/office/word/2020/wordml/sdtdatahash" xmlns:w16se="http://schemas.microsoft.com/office/word/2015/wordml/symex" mc:Ignorable="w14 w15 w16se w16cid w16 w16cex w16sdtdh w16du">
   <w:font w:name="Symbol">
     <w:panose1 w:val="05050102010706020507"/>
     <w:charset w:val="02"/>
@@ -15266,7 +15749,7 @@
 </file>
 
 <file path=word/glossary/settings.xml><?xml version="1.0" encoding="utf-8"?>
-<w:settings xmlns:mc="http://schemas.openxmlformats.org/markup-compatibility/2006" xmlns:o="urn:schemas-microsoft-com:office:office" xmlns:r="http://schemas.openxmlformats.org/officeDocument/2006/relationships" xmlns:m="http://schemas.openxmlformats.org/officeDocument/2006/math" xmlns:v="urn:schemas-microsoft-com:vml" xmlns:w10="urn:schemas-microsoft-com:office:word" xmlns:w="http://schemas.openxmlformats.org/wordprocessingml/2006/main" xmlns:w14="http://schemas.microsoft.com/office/word/2010/wordml" xmlns:w15="http://schemas.microsoft.com/office/word/2012/wordml" xmlns:w16cex="http://schemas.microsoft.com/office/word/2018/wordml/cex" xmlns:w16cid="http://schemas.microsoft.com/office/word/2016/wordml/cid" xmlns:w16="http://schemas.microsoft.com/office/word/2018/wordml" xmlns:w16sdtdh="http://schemas.microsoft.com/office/word/2020/wordml/sdtdatahash" xmlns:w16se="http://schemas.microsoft.com/office/word/2015/wordml/symex" xmlns:sl="http://schemas.openxmlformats.org/schemaLibrary/2006/main" mc:Ignorable="w14 w15 w16se w16cid w16 w16cex w16sdtdh">
+<w:settings xmlns:mc="http://schemas.openxmlformats.org/markup-compatibility/2006" xmlns:o="urn:schemas-microsoft-com:office:office" xmlns:r="http://schemas.openxmlformats.org/officeDocument/2006/relationships" xmlns:m="http://schemas.openxmlformats.org/officeDocument/2006/math" xmlns:v="urn:schemas-microsoft-com:vml" xmlns:w10="urn:schemas-microsoft-com:office:word" xmlns:w="http://schemas.openxmlformats.org/wordprocessingml/2006/main" xmlns:w14="http://schemas.microsoft.com/office/word/2010/wordml" xmlns:w15="http://schemas.microsoft.com/office/word/2012/wordml" xmlns:w16cex="http://schemas.microsoft.com/office/word/2018/wordml/cex" xmlns:w16cid="http://schemas.microsoft.com/office/word/2016/wordml/cid" xmlns:w16="http://schemas.microsoft.com/office/word/2018/wordml" xmlns:w16du="http://schemas.microsoft.com/office/word/2023/wordml/word16du" xmlns:w16sdtdh="http://schemas.microsoft.com/office/word/2020/wordml/sdtdatahash" xmlns:w16se="http://schemas.microsoft.com/office/word/2015/wordml/symex" xmlns:sl="http://schemas.openxmlformats.org/schemaLibrary/2006/main" mc:Ignorable="w14 w15 w16se w16cid w16 w16cex w16sdtdh w16du">
   <w:view w:val="normal"/>
   <w:defaultTabStop w:val="708"/>
   <w:hyphenationZone w:val="425"/>
@@ -15282,6 +15765,7 @@
   </w:compat>
   <w:rsids>
     <w:rsidRoot w:val="00142427"/>
+    <w:rsid w:val="0012638B"/>
     <w:rsid w:val="00142427"/>
     <w:rsid w:val="001E7EBD"/>
     <w:rsid w:val="00490658"/>
@@ -15290,7 +15774,10 @@
     <w:rsid w:val="00831518"/>
     <w:rsid w:val="00921BC1"/>
     <w:rsid w:val="00AA0ECE"/>
+    <w:rsid w:val="00C87D81"/>
     <w:rsid w:val="00D825FB"/>
+    <w:rsid w:val="00E5120B"/>
+    <w:rsid w:val="00E60441"/>
     <w:rsid w:val="00EC32D6"/>
     <w:rsid w:val="00EC7F97"/>
   </w:rsids>
@@ -15316,7 +15803,7 @@
 </file>
 
 <file path=word/glossary/styles.xml><?xml version="1.0" encoding="utf-8"?>
-<w:styles xmlns:mc="http://schemas.openxmlformats.org/markup-compatibility/2006" xmlns:r="http://schemas.openxmlformats.org/officeDocument/2006/relationships" xmlns:w="http://schemas.openxmlformats.org/wordprocessingml/2006/main" xmlns:w14="http://schemas.microsoft.com/office/word/2010/wordml" xmlns:w15="http://schemas.microsoft.com/office/word/2012/wordml" xmlns:w16cex="http://schemas.microsoft.com/office/word/2018/wordml/cex" xmlns:w16cid="http://schemas.microsoft.com/office/word/2016/wordml/cid" xmlns:w16="http://schemas.microsoft.com/office/word/2018/wordml" xmlns:w16sdtdh="http://schemas.microsoft.com/office/word/2020/wordml/sdtdatahash" xmlns:w16se="http://schemas.microsoft.com/office/word/2015/wordml/symex" mc:Ignorable="w14 w15 w16se w16cid w16 w16cex w16sdtdh">
+<w:styles xmlns:mc="http://schemas.openxmlformats.org/markup-compatibility/2006" xmlns:r="http://schemas.openxmlformats.org/officeDocument/2006/relationships" xmlns:w="http://schemas.openxmlformats.org/wordprocessingml/2006/main" xmlns:w14="http://schemas.microsoft.com/office/word/2010/wordml" xmlns:w15="http://schemas.microsoft.com/office/word/2012/wordml" xmlns:w16cex="http://schemas.microsoft.com/office/word/2018/wordml/cex" xmlns:w16cid="http://schemas.microsoft.com/office/word/2016/wordml/cid" xmlns:w16="http://schemas.microsoft.com/office/word/2018/wordml" xmlns:w16du="http://schemas.microsoft.com/office/word/2023/wordml/word16du" xmlns:w16sdtdh="http://schemas.microsoft.com/office/word/2020/wordml/sdtdatahash" xmlns:w16se="http://schemas.microsoft.com/office/word/2015/wordml/symex" mc:Ignorable="w14 w15 w16se w16cid w16 w16cex w16sdtdh w16du">
   <w:docDefaults>
     <w:rPrDefault>
       <w:rPr>
@@ -15747,15 +16234,15 @@
     <w:name w:val="E3C9EA26948144F88F58B814C6971AF9"/>
     <w:rsid w:val="00142427"/>
   </w:style>
-  <w:style w:type="paragraph" w:customStyle="1" w:styleId="87070C6B62E240D9AC6A1441FB98D814">
-    <w:name w:val="87070C6B62E240D9AC6A1441FB98D814"/>
-    <w:rsid w:val="00142427"/>
+  <w:style w:type="paragraph" w:customStyle="1" w:styleId="45BFEB767885460CA80845F8D03FD533">
+    <w:name w:val="45BFEB767885460CA80845F8D03FD533"/>
+    <w:rsid w:val="00C87D81"/>
   </w:style>
 </w:styles>
 </file>
 
 <file path=word/glossary/webSettings.xml><?xml version="1.0" encoding="utf-8"?>
-<w:webSettings xmlns:mc="http://schemas.openxmlformats.org/markup-compatibility/2006" xmlns:r="http://schemas.openxmlformats.org/officeDocument/2006/relationships" xmlns:w="http://schemas.openxmlformats.org/wordprocessingml/2006/main" xmlns:w14="http://schemas.microsoft.com/office/word/2010/wordml" xmlns:w15="http://schemas.microsoft.com/office/word/2012/wordml" xmlns:w16cex="http://schemas.microsoft.com/office/word/2018/wordml/cex" xmlns:w16cid="http://schemas.microsoft.com/office/word/2016/wordml/cid" xmlns:w16="http://schemas.microsoft.com/office/word/2018/wordml" xmlns:w16sdtdh="http://schemas.microsoft.com/office/word/2020/wordml/sdtdatahash" xmlns:w16se="http://schemas.microsoft.com/office/word/2015/wordml/symex" mc:Ignorable="w14 w15 w16se w16cid w16 w16cex w16sdtdh">
+<w:webSettings xmlns:mc="http://schemas.openxmlformats.org/markup-compatibility/2006" xmlns:r="http://schemas.openxmlformats.org/officeDocument/2006/relationships" xmlns:w="http://schemas.openxmlformats.org/wordprocessingml/2006/main" xmlns:w14="http://schemas.microsoft.com/office/word/2010/wordml" xmlns:w15="http://schemas.microsoft.com/office/word/2012/wordml" xmlns:w16cex="http://schemas.microsoft.com/office/word/2018/wordml/cex" xmlns:w16cid="http://schemas.microsoft.com/office/word/2016/wordml/cid" xmlns:w16="http://schemas.microsoft.com/office/word/2018/wordml" xmlns:w16du="http://schemas.microsoft.com/office/word/2023/wordml/word16du" xmlns:w16sdtdh="http://schemas.microsoft.com/office/word/2020/wordml/sdtdatahash" xmlns:w16se="http://schemas.microsoft.com/office/word/2015/wordml/symex" mc:Ignorable="w14 w15 w16se w16cid w16 w16cex w16sdtdh w16du">
   <w:optimizeForBrowser/>
   <w:allowPNG/>
 </w:webSettings>
@@ -16060,7 +16547,7 @@
 <CoverPageProperties xmlns="http://schemas.microsoft.com/office/2006/coverPageProps">
   <PublishDate>Marzo de 2024</PublishDate>
   <Abstract/>
-  <CompanyAddress>TUTOR – ANTONIO GABRIEL GONZALES CASADO</CompanyAddress>
+  <CompanyAddress>TUTOR – MÓNICA MARÍA MARCOS GUTIÉRREZ</CompanyAddress>
   <CompanyPhone/>
   <CompanyFax/>
   <CompanyEmail/>

</xml_diff>